<commit_message>
Update CV and gitignore
</commit_message>
<xml_diff>
--- a/assets/files/CV_Abdullah.docx
+++ b/assets/files/CV_Abdullah.docx
@@ -1,6 +1,6 @@
 
 <file path=word/document.xml><?xml version="1.0" encoding="utf-8"?>
-<w:document xmlns:wpc="http://schemas.microsoft.com/office/word/2010/wordprocessingCanvas" xmlns:cx="http://schemas.microsoft.com/office/drawing/2014/chartex" xmlns:cx1="http://schemas.microsoft.com/office/drawing/2015/9/8/chartex" xmlns:cx2="http://schemas.microsoft.com/office/drawing/2015/10/21/chartex" xmlns:cx3="http://schemas.microsoft.com/office/drawing/2016/5/9/chartex" xmlns:cx4="http://schemas.microsoft.com/office/drawing/2016/5/10/chartex" xmlns:cx5="http://schemas.microsoft.com/office/drawing/2016/5/11/chartex" xmlns:cx6="http://schemas.microsoft.com/office/drawing/2016/5/12/chartex" xmlns:cx7="http://schemas.microsoft.com/office/drawing/2016/5/13/chartex" xmlns:cx8="http://schemas.microsoft.com/office/drawing/2016/5/14/chartex" xmlns:mc="http://schemas.openxmlformats.org/markup-compatibility/2006" xmlns:aink="http://schemas.microsoft.com/office/drawing/2016/ink" xmlns:am3d="http://schemas.microsoft.com/office/drawing/2017/model3d" xmlns:o="urn:schemas-microsoft-com:office:office" xmlns:oel="http://schemas.microsoft.com/office/2019/extlst" xmlns:r="http://schemas.openxmlformats.org/officeDocument/2006/relationships" xmlns:m="http://schemas.openxmlformats.org/officeDocument/2006/math" xmlns:v="urn:schemas-microsoft-com:vml" xmlns:wp14="http://schemas.microsoft.com/office/word/2010/wordprocessingDrawing" xmlns:wp="http://schemas.openxmlformats.org/drawingml/2006/wordprocessingDrawing" xmlns:w10="urn:schemas-microsoft-com:office:word" xmlns:w="http://schemas.openxmlformats.org/wordprocessingml/2006/main" xmlns:w14="http://schemas.microsoft.com/office/word/2010/wordml" xmlns:w15="http://schemas.microsoft.com/office/word/2012/wordml" xmlns:w16cex="http://schemas.microsoft.com/office/word/2018/wordml/cex" xmlns:w16cid="http://schemas.microsoft.com/office/word/2016/wordml/cid" xmlns:w16="http://schemas.microsoft.com/office/word/2018/wordml" xmlns:w16du="http://schemas.microsoft.com/office/word/2023/wordml/word16du" xmlns:w16sdtdh="http://schemas.microsoft.com/office/word/2020/wordml/sdtdatahash" xmlns:w16se="http://schemas.microsoft.com/office/word/2015/wordml/symex" xmlns:wpg="http://schemas.microsoft.com/office/word/2010/wordprocessingGroup" xmlns:wpi="http://schemas.microsoft.com/office/word/2010/wordprocessingInk" xmlns:wne="http://schemas.microsoft.com/office/word/2006/wordml" xmlns:wps="http://schemas.microsoft.com/office/word/2010/wordprocessingShape" mc:Ignorable="w14 w15 w16se w16cid w16 w16cex w16sdtdh w16du wp14">
+<w:document xmlns:wpc="http://schemas.microsoft.com/office/word/2010/wordprocessingCanvas" xmlns:cx="http://schemas.microsoft.com/office/drawing/2014/chartex" xmlns:cx1="http://schemas.microsoft.com/office/drawing/2015/9/8/chartex" xmlns:cx2="http://schemas.microsoft.com/office/drawing/2015/10/21/chartex" xmlns:cx3="http://schemas.microsoft.com/office/drawing/2016/5/9/chartex" xmlns:cx4="http://schemas.microsoft.com/office/drawing/2016/5/10/chartex" xmlns:cx5="http://schemas.microsoft.com/office/drawing/2016/5/11/chartex" xmlns:cx6="http://schemas.microsoft.com/office/drawing/2016/5/12/chartex" xmlns:cx7="http://schemas.microsoft.com/office/drawing/2016/5/13/chartex" xmlns:cx8="http://schemas.microsoft.com/office/drawing/2016/5/14/chartex" xmlns:mc="http://schemas.openxmlformats.org/markup-compatibility/2006" xmlns:aink="http://schemas.microsoft.com/office/drawing/2016/ink" xmlns:am3d="http://schemas.microsoft.com/office/drawing/2017/model3d" xmlns:o="urn:schemas-microsoft-com:office:office" xmlns:r="http://schemas.openxmlformats.org/officeDocument/2006/relationships" xmlns:m="http://schemas.openxmlformats.org/officeDocument/2006/math" xmlns:v="urn:schemas-microsoft-com:vml" xmlns:wp14="http://schemas.microsoft.com/office/word/2010/wordprocessingDrawing" xmlns:wp="http://schemas.openxmlformats.org/drawingml/2006/wordprocessingDrawing" xmlns:w10="urn:schemas-microsoft-com:office:word" xmlns:w="http://schemas.openxmlformats.org/wordprocessingml/2006/main" xmlns:w14="http://schemas.microsoft.com/office/word/2010/wordml" xmlns:w15="http://schemas.microsoft.com/office/word/2012/wordml" xmlns:w16cex="http://schemas.microsoft.com/office/word/2018/wordml/cex" xmlns:w16cid="http://schemas.microsoft.com/office/word/2016/wordml/cid" xmlns:w16="http://schemas.microsoft.com/office/word/2018/wordml" xmlns:w16sdtdh="http://schemas.microsoft.com/office/word/2020/wordml/sdtdatahash" xmlns:w16se="http://schemas.microsoft.com/office/word/2015/wordml/symex" xmlns:wpg="http://schemas.microsoft.com/office/word/2010/wordprocessingGroup" xmlns:wpi="http://schemas.microsoft.com/office/word/2010/wordprocessingInk" xmlns:wne="http://schemas.microsoft.com/office/word/2006/wordml" xmlns:wps="http://schemas.microsoft.com/office/word/2010/wordprocessingShape" mc:Ignorable="w14 w15 w16se w16cid w16 w16cex w16sdtdh wp14">
   <w:body>
     <w:p>
       <w:pPr>
@@ -632,8 +632,13 @@
               <w:t xml:space="preserve"> and</w:t>
             </w:r>
             <w:r>
-              <w:t xml:space="preserve"> Ozan Akkus</w:t>
+              <w:t xml:space="preserve"> Ozan </w:t>
             </w:r>
+            <w:proofErr w:type="spellStart"/>
+            <w:r>
+              <w:t>Akkus</w:t>
+            </w:r>
+            <w:proofErr w:type="spellEnd"/>
           </w:p>
         </w:tc>
         <w:tc>
@@ -738,8 +743,13 @@
               <w:t>Adviser:</w:t>
             </w:r>
             <w:r>
-              <w:t xml:space="preserve"> Jiang Zhe</w:t>
+              <w:t xml:space="preserve"> Jiang </w:t>
             </w:r>
+            <w:proofErr w:type="spellStart"/>
+            <w:r>
+              <w:t>Zhe</w:t>
+            </w:r>
+            <w:proofErr w:type="spellEnd"/>
           </w:p>
         </w:tc>
         <w:tc>
@@ -1053,7 +1063,15 @@
               <w:ind w:right="-102"/>
             </w:pPr>
             <w:r>
-              <w:t>Project: Development of an FVM based high fidelity multiphysics laser powder bed fusion solver.</w:t>
+              <w:t xml:space="preserve">Project: Development of an FVM based high fidelity </w:t>
+            </w:r>
+            <w:proofErr w:type="spellStart"/>
+            <w:r>
+              <w:t>multiphysics</w:t>
+            </w:r>
+            <w:proofErr w:type="spellEnd"/>
+            <w:r>
+              <w:t xml:space="preserve"> laser powder bed fusion solver.</w:t>
             </w:r>
           </w:p>
         </w:tc>
@@ -1260,7 +1278,15 @@
               <w:ind w:right="-102"/>
             </w:pPr>
             <w:r>
-              <w:t>Project: Development of a multiscale multiphysics model of a full body 1.5 T MRI main magnet.</w:t>
+              <w:t xml:space="preserve">Project: Development of a multiscale </w:t>
+            </w:r>
+            <w:proofErr w:type="spellStart"/>
+            <w:r>
+              <w:t>multiphysics</w:t>
+            </w:r>
+            <w:proofErr w:type="spellEnd"/>
+            <w:r>
+              <w:t xml:space="preserve"> model of a full body 1.5 T MRI main magnet.</w:t>
             </w:r>
           </w:p>
         </w:tc>
@@ -2229,15 +2255,7 @@
         <w:t>nine</w:t>
       </w:r>
       <w:r>
-        <w:t xml:space="preserve"> teams </w:t>
-      </w:r>
-      <w:proofErr w:type="gramStart"/>
-      <w:r>
-        <w:t>selected</w:t>
-      </w:r>
-      <w:proofErr w:type="gramEnd"/>
-      <w:r>
-        <w:t xml:space="preserve"> worldwi</w:t>
+        <w:t xml:space="preserve"> teams selected worldwi</w:t>
       </w:r>
       <w:r>
         <w:t>d</w:t>
@@ -2691,15 +2709,7 @@
         <w:spacing w:before="120" w:after="0"/>
       </w:pPr>
       <w:r>
-        <w:t>Panelist, National Science Foundation, Communications, Circuits, and Sensing-Systems (CCSS) (</w:t>
-      </w:r>
-      <w:proofErr w:type="gramStart"/>
-      <w:r>
-        <w:t>November,</w:t>
-      </w:r>
-      <w:proofErr w:type="gramEnd"/>
-      <w:r>
-        <w:t xml:space="preserve"> 2023)</w:t>
+        <w:t>Panelist, National Science Foundation, Communications, Circuits, and Sensing-Systems (CCSS) (November, 2023)</w:t>
       </w:r>
     </w:p>
     <w:p>
@@ -3061,7 +3071,15 @@
       </w:pPr>
       <w:bookmarkStart w:id="7" w:name="_Hlk160578430"/>
       <w:r>
-        <w:t xml:space="preserve">Mojumder S., Lu Ye., </w:t>
+        <w:t xml:space="preserve">Li, Y., </w:t>
+      </w:r>
+      <w:proofErr w:type="spellStart"/>
+      <w:r>
+        <w:t>Mojumder</w:t>
+      </w:r>
+      <w:proofErr w:type="spellEnd"/>
+      <w:r>
+        <w:t xml:space="preserve"> S., Lu Y., </w:t>
       </w:r>
       <w:r>
         <w:rPr>
@@ -3070,13 +3088,24 @@
         <w:t>Amin A. A.</w:t>
       </w:r>
       <w:r>
-        <w:t>, Guo J., Xie X., Chen W., Wagner G. J., Cao J., Liu W. K., “</w:t>
+        <w:t xml:space="preserve">, Guo J., </w:t>
+      </w:r>
+      <w:proofErr w:type="spellStart"/>
+      <w:r>
+        <w:t>Xie</w:t>
+      </w:r>
+      <w:proofErr w:type="spellEnd"/>
+      <w:r>
+        <w:t xml:space="preserve"> X., Chen W., Wagner G. J., Cao J., Liu W. K., “</w:t>
       </w:r>
       <w:r>
         <w:t>Statistical Parameterized Physics-Based Machine Learning Digital Shadow Models for Laser Powder Bed Fusion Process</w:t>
       </w:r>
       <w:r>
-        <w:t>” Additive Manufacturing (accepted)</w:t>
+        <w:t>” Additive Manufacturing</w:t>
+      </w:r>
+      <w:r>
+        <w:t>, 5 May, 2024</w:t>
       </w:r>
     </w:p>
     <w:p>
@@ -3123,12 +3152,14 @@
       <w:r>
         <w:t xml:space="preserve">, </w:t>
       </w:r>
+      <w:proofErr w:type="spellStart"/>
       <w:r>
         <w:rPr>
           <w:rFonts w:eastAsia="Times New Roman"/>
         </w:rPr>
         <w:t>Xie</w:t>
       </w:r>
+      <w:proofErr w:type="spellEnd"/>
       <w:r>
         <w:rPr>
           <w:rFonts w:eastAsia="Times New Roman"/>
@@ -3151,8 +3182,13 @@
         <w:t>.</w:t>
       </w:r>
       <w:r>
-        <w:t>, Mojumder</w:t>
-      </w:r>
+        <w:t xml:space="preserve">, </w:t>
+      </w:r>
+      <w:proofErr w:type="spellStart"/>
+      <w:r>
+        <w:t>Mojumder</w:t>
+      </w:r>
+      <w:proofErr w:type="spellEnd"/>
       <w:r>
         <w:t xml:space="preserve"> S.</w:t>
       </w:r>
@@ -3195,15 +3231,7 @@
       </w:r>
       <w:proofErr w:type="spellEnd"/>
       <w:r>
-        <w:t xml:space="preserve"> computational materials, 19 </w:t>
-      </w:r>
-      <w:proofErr w:type="gramStart"/>
-      <w:r>
-        <w:t>February,</w:t>
-      </w:r>
-      <w:proofErr w:type="gramEnd"/>
-      <w:r>
-        <w:t xml:space="preserve"> 2024.</w:t>
+        <w:t xml:space="preserve"> computational materials, 19 February, 2024.</w:t>
       </w:r>
     </w:p>
     <w:p>
@@ -3211,6 +3239,7 @@
         <w:pStyle w:val="Journal"/>
         <w:ind w:left="630"/>
       </w:pPr>
+      <w:proofErr w:type="spellStart"/>
       <w:r>
         <w:rPr>
           <w:rStyle w:val="normaltextrun"/>
@@ -3220,6 +3249,7 @@
         </w:rPr>
         <w:t>Mojumder</w:t>
       </w:r>
+      <w:proofErr w:type="spellEnd"/>
       <w:r>
         <w:rPr>
           <w:rStyle w:val="normaltextrun"/>
@@ -3352,6 +3382,7 @@
         </w:rPr>
         <w:t xml:space="preserve">, </w:t>
       </w:r>
+      <w:proofErr w:type="spellStart"/>
       <w:r>
         <w:rPr>
           <w:rStyle w:val="normaltextrun"/>
@@ -3361,6 +3392,7 @@
         </w:rPr>
         <w:t>Mojumder</w:t>
       </w:r>
+      <w:proofErr w:type="spellEnd"/>
       <w:r>
         <w:rPr>
           <w:rStyle w:val="normaltextrun"/>
@@ -3464,7 +3496,35 @@
         <w:rPr>
           <w:szCs w:val="22"/>
         </w:rPr>
-        <w:t xml:space="preserve">Lu Y, Li H, Saha S, Mojumder S, </w:t>
+        <w:t xml:space="preserve">Lu Y, Li H, </w:t>
+      </w:r>
+      <w:proofErr w:type="spellStart"/>
+      <w:r>
+        <w:rPr>
+          <w:szCs w:val="22"/>
+        </w:rPr>
+        <w:t>Saha</w:t>
+      </w:r>
+      <w:proofErr w:type="spellEnd"/>
+      <w:r>
+        <w:rPr>
+          <w:szCs w:val="22"/>
+        </w:rPr>
+        <w:t xml:space="preserve"> S, </w:t>
+      </w:r>
+      <w:proofErr w:type="spellStart"/>
+      <w:r>
+        <w:rPr>
+          <w:szCs w:val="22"/>
+        </w:rPr>
+        <w:t>Mojumder</w:t>
+      </w:r>
+      <w:proofErr w:type="spellEnd"/>
+      <w:r>
+        <w:rPr>
+          <w:szCs w:val="22"/>
+        </w:rPr>
+        <w:t xml:space="preserve"> S, </w:t>
       </w:r>
       <w:r>
         <w:rPr>
@@ -3523,8 +3583,16 @@
         <w:rPr>
           <w:szCs w:val="22"/>
         </w:rPr>
-        <w:t>, Mojumder</w:t>
-      </w:r>
+        <w:t xml:space="preserve">, </w:t>
+      </w:r>
+      <w:proofErr w:type="spellStart"/>
+      <w:r>
+        <w:rPr>
+          <w:szCs w:val="22"/>
+        </w:rPr>
+        <w:t>Mojumder</w:t>
+      </w:r>
+      <w:proofErr w:type="spellEnd"/>
       <w:r>
         <w:rPr>
           <w:szCs w:val="22"/>
@@ -3629,7 +3697,21 @@
         <w:rPr>
           <w:szCs w:val="22"/>
         </w:rPr>
-        <w:t xml:space="preserve">, Metin D, Gaston N, “Unveiling the structures and electronic properties of CH 3 NH 3 </w:t>
+        <w:t xml:space="preserve">, </w:t>
+      </w:r>
+      <w:proofErr w:type="spellStart"/>
+      <w:r>
+        <w:rPr>
+          <w:szCs w:val="22"/>
+        </w:rPr>
+        <w:t>Metin</w:t>
+      </w:r>
+      <w:proofErr w:type="spellEnd"/>
+      <w:r>
+        <w:rPr>
+          <w:szCs w:val="22"/>
+        </w:rPr>
+        <w:t xml:space="preserve"> D, Gaston N, “Unveiling the structures and electronic properties of CH 3 NH 3 </w:t>
       </w:r>
       <w:proofErr w:type="spellStart"/>
       <w:r>
@@ -3718,7 +3800,21 @@
         <w:rPr>
           <w:szCs w:val="22"/>
         </w:rPr>
-        <w:t xml:space="preserve">, Baig T, Martens M, “Mechanical analysis of an MgB2 1.5 T MRI main magnet protected using Coupling Loss Induced Quench”, Cryogenics, Volume 100, p. 18-27, June 2019. </w:t>
+        <w:t xml:space="preserve">, </w:t>
+      </w:r>
+      <w:proofErr w:type="spellStart"/>
+      <w:r>
+        <w:rPr>
+          <w:szCs w:val="22"/>
+        </w:rPr>
+        <w:t>Baig</w:t>
+      </w:r>
+      <w:proofErr w:type="spellEnd"/>
+      <w:r>
+        <w:rPr>
+          <w:szCs w:val="22"/>
+        </w:rPr>
+        <w:t xml:space="preserve"> T, Martens M, “Mechanical analysis of an MgB2 1.5 T MRI main magnet protected using Coupling Loss Induced Quench”, Cryogenics, Volume 100, p. 18-27, June 2019. </w:t>
       </w:r>
     </w:p>
     <w:p>
@@ -3785,7 +3881,77 @@
         <w:rPr>
           <w:szCs w:val="22"/>
         </w:rPr>
-        <w:t xml:space="preserve">, Poole C R, Baig T N, Deissler R J, Rindfleisch M, Tomsic M, Doll D, Akkus O, Martens M, “Computational homogenization of the elastic and thermal properties of superconducting composite </w:t>
+        <w:t xml:space="preserve">, Poole C R, </w:t>
+      </w:r>
+      <w:proofErr w:type="spellStart"/>
+      <w:r>
+        <w:rPr>
+          <w:szCs w:val="22"/>
+        </w:rPr>
+        <w:t>Baig</w:t>
+      </w:r>
+      <w:proofErr w:type="spellEnd"/>
+      <w:r>
+        <w:rPr>
+          <w:szCs w:val="22"/>
+        </w:rPr>
+        <w:t xml:space="preserve"> T N, </w:t>
+      </w:r>
+      <w:proofErr w:type="spellStart"/>
+      <w:r>
+        <w:rPr>
+          <w:szCs w:val="22"/>
+        </w:rPr>
+        <w:t>Deissler</w:t>
+      </w:r>
+      <w:proofErr w:type="spellEnd"/>
+      <w:r>
+        <w:rPr>
+          <w:szCs w:val="22"/>
+        </w:rPr>
+        <w:t xml:space="preserve"> R J, </w:t>
+      </w:r>
+      <w:proofErr w:type="spellStart"/>
+      <w:r>
+        <w:rPr>
+          <w:szCs w:val="22"/>
+        </w:rPr>
+        <w:t>Rindfleisch</w:t>
+      </w:r>
+      <w:proofErr w:type="spellEnd"/>
+      <w:r>
+        <w:rPr>
+          <w:szCs w:val="22"/>
+        </w:rPr>
+        <w:t xml:space="preserve"> M, </w:t>
+      </w:r>
+      <w:proofErr w:type="spellStart"/>
+      <w:r>
+        <w:rPr>
+          <w:szCs w:val="22"/>
+        </w:rPr>
+        <w:t>Tomsic</w:t>
+      </w:r>
+      <w:proofErr w:type="spellEnd"/>
+      <w:r>
+        <w:rPr>
+          <w:szCs w:val="22"/>
+        </w:rPr>
+        <w:t xml:space="preserve"> M, Doll D, </w:t>
+      </w:r>
+      <w:proofErr w:type="spellStart"/>
+      <w:r>
+        <w:rPr>
+          <w:szCs w:val="22"/>
+        </w:rPr>
+        <w:t>Akkus</w:t>
+      </w:r>
+      <w:proofErr w:type="spellEnd"/>
+      <w:r>
+        <w:rPr>
+          <w:szCs w:val="22"/>
+        </w:rPr>
+        <w:t xml:space="preserve"> O, Martens M, “Computational homogenization of the elastic and thermal properties of superconducting composite </w:t>
       </w:r>
       <w:r>
         <w:rPr>
@@ -3827,11 +3993,33 @@
           <w:szCs w:val="22"/>
         </w:rPr>
       </w:pPr>
-      <w:r>
-        <w:rPr>
-          <w:szCs w:val="22"/>
-        </w:rPr>
-        <w:t xml:space="preserve">Deissler R J, Baig T, Charles P, </w:t>
+      <w:proofErr w:type="spellStart"/>
+      <w:r>
+        <w:rPr>
+          <w:szCs w:val="22"/>
+        </w:rPr>
+        <w:t>Deissler</w:t>
+      </w:r>
+      <w:proofErr w:type="spellEnd"/>
+      <w:r>
+        <w:rPr>
+          <w:szCs w:val="22"/>
+        </w:rPr>
+        <w:t xml:space="preserve"> R J, </w:t>
+      </w:r>
+      <w:proofErr w:type="spellStart"/>
+      <w:r>
+        <w:rPr>
+          <w:szCs w:val="22"/>
+        </w:rPr>
+        <w:t>Baig</w:t>
+      </w:r>
+      <w:proofErr w:type="spellEnd"/>
+      <w:r>
+        <w:rPr>
+          <w:szCs w:val="22"/>
+        </w:rPr>
+        <w:t xml:space="preserve"> T, Charles P, </w:t>
       </w:r>
       <w:r>
         <w:rPr>
@@ -3851,7 +4039,21 @@
         <w:rPr>
           <w:szCs w:val="22"/>
         </w:rPr>
-        <w:t xml:space="preserve">, Doll D, Tomsic </w:t>
+        <w:t xml:space="preserve">, Doll D, </w:t>
+      </w:r>
+      <w:proofErr w:type="spellStart"/>
+      <w:r>
+        <w:rPr>
+          <w:szCs w:val="22"/>
+        </w:rPr>
+        <w:t>Tomsic</w:t>
+      </w:r>
+      <w:proofErr w:type="spellEnd"/>
+      <w:r>
+        <w:rPr>
+          <w:szCs w:val="22"/>
+        </w:rPr>
+        <w:t xml:space="preserve"> </w:t>
       </w:r>
       <w:r>
         <w:rPr>
@@ -3922,11 +4124,19 @@
           <w:szCs w:val="22"/>
         </w:rPr>
       </w:pPr>
-      <w:r>
-        <w:rPr>
-          <w:szCs w:val="22"/>
-        </w:rPr>
-        <w:t xml:space="preserve">Baig T, </w:t>
+      <w:proofErr w:type="spellStart"/>
+      <w:r>
+        <w:rPr>
+          <w:szCs w:val="22"/>
+        </w:rPr>
+        <w:t>Baig</w:t>
+      </w:r>
+      <w:proofErr w:type="spellEnd"/>
+      <w:r>
+        <w:rPr>
+          <w:szCs w:val="22"/>
+        </w:rPr>
+        <w:t xml:space="preserve"> T, </w:t>
       </w:r>
       <w:r>
         <w:rPr>
@@ -3946,21 +4156,49 @@
         <w:rPr>
           <w:szCs w:val="22"/>
         </w:rPr>
-        <w:t xml:space="preserve">, Deissler R J, Sabri L, Poole C, Brown R W, Tomsic M, Doll D, Rindfleisch M, Peng </w:t>
-      </w:r>
-      <w:proofErr w:type="gramStart"/>
-      <w:r>
-        <w:rPr>
-          <w:szCs w:val="22"/>
-        </w:rPr>
-        <w:t>X</w:t>
-      </w:r>
-      <w:proofErr w:type="gramEnd"/>
-      <w:r>
-        <w:rPr>
-          <w:szCs w:val="22"/>
-        </w:rPr>
-        <w:t xml:space="preserve"> and </w:t>
+        <w:t xml:space="preserve">, </w:t>
+      </w:r>
+      <w:proofErr w:type="spellStart"/>
+      <w:r>
+        <w:rPr>
+          <w:szCs w:val="22"/>
+        </w:rPr>
+        <w:t>Deissler</w:t>
+      </w:r>
+      <w:proofErr w:type="spellEnd"/>
+      <w:r>
+        <w:rPr>
+          <w:szCs w:val="22"/>
+        </w:rPr>
+        <w:t xml:space="preserve"> R J, Sabri L, Poole C, Brown R W, </w:t>
+      </w:r>
+      <w:proofErr w:type="spellStart"/>
+      <w:r>
+        <w:rPr>
+          <w:szCs w:val="22"/>
+        </w:rPr>
+        <w:t>Tomsic</w:t>
+      </w:r>
+      <w:proofErr w:type="spellEnd"/>
+      <w:r>
+        <w:rPr>
+          <w:szCs w:val="22"/>
+        </w:rPr>
+        <w:t xml:space="preserve"> M, Doll D, </w:t>
+      </w:r>
+      <w:proofErr w:type="spellStart"/>
+      <w:r>
+        <w:rPr>
+          <w:szCs w:val="22"/>
+        </w:rPr>
+        <w:t>Rindfleisch</w:t>
+      </w:r>
+      <w:proofErr w:type="spellEnd"/>
+      <w:r>
+        <w:rPr>
+          <w:szCs w:val="22"/>
+        </w:rPr>
+        <w:t xml:space="preserve"> M, Peng X and </w:t>
       </w:r>
       <w:r>
         <w:rPr>
@@ -4037,7 +4275,63 @@
         <w:rPr>
           <w:szCs w:val="22"/>
         </w:rPr>
-        <w:t>, Baig T N, Deissler R J, Sabri L A, Doll D, Tomsic M, Akkus O and Martens M A, "Mechanical Analysis of MgB</w:t>
+        <w:t xml:space="preserve">, </w:t>
+      </w:r>
+      <w:proofErr w:type="spellStart"/>
+      <w:r>
+        <w:rPr>
+          <w:szCs w:val="22"/>
+        </w:rPr>
+        <w:t>Baig</w:t>
+      </w:r>
+      <w:proofErr w:type="spellEnd"/>
+      <w:r>
+        <w:rPr>
+          <w:szCs w:val="22"/>
+        </w:rPr>
+        <w:t xml:space="preserve"> T N, </w:t>
+      </w:r>
+      <w:proofErr w:type="spellStart"/>
+      <w:r>
+        <w:rPr>
+          <w:szCs w:val="22"/>
+        </w:rPr>
+        <w:t>Deissler</w:t>
+      </w:r>
+      <w:proofErr w:type="spellEnd"/>
+      <w:r>
+        <w:rPr>
+          <w:szCs w:val="22"/>
+        </w:rPr>
+        <w:t xml:space="preserve"> R J, Sabri L A, Doll D, </w:t>
+      </w:r>
+      <w:proofErr w:type="spellStart"/>
+      <w:r>
+        <w:rPr>
+          <w:szCs w:val="22"/>
+        </w:rPr>
+        <w:t>Tomsic</w:t>
+      </w:r>
+      <w:proofErr w:type="spellEnd"/>
+      <w:r>
+        <w:rPr>
+          <w:szCs w:val="22"/>
+        </w:rPr>
+        <w:t xml:space="preserve"> M, </w:t>
+      </w:r>
+      <w:proofErr w:type="spellStart"/>
+      <w:r>
+        <w:rPr>
+          <w:szCs w:val="22"/>
+        </w:rPr>
+        <w:t>Akkus</w:t>
+      </w:r>
+      <w:proofErr w:type="spellEnd"/>
+      <w:r>
+        <w:rPr>
+          <w:szCs w:val="22"/>
+        </w:rPr>
+        <w:t xml:space="preserve"> O and Martens M A, "Mechanical Analysis of MgB</w:t>
       </w:r>
       <w:r>
         <w:rPr>
@@ -4088,11 +4382,33 @@
           <w:szCs w:val="22"/>
         </w:rPr>
       </w:pPr>
-      <w:r>
-        <w:rPr>
-          <w:szCs w:val="22"/>
-        </w:rPr>
-        <w:t xml:space="preserve">Deissler R J, Baig T, Poole C, </w:t>
+      <w:proofErr w:type="spellStart"/>
+      <w:r>
+        <w:rPr>
+          <w:szCs w:val="22"/>
+        </w:rPr>
+        <w:t>Deissler</w:t>
+      </w:r>
+      <w:proofErr w:type="spellEnd"/>
+      <w:r>
+        <w:rPr>
+          <w:szCs w:val="22"/>
+        </w:rPr>
+        <w:t xml:space="preserve"> R J, </w:t>
+      </w:r>
+      <w:proofErr w:type="spellStart"/>
+      <w:r>
+        <w:rPr>
+          <w:szCs w:val="22"/>
+        </w:rPr>
+        <w:t>Baig</w:t>
+      </w:r>
+      <w:proofErr w:type="spellEnd"/>
+      <w:r>
+        <w:rPr>
+          <w:szCs w:val="22"/>
+        </w:rPr>
+        <w:t xml:space="preserve"> T, Poole C, </w:t>
       </w:r>
       <w:r>
         <w:rPr>
@@ -4112,7 +4428,21 @@
         <w:rPr>
           <w:szCs w:val="22"/>
         </w:rPr>
-        <w:t>, Doll D, Tomsic M and Martens M, "Numerical simulation of quench protection for a 1.5 T persistent mode MgB</w:t>
+        <w:t xml:space="preserve">, Doll D, </w:t>
+      </w:r>
+      <w:proofErr w:type="spellStart"/>
+      <w:r>
+        <w:rPr>
+          <w:szCs w:val="22"/>
+        </w:rPr>
+        <w:t>Tomsic</w:t>
+      </w:r>
+      <w:proofErr w:type="spellEnd"/>
+      <w:r>
+        <w:rPr>
+          <w:szCs w:val="22"/>
+        </w:rPr>
+        <w:t xml:space="preserve"> M and Martens M, "Numerical simulation of quench protection for a 1.5 T persistent mode MgB</w:t>
       </w:r>
       <w:r>
         <w:rPr>
@@ -4163,7 +4493,77 @@
         <w:rPr>
           <w:szCs w:val="22"/>
         </w:rPr>
-        <w:t xml:space="preserve">, Baig T, Deissler R J, Yao Z, Tomsic M, Doll D, Akkus O and Michael Martens, "A multiscale and multiphysics model of strain development in a 1.5 T MRI magnet designed with 36 </w:t>
+        <w:t xml:space="preserve">, </w:t>
+      </w:r>
+      <w:proofErr w:type="spellStart"/>
+      <w:r>
+        <w:rPr>
+          <w:szCs w:val="22"/>
+        </w:rPr>
+        <w:t>Baig</w:t>
+      </w:r>
+      <w:proofErr w:type="spellEnd"/>
+      <w:r>
+        <w:rPr>
+          <w:szCs w:val="22"/>
+        </w:rPr>
+        <w:t xml:space="preserve"> T, </w:t>
+      </w:r>
+      <w:proofErr w:type="spellStart"/>
+      <w:r>
+        <w:rPr>
+          <w:szCs w:val="22"/>
+        </w:rPr>
+        <w:t>Deissler</w:t>
+      </w:r>
+      <w:proofErr w:type="spellEnd"/>
+      <w:r>
+        <w:rPr>
+          <w:szCs w:val="22"/>
+        </w:rPr>
+        <w:t xml:space="preserve"> R J, Yao Z, </w:t>
+      </w:r>
+      <w:proofErr w:type="spellStart"/>
+      <w:r>
+        <w:rPr>
+          <w:szCs w:val="22"/>
+        </w:rPr>
+        <w:t>Tomsic</w:t>
+      </w:r>
+      <w:proofErr w:type="spellEnd"/>
+      <w:r>
+        <w:rPr>
+          <w:szCs w:val="22"/>
+        </w:rPr>
+        <w:t xml:space="preserve"> M, Doll D, </w:t>
+      </w:r>
+      <w:proofErr w:type="spellStart"/>
+      <w:r>
+        <w:rPr>
+          <w:szCs w:val="22"/>
+        </w:rPr>
+        <w:t>Akkus</w:t>
+      </w:r>
+      <w:proofErr w:type="spellEnd"/>
+      <w:r>
+        <w:rPr>
+          <w:szCs w:val="22"/>
+        </w:rPr>
+        <w:t xml:space="preserve"> O and Michael Martens, "A multiscale and </w:t>
+      </w:r>
+      <w:proofErr w:type="spellStart"/>
+      <w:r>
+        <w:rPr>
+          <w:szCs w:val="22"/>
+        </w:rPr>
+        <w:t>multiphysics</w:t>
+      </w:r>
+      <w:proofErr w:type="spellEnd"/>
+      <w:r>
+        <w:rPr>
+          <w:szCs w:val="22"/>
+        </w:rPr>
+        <w:t xml:space="preserve"> model of strain development in a 1.5 T MRI magnet designed with 36 </w:t>
       </w:r>
       <w:r>
         <w:rPr>
@@ -4385,8 +4785,16 @@
         <w:rPr>
           <w:szCs w:val="22"/>
         </w:rPr>
-        <w:t>, Jagtiani</w:t>
-      </w:r>
+        <w:t xml:space="preserve">, </w:t>
+      </w:r>
+      <w:proofErr w:type="spellStart"/>
+      <w:r>
+        <w:rPr>
+          <w:szCs w:val="22"/>
+        </w:rPr>
+        <w:t>Jagtiani</w:t>
+      </w:r>
+      <w:proofErr w:type="spellEnd"/>
       <w:r>
         <w:rPr>
           <w:szCs w:val="22"/>
@@ -4421,8 +4829,16 @@
         <w:rPr>
           <w:szCs w:val="22"/>
         </w:rPr>
-        <w:t xml:space="preserve"> and Zhe</w:t>
-      </w:r>
+        <w:t xml:space="preserve"> and </w:t>
+      </w:r>
+      <w:proofErr w:type="spellStart"/>
+      <w:r>
+        <w:rPr>
+          <w:szCs w:val="22"/>
+        </w:rPr>
+        <w:t>Zhe</w:t>
+      </w:r>
+      <w:proofErr w:type="spellEnd"/>
       <w:r>
         <w:rPr>
           <w:szCs w:val="22"/>
@@ -4489,11 +4905,19 @@
           <w:szCs w:val="22"/>
         </w:rPr>
       </w:pPr>
-      <w:r>
-        <w:rPr>
-          <w:szCs w:val="22"/>
-        </w:rPr>
-        <w:t xml:space="preserve">Yangfan Li, Ye Lu, </w:t>
+      <w:proofErr w:type="spellStart"/>
+      <w:r>
+        <w:rPr>
+          <w:szCs w:val="22"/>
+        </w:rPr>
+        <w:t>Yangfan</w:t>
+      </w:r>
+      <w:proofErr w:type="spellEnd"/>
+      <w:r>
+        <w:rPr>
+          <w:szCs w:val="22"/>
+        </w:rPr>
+        <w:t xml:space="preserve"> Li, Ye Lu, </w:t>
       </w:r>
       <w:r>
         <w:rPr>
@@ -4584,7 +5008,35 @@
         <w:rPr>
           <w:szCs w:val="22"/>
         </w:rPr>
-        <w:t>, Satyajit Mojumder, Wing Kam Liu, “An open-source GPU accelerated high fidelity multiphysics FVM framework for additive manufacturing simulations.” (In Preparation)</w:t>
+        <w:t xml:space="preserve">, Satyajit </w:t>
+      </w:r>
+      <w:proofErr w:type="spellStart"/>
+      <w:r>
+        <w:rPr>
+          <w:szCs w:val="22"/>
+        </w:rPr>
+        <w:t>Mojumder</w:t>
+      </w:r>
+      <w:proofErr w:type="spellEnd"/>
+      <w:r>
+        <w:rPr>
+          <w:szCs w:val="22"/>
+        </w:rPr>
+        <w:t xml:space="preserve">, Wing Kam Liu, “An open-source GPU accelerated high fidelity </w:t>
+      </w:r>
+      <w:proofErr w:type="spellStart"/>
+      <w:r>
+        <w:rPr>
+          <w:szCs w:val="22"/>
+        </w:rPr>
+        <w:t>multiphysics</w:t>
+      </w:r>
+      <w:proofErr w:type="spellEnd"/>
+      <w:r>
+        <w:rPr>
+          <w:szCs w:val="22"/>
+        </w:rPr>
+        <w:t xml:space="preserve"> FVM framework for additive manufacturing simulations.” (In Preparation)</w:t>
       </w:r>
     </w:p>
     <w:p>
@@ -4610,7 +5062,35 @@
         <w:rPr>
           <w:szCs w:val="22"/>
         </w:rPr>
-        <w:t>, Yangfan Li, Satyajit Mojumder, Wing Kam Liu, “Getting the heat source right for Laser Powder Bed fusion additive manufacturing simulations.” (In Preparation)</w:t>
+        <w:t xml:space="preserve">, </w:t>
+      </w:r>
+      <w:proofErr w:type="spellStart"/>
+      <w:r>
+        <w:rPr>
+          <w:szCs w:val="22"/>
+        </w:rPr>
+        <w:t>Yangfan</w:t>
+      </w:r>
+      <w:proofErr w:type="spellEnd"/>
+      <w:r>
+        <w:rPr>
+          <w:szCs w:val="22"/>
+        </w:rPr>
+        <w:t xml:space="preserve"> Li, Satyajit </w:t>
+      </w:r>
+      <w:proofErr w:type="spellStart"/>
+      <w:r>
+        <w:rPr>
+          <w:szCs w:val="22"/>
+        </w:rPr>
+        <w:t>Mojumder</w:t>
+      </w:r>
+      <w:proofErr w:type="spellEnd"/>
+      <w:r>
+        <w:rPr>
+          <w:szCs w:val="22"/>
+        </w:rPr>
+        <w:t>, Wing Kam Liu, “Getting the heat source right for Laser Powder Bed fusion additive manufacturing simulations.” (In Preparation)</w:t>
       </w:r>
     </w:p>
     <w:p>
@@ -4653,21 +5133,7 @@
         <w:rPr>
           <w:szCs w:val="22"/>
         </w:rPr>
-        <w:t xml:space="preserve">, R Lowe, N Sultana, W Liu, "Physics-Guided Heat Source for Transient Laser Absorptance Prediction </w:t>
-      </w:r>
-      <w:proofErr w:type="gramStart"/>
-      <w:r>
-        <w:rPr>
-          <w:szCs w:val="22"/>
-        </w:rPr>
-        <w:t>In</w:t>
-      </w:r>
-      <w:proofErr w:type="gramEnd"/>
-      <w:r>
-        <w:rPr>
-          <w:szCs w:val="22"/>
-        </w:rPr>
-        <w:t xml:space="preserve"> Metal Additive Manufacturing" 16th World Congress on Computational Mechanics and 4th Pan American Congress on Computational Mechanics, July 21-26, 2024, Vancouver Convention Centre, Vancouver, British Columbia, Canada</w:t>
+        <w:t>, R Lowe, N Sultana, W Liu, "Physics-Guided Heat Source for Transient Laser Absorptance Prediction In Metal Additive Manufacturing" 16th World Congress on Computational Mechanics and 4th Pan American Congress on Computational Mechanics, July 21-26, 2024, Vancouver Convention Centre, Vancouver, British Columbia, Canada</w:t>
       </w:r>
     </w:p>
     <w:p>
@@ -4773,7 +5239,35 @@
         <w:rPr>
           <w:szCs w:val="22"/>
         </w:rPr>
-        <w:t xml:space="preserve">, S Mojumder, Y Li, X Xie, W Liu, </w:t>
+        <w:t xml:space="preserve">, S </w:t>
+      </w:r>
+      <w:proofErr w:type="spellStart"/>
+      <w:r>
+        <w:rPr>
+          <w:szCs w:val="22"/>
+        </w:rPr>
+        <w:t>Mojumder</w:t>
+      </w:r>
+      <w:proofErr w:type="spellEnd"/>
+      <w:r>
+        <w:rPr>
+          <w:szCs w:val="22"/>
+        </w:rPr>
+        <w:t xml:space="preserve">, Y Li, X </w:t>
+      </w:r>
+      <w:proofErr w:type="spellStart"/>
+      <w:r>
+        <w:rPr>
+          <w:szCs w:val="22"/>
+        </w:rPr>
+        <w:t>Xie</w:t>
+      </w:r>
+      <w:proofErr w:type="spellEnd"/>
+      <w:r>
+        <w:rPr>
+          <w:szCs w:val="22"/>
+        </w:rPr>
+        <w:t xml:space="preserve">, W Liu, </w:t>
       </w:r>
       <w:r>
         <w:rPr>
@@ -4873,8 +5367,16 @@
         <w:rPr>
           <w:szCs w:val="22"/>
         </w:rPr>
-        <w:t>X Xie</w:t>
-      </w:r>
+        <w:t xml:space="preserve">X </w:t>
+      </w:r>
+      <w:proofErr w:type="spellStart"/>
+      <w:r>
+        <w:rPr>
+          <w:szCs w:val="22"/>
+        </w:rPr>
+        <w:t>Xie</w:t>
+      </w:r>
+      <w:proofErr w:type="spellEnd"/>
       <w:r>
         <w:rPr>
           <w:szCs w:val="22"/>
@@ -4964,7 +5466,21 @@
         <w:rPr>
           <w:szCs w:val="22"/>
         </w:rPr>
-        <w:t xml:space="preserve">X Xie, </w:t>
+        <w:t xml:space="preserve">X </w:t>
+      </w:r>
+      <w:proofErr w:type="spellStart"/>
+      <w:r>
+        <w:rPr>
+          <w:szCs w:val="22"/>
+        </w:rPr>
+        <w:t>Xie</w:t>
+      </w:r>
+      <w:proofErr w:type="spellEnd"/>
+      <w:r>
+        <w:rPr>
+          <w:szCs w:val="22"/>
+        </w:rPr>
+        <w:t xml:space="preserve">, </w:t>
       </w:r>
       <w:r>
         <w:rPr>
@@ -4991,7 +5507,21 @@
         <w:rPr>
           <w:szCs w:val="22"/>
         </w:rPr>
-        <w:t>, Y Li, J Guo, N Kizer, L</w:t>
+        <w:t xml:space="preserve">, Y Li, J Guo, N </w:t>
+      </w:r>
+      <w:proofErr w:type="spellStart"/>
+      <w:r>
+        <w:rPr>
+          <w:szCs w:val="22"/>
+        </w:rPr>
+        <w:t>Kizer</w:t>
+      </w:r>
+      <w:proofErr w:type="spellEnd"/>
+      <w:r>
+        <w:rPr>
+          <w:szCs w:val="22"/>
+        </w:rPr>
+        <w:t>, L</w:t>
       </w:r>
       <w:r>
         <w:rPr>
@@ -5003,7 +5533,21 @@
         <w:rPr>
           <w:szCs w:val="22"/>
         </w:rPr>
-        <w:t>Mutswatiwa2, L Katch, C</w:t>
+        <w:t xml:space="preserve">Mutswatiwa2, L </w:t>
+      </w:r>
+      <w:proofErr w:type="spellStart"/>
+      <w:r>
+        <w:rPr>
+          <w:szCs w:val="22"/>
+        </w:rPr>
+        <w:t>Katch</w:t>
+      </w:r>
+      <w:proofErr w:type="spellEnd"/>
+      <w:r>
+        <w:rPr>
+          <w:szCs w:val="22"/>
+        </w:rPr>
+        <w:t>, C</w:t>
       </w:r>
       <w:r>
         <w:rPr>
@@ -5011,11 +5555,19 @@
         </w:rPr>
         <w:t xml:space="preserve"> </w:t>
       </w:r>
-      <w:r>
-        <w:rPr>
-          <w:szCs w:val="22"/>
-        </w:rPr>
-        <w:t>Kube, W</w:t>
+      <w:proofErr w:type="spellStart"/>
+      <w:r>
+        <w:rPr>
+          <w:szCs w:val="22"/>
+        </w:rPr>
+        <w:t>Kube</w:t>
+      </w:r>
+      <w:proofErr w:type="spellEnd"/>
+      <w:r>
+        <w:rPr>
+          <w:szCs w:val="22"/>
+        </w:rPr>
+        <w:t>, W</w:t>
       </w:r>
       <w:r>
         <w:rPr>
@@ -5045,21 +5597,7 @@
         <w:rPr>
           <w:szCs w:val="22"/>
         </w:rPr>
-        <w:t xml:space="preserve">Real-Time Keyhole Porosity Detection in Metal Additive Manufacturing </w:t>
-      </w:r>
-      <w:proofErr w:type="gramStart"/>
-      <w:r>
-        <w:rPr>
-          <w:szCs w:val="22"/>
-        </w:rPr>
-        <w:t>With</w:t>
-      </w:r>
-      <w:proofErr w:type="gramEnd"/>
-      <w:r>
-        <w:rPr>
-          <w:szCs w:val="22"/>
-        </w:rPr>
-        <w:t xml:space="preserve"> In-Situ Ultrasound and X-Ray Imaging</w:t>
+        <w:t>Real-Time Keyhole Porosity Detection in Metal Additive Manufacturing With In-Situ Ultrasound and X-Ray Imaging</w:t>
       </w:r>
       <w:r>
         <w:rPr>
@@ -5105,7 +5643,21 @@
         <w:rPr>
           <w:szCs w:val="22"/>
         </w:rPr>
-        <w:t xml:space="preserve">S Mojumder, H Huang, D Suarez, </w:t>
+        <w:t xml:space="preserve">S </w:t>
+      </w:r>
+      <w:proofErr w:type="spellStart"/>
+      <w:r>
+        <w:rPr>
+          <w:szCs w:val="22"/>
+        </w:rPr>
+        <w:t>Mojumder</w:t>
+      </w:r>
+      <w:proofErr w:type="spellEnd"/>
+      <w:r>
+        <w:rPr>
+          <w:szCs w:val="22"/>
+        </w:rPr>
+        <w:t xml:space="preserve">, H Huang, D Suarez, </w:t>
       </w:r>
       <w:r>
         <w:rPr>
@@ -5379,7 +5931,63 @@
         <w:rPr>
           <w:szCs w:val="22"/>
         </w:rPr>
-        <w:t>, TN Baig, RJ Deissler, L Sabri, D Doll, M Tomsic, O Akkus and MA Marten, "Eﬀect of Mechanical Support Conditions of Winding on the Strain Development of a Composite MgB</w:t>
+        <w:t xml:space="preserve">, TN </w:t>
+      </w:r>
+      <w:proofErr w:type="spellStart"/>
+      <w:r>
+        <w:rPr>
+          <w:szCs w:val="22"/>
+        </w:rPr>
+        <w:t>Baig</w:t>
+      </w:r>
+      <w:proofErr w:type="spellEnd"/>
+      <w:r>
+        <w:rPr>
+          <w:szCs w:val="22"/>
+        </w:rPr>
+        <w:t xml:space="preserve">, RJ </w:t>
+      </w:r>
+      <w:proofErr w:type="spellStart"/>
+      <w:r>
+        <w:rPr>
+          <w:szCs w:val="22"/>
+        </w:rPr>
+        <w:t>Deissler</w:t>
+      </w:r>
+      <w:proofErr w:type="spellEnd"/>
+      <w:r>
+        <w:rPr>
+          <w:szCs w:val="22"/>
+        </w:rPr>
+        <w:t xml:space="preserve">, L Sabri, D Doll, M </w:t>
+      </w:r>
+      <w:proofErr w:type="spellStart"/>
+      <w:r>
+        <w:rPr>
+          <w:szCs w:val="22"/>
+        </w:rPr>
+        <w:t>Tomsic</w:t>
+      </w:r>
+      <w:proofErr w:type="spellEnd"/>
+      <w:r>
+        <w:rPr>
+          <w:szCs w:val="22"/>
+        </w:rPr>
+        <w:t xml:space="preserve">, O </w:t>
+      </w:r>
+      <w:proofErr w:type="spellStart"/>
+      <w:r>
+        <w:rPr>
+          <w:szCs w:val="22"/>
+        </w:rPr>
+        <w:t>Akkus</w:t>
+      </w:r>
+      <w:proofErr w:type="spellEnd"/>
+      <w:r>
+        <w:rPr>
+          <w:szCs w:val="22"/>
+        </w:rPr>
+        <w:t xml:space="preserve"> and MA Marten, "Eﬀect of Mechanical Support Conditions of Winding on the Strain Development of a Composite MgB</w:t>
       </w:r>
       <w:r>
         <w:rPr>
@@ -5459,7 +6067,35 @@
         <w:rPr>
           <w:szCs w:val="22"/>
         </w:rPr>
-        <w:t xml:space="preserve">RJ Deissler, TN Baig, CR Poole, </w:t>
+        <w:t xml:space="preserve">RJ </w:t>
+      </w:r>
+      <w:proofErr w:type="spellStart"/>
+      <w:r>
+        <w:rPr>
+          <w:szCs w:val="22"/>
+        </w:rPr>
+        <w:t>Deissler</w:t>
+      </w:r>
+      <w:proofErr w:type="spellEnd"/>
+      <w:r>
+        <w:rPr>
+          <w:szCs w:val="22"/>
+        </w:rPr>
+        <w:t xml:space="preserve">, TN </w:t>
+      </w:r>
+      <w:proofErr w:type="spellStart"/>
+      <w:r>
+        <w:rPr>
+          <w:szCs w:val="22"/>
+        </w:rPr>
+        <w:t>Baig</w:t>
+      </w:r>
+      <w:proofErr w:type="spellEnd"/>
+      <w:r>
+        <w:rPr>
+          <w:szCs w:val="22"/>
+        </w:rPr>
+        <w:t xml:space="preserve">, CR Poole, </w:t>
       </w:r>
       <w:r>
         <w:rPr>
@@ -5472,7 +6108,21 @@
         <w:rPr>
           <w:szCs w:val="22"/>
         </w:rPr>
-        <w:t>, D Doll, M Tomsic, M Martens, "A Computational Study to Find an Optimal RRR Value for a 1.5 T Persistent-Mode Conduction-Cooled MgB</w:t>
+        <w:t xml:space="preserve">, D Doll, M </w:t>
+      </w:r>
+      <w:proofErr w:type="spellStart"/>
+      <w:r>
+        <w:rPr>
+          <w:szCs w:val="22"/>
+        </w:rPr>
+        <w:t>Tomsic</w:t>
+      </w:r>
+      <w:proofErr w:type="spellEnd"/>
+      <w:r>
+        <w:rPr>
+          <w:szCs w:val="22"/>
+        </w:rPr>
+        <w:t>, M Martens, "A Computational Study to Find an Optimal RRR Value for a 1.5 T Persistent-Mode Conduction-Cooled MgB</w:t>
       </w:r>
       <w:r>
         <w:rPr>
@@ -5679,21 +6329,21 @@
         <w:rPr>
           <w:szCs w:val="22"/>
         </w:rPr>
-        <w:t xml:space="preserve">, TN Baig, Z. </w:t>
-      </w:r>
-      <w:proofErr w:type="gramStart"/>
-      <w:r>
-        <w:rPr>
-          <w:szCs w:val="22"/>
-        </w:rPr>
-        <w:t>Yao</w:t>
-      </w:r>
-      <w:proofErr w:type="gramEnd"/>
-      <w:r>
-        <w:rPr>
-          <w:szCs w:val="22"/>
-        </w:rPr>
-        <w:t xml:space="preserve"> and MA Martens, </w:t>
+        <w:t xml:space="preserve">, TN </w:t>
+      </w:r>
+      <w:proofErr w:type="spellStart"/>
+      <w:r>
+        <w:rPr>
+          <w:szCs w:val="22"/>
+        </w:rPr>
+        <w:t>Baig</w:t>
+      </w:r>
+      <w:proofErr w:type="spellEnd"/>
+      <w:r>
+        <w:rPr>
+          <w:szCs w:val="22"/>
+        </w:rPr>
+        <w:t xml:space="preserve">, Z. Yao and MA Martens, </w:t>
       </w:r>
       <w:bookmarkStart w:id="11" w:name="_Hlk18442778"/>
       <w:r>
@@ -5856,22 +6506,22 @@
       <w:r>
         <w:t xml:space="preserve">M S H Thakur, M Islam, </w:t>
       </w:r>
-      <w:proofErr w:type="gramStart"/>
       <w:r>
         <w:rPr>
           <w:u w:val="single"/>
         </w:rPr>
-        <w:t>A</w:t>
-      </w:r>
-      <w:proofErr w:type="gramEnd"/>
-      <w:r>
-        <w:rPr>
-          <w:u w:val="single"/>
-        </w:rPr>
-        <w:t xml:space="preserve"> Amin</w:t>
-      </w:r>
-      <w:r>
-        <w:t xml:space="preserve">, S Mojumder, M </w:t>
+        <w:t>A Amin</w:t>
+      </w:r>
+      <w:r>
+        <w:t xml:space="preserve">, S </w:t>
+      </w:r>
+      <w:proofErr w:type="spellStart"/>
+      <w:r>
+        <w:t>Mojumder</w:t>
+      </w:r>
+      <w:proofErr w:type="spellEnd"/>
+      <w:r>
+        <w:t xml:space="preserve">, M </w:t>
       </w:r>
       <w:proofErr w:type="spellStart"/>
       <w:r>
@@ -6091,11 +6741,33 @@
           <w:szCs w:val="22"/>
         </w:rPr>
       </w:pPr>
-      <w:r>
-        <w:rPr>
-          <w:szCs w:val="22"/>
-        </w:rPr>
-        <w:t xml:space="preserve">Deissler R J, Baig T N, </w:t>
+      <w:proofErr w:type="spellStart"/>
+      <w:r>
+        <w:rPr>
+          <w:szCs w:val="22"/>
+        </w:rPr>
+        <w:t>Deissler</w:t>
+      </w:r>
+      <w:proofErr w:type="spellEnd"/>
+      <w:r>
+        <w:rPr>
+          <w:szCs w:val="22"/>
+        </w:rPr>
+        <w:t xml:space="preserve"> R J, </w:t>
+      </w:r>
+      <w:proofErr w:type="spellStart"/>
+      <w:r>
+        <w:rPr>
+          <w:szCs w:val="22"/>
+        </w:rPr>
+        <w:t>Baig</w:t>
+      </w:r>
+      <w:proofErr w:type="spellEnd"/>
+      <w:r>
+        <w:rPr>
+          <w:szCs w:val="22"/>
+        </w:rPr>
+        <w:t xml:space="preserve"> T N, </w:t>
       </w:r>
       <w:r>
         <w:rPr>
@@ -6116,7 +6788,21 @@
         <w:rPr>
           <w:szCs w:val="22"/>
         </w:rPr>
-        <w:t xml:space="preserve">, Brown R W, Grimberg </w:t>
+        <w:t xml:space="preserve">, Brown R W, </w:t>
+      </w:r>
+      <w:proofErr w:type="spellStart"/>
+      <w:r>
+        <w:rPr>
+          <w:szCs w:val="22"/>
+        </w:rPr>
+        <w:t>Grimberg</w:t>
+      </w:r>
+      <w:proofErr w:type="spellEnd"/>
+      <w:r>
+        <w:rPr>
+          <w:szCs w:val="22"/>
+        </w:rPr>
+        <w:t xml:space="preserve"> </w:t>
       </w:r>
       <w:r>
         <w:rPr>
@@ -6161,6 +6847,42 @@
           <w:szCs w:val="22"/>
         </w:rPr>
         <w:t>S</w:t>
+      </w:r>
+    </w:p>
+    <w:p>
+      <w:pPr>
+        <w:pStyle w:val="Grant"/>
+        <w:spacing w:after="120" w:line="276" w:lineRule="auto"/>
+        <w:rPr>
+          <w:szCs w:val="22"/>
+        </w:rPr>
+      </w:pPr>
+      <w:r>
+        <w:rPr>
+          <w:szCs w:val="22"/>
+        </w:rPr>
+        <w:t>August 2024, “Experiential Learning Innovation Fund”. University of Dayton</w:t>
+      </w:r>
+      <w:r>
+        <w:rPr>
+          <w:szCs w:val="22"/>
+        </w:rPr>
+        <w:t>, Amount: $750</w:t>
+      </w:r>
+    </w:p>
+    <w:p>
+      <w:pPr>
+        <w:pStyle w:val="Grant"/>
+        <w:spacing w:after="120" w:line="276" w:lineRule="auto"/>
+        <w:rPr>
+          <w:szCs w:val="22"/>
+        </w:rPr>
+      </w:pPr>
+      <w:r>
+        <w:rPr>
+          <w:szCs w:val="22"/>
+        </w:rPr>
+        <w:t>Summer 2024, “UD-UDRI Summer Faculty Fellow”, University of Dayton, Amount: $14,500</w:t>
       </w:r>
     </w:p>
     <w:p>
@@ -6432,21 +7154,7 @@
           <w:szCs w:val="22"/>
         </w:rPr>
         <w:lastRenderedPageBreak/>
-        <w:t xml:space="preserve">December 3, 2021, “GPU accelerated computational modeling of laser powder bed additive manufacturing of metallic parts” Quest High-Performance Computing Cluster, Northwestern University. 35,000 </w:t>
-      </w:r>
-      <w:proofErr w:type="gramStart"/>
-      <w:r>
-        <w:rPr>
-          <w:szCs w:val="22"/>
-        </w:rPr>
-        <w:t>compute</w:t>
-      </w:r>
-      <w:proofErr w:type="gramEnd"/>
-      <w:r>
-        <w:rPr>
-          <w:szCs w:val="22"/>
-        </w:rPr>
-        <w:t xml:space="preserve"> hours.</w:t>
+        <w:t>December 3, 2021, “GPU accelerated computational modeling of laser powder bed additive manufacturing of metallic parts” Quest High-Performance Computing Cluster, Northwestern University. 35,000 compute hours.</w:t>
       </w:r>
     </w:p>
     <w:p>
@@ -6465,21 +7173,7 @@
         <w:rPr>
           <w:szCs w:val="22"/>
         </w:rPr>
-        <w:t xml:space="preserve">April 2021, “Thermal-CFD simulation of melt pool dynamics in additive manufacturing of metals”, XSEDE Startup Grant. 2,500 GPU </w:t>
-      </w:r>
-      <w:proofErr w:type="gramStart"/>
-      <w:r>
-        <w:rPr>
-          <w:szCs w:val="22"/>
-        </w:rPr>
-        <w:t>compute</w:t>
-      </w:r>
-      <w:proofErr w:type="gramEnd"/>
-      <w:r>
-        <w:rPr>
-          <w:szCs w:val="22"/>
-        </w:rPr>
-        <w:t xml:space="preserve"> hours, 1,000 GB Storage.</w:t>
+        <w:t>April 2021, “Thermal-CFD simulation of melt pool dynamics in additive manufacturing of metals”, XSEDE Startup Grant. 2,500 GPU compute hours, 1,000 GB Storage.</w:t>
       </w:r>
     </w:p>
     <w:p>
@@ -6732,12 +7426,766 @@
           <w:sz w:val="22"/>
           <w:szCs w:val="22"/>
         </w:rPr>
+        <w:t xml:space="preserve">PENDING </w:t>
+      </w:r>
+      <w:r>
+        <w:rPr>
+          <w:sz w:val="22"/>
+          <w:szCs w:val="22"/>
+        </w:rPr>
+        <w:t>GRANTS</w:t>
+      </w:r>
+      <w:r>
+        <w:rPr>
+          <w:sz w:val="22"/>
+          <w:szCs w:val="22"/>
+        </w:rPr>
+        <w:t xml:space="preserve"> </w:t>
+      </w:r>
+    </w:p>
+    <w:p>
+      <w:pPr>
+        <w:pStyle w:val="Grant"/>
+        <w:numPr>
+          <w:ilvl w:val="0"/>
+          <w:numId w:val="27"/>
+        </w:numPr>
+        <w:spacing w:after="120" w:line="276" w:lineRule="auto"/>
+        <w:jc w:val="both"/>
+        <w:rPr>
+          <w:szCs w:val="22"/>
+        </w:rPr>
+      </w:pPr>
+      <w:r>
+        <w:rPr>
+          <w:szCs w:val="22"/>
+        </w:rPr>
+        <w:t>October 2024, “</w:t>
+      </w:r>
+      <w:r>
+        <w:rPr>
+          <w:rFonts w:cstheme="minorHAnsi"/>
+          <w:color w:val="000000"/>
+          <w:szCs w:val="22"/>
+        </w:rPr>
+        <w:t>ERI: Hot Cracking and Porosity Detection in Metal Additive Manufacturing using Eddy Current Sensor</w:t>
+      </w:r>
+      <w:r>
+        <w:rPr>
+          <w:szCs w:val="22"/>
+        </w:rPr>
+        <w:t xml:space="preserve">”, National Science Foundation, Announcement: </w:t>
+      </w:r>
+      <w:r>
+        <w:rPr>
+          <w:szCs w:val="22"/>
+        </w:rPr>
+        <w:t>NSF 24-590</w:t>
+      </w:r>
+      <w:r>
+        <w:rPr>
+          <w:szCs w:val="22"/>
+        </w:rPr>
+        <w:t>, PI: Abdullah Al Amin. (Amoun</w:t>
+      </w:r>
+      <w:r>
+        <w:rPr>
+          <w:szCs w:val="22"/>
+        </w:rPr>
+        <w:t>t</w:t>
+      </w:r>
+      <w:r>
+        <w:rPr>
+          <w:szCs w:val="22"/>
+        </w:rPr>
+        <w:t>: USD 200,000)</w:t>
+      </w:r>
+    </w:p>
+    <w:p>
+      <w:pPr>
+        <w:pStyle w:val="Grant"/>
+        <w:numPr>
+          <w:ilvl w:val="0"/>
+          <w:numId w:val="27"/>
+        </w:numPr>
+        <w:spacing w:after="120" w:line="276" w:lineRule="auto"/>
+        <w:jc w:val="both"/>
+        <w:rPr>
+          <w:szCs w:val="22"/>
+        </w:rPr>
+      </w:pPr>
+      <w:r>
+        <w:rPr>
+          <w:szCs w:val="22"/>
+        </w:rPr>
+        <w:t>June</w:t>
+      </w:r>
+      <w:r>
+        <w:rPr>
+          <w:szCs w:val="22"/>
+        </w:rPr>
+        <w:t xml:space="preserve"> 2</w:t>
+      </w:r>
+      <w:r>
+        <w:rPr>
+          <w:rFonts w:cstheme="minorHAnsi"/>
+          <w:szCs w:val="22"/>
+        </w:rPr>
+        <w:t>024, “</w:t>
+      </w:r>
+      <w:r>
+        <w:rPr>
+          <w:rStyle w:val="fontstyle01"/>
+          <w:rFonts w:asciiTheme="minorHAnsi" w:hAnsiTheme="minorHAnsi" w:cstheme="minorHAnsi"/>
+          <w:b w:val="0"/>
+          <w:bCs w:val="0"/>
+          <w:sz w:val="22"/>
+          <w:szCs w:val="22"/>
+        </w:rPr>
+        <w:t>Magneto-Electro-Thermo-Mechanical Field Interaction Study for Hypersonic Material by a Temperature-Assisted Eddy Current Sensor</w:t>
+      </w:r>
+      <w:r>
+        <w:rPr>
+          <w:rStyle w:val="fontstyle01"/>
+          <w:rFonts w:asciiTheme="minorHAnsi" w:hAnsiTheme="minorHAnsi" w:cstheme="minorHAnsi"/>
+          <w:b w:val="0"/>
+          <w:bCs w:val="0"/>
+          <w:sz w:val="22"/>
+          <w:szCs w:val="22"/>
+        </w:rPr>
+        <w:t>”</w:t>
+      </w:r>
+      <w:r>
+        <w:rPr>
+          <w:rFonts w:cstheme="minorHAnsi"/>
+          <w:szCs w:val="22"/>
+        </w:rPr>
+        <w:t xml:space="preserve"> </w:t>
+      </w:r>
+      <w:r>
+        <w:rPr>
+          <w:rFonts w:cstheme="minorHAnsi"/>
+          <w:szCs w:val="22"/>
+        </w:rPr>
+        <w:t xml:space="preserve">Air Force Office of Scientific Research (AFOSR), Announcement: </w:t>
+      </w:r>
+      <w:r>
+        <w:rPr>
+          <w:rFonts w:cstheme="minorHAnsi"/>
+          <w:szCs w:val="22"/>
+        </w:rPr>
+        <w:t xml:space="preserve">FOAAFRLAFOSR20240004, </w:t>
+      </w:r>
+      <w:r>
+        <w:rPr>
+          <w:rFonts w:cstheme="minorHAnsi"/>
+          <w:szCs w:val="22"/>
+        </w:rPr>
+        <w:t>PI: Abdullah Al Amin</w:t>
+      </w:r>
+      <w:r>
+        <w:rPr>
+          <w:rFonts w:cstheme="minorHAnsi"/>
+          <w:szCs w:val="22"/>
+        </w:rPr>
+        <w:t xml:space="preserve"> </w:t>
+      </w:r>
+      <w:r>
+        <w:rPr>
+          <w:rFonts w:cstheme="minorHAnsi"/>
+          <w:szCs w:val="22"/>
+        </w:rPr>
+        <w:t xml:space="preserve">(Amount: USD </w:t>
+      </w:r>
+      <w:r>
+        <w:rPr>
+          <w:rFonts w:cstheme="minorHAnsi"/>
+          <w:szCs w:val="22"/>
+        </w:rPr>
+        <w:t>450</w:t>
+      </w:r>
+      <w:r>
+        <w:rPr>
+          <w:rFonts w:cstheme="minorHAnsi"/>
+          <w:szCs w:val="22"/>
+        </w:rPr>
+        <w:t>,000</w:t>
+      </w:r>
+      <w:r>
+        <w:rPr>
+          <w:szCs w:val="22"/>
+        </w:rPr>
+        <w:t>)</w:t>
+      </w:r>
+    </w:p>
+    <w:p>
+      <w:pPr>
+        <w:pStyle w:val="Heading1"/>
+        <w:rPr>
+          <w:sz w:val="22"/>
+          <w:szCs w:val="22"/>
+        </w:rPr>
+      </w:pPr>
+      <w:r>
+        <w:rPr>
+          <w:sz w:val="22"/>
+          <w:szCs w:val="22"/>
+        </w:rPr>
+        <w:t xml:space="preserve">UNSUCCESSFUL </w:t>
+      </w:r>
+      <w:r>
+        <w:rPr>
+          <w:sz w:val="22"/>
+          <w:szCs w:val="22"/>
+        </w:rPr>
+        <w:t>GRANTS</w:t>
+      </w:r>
+      <w:r>
+        <w:rPr>
+          <w:sz w:val="22"/>
+          <w:szCs w:val="22"/>
+        </w:rPr>
+        <w:t xml:space="preserve"> </w:t>
+      </w:r>
+    </w:p>
+    <w:p>
+      <w:pPr>
+        <w:pStyle w:val="Grant"/>
+        <w:numPr>
+          <w:ilvl w:val="0"/>
+          <w:numId w:val="29"/>
+        </w:numPr>
+        <w:spacing w:after="120"/>
+        <w:jc w:val="both"/>
+        <w:rPr>
+          <w:szCs w:val="22"/>
+        </w:rPr>
+      </w:pPr>
+      <w:r>
+        <w:rPr>
+          <w:szCs w:val="22"/>
+        </w:rPr>
+        <w:t>July</w:t>
+      </w:r>
+      <w:r>
+        <w:rPr>
+          <w:szCs w:val="22"/>
+        </w:rPr>
+        <w:t xml:space="preserve"> 2024, “</w:t>
+      </w:r>
+      <w:proofErr w:type="spellStart"/>
+      <w:r>
+        <w:rPr>
+          <w:szCs w:val="22"/>
+        </w:rPr>
+        <w:t>MessengerAM</w:t>
+      </w:r>
+      <w:proofErr w:type="spellEnd"/>
+      <w:r>
+        <w:rPr>
+          <w:szCs w:val="22"/>
+        </w:rPr>
+        <w:t>: Multimodal-enabled structural safety engine for Additive Manufacturing</w:t>
+      </w:r>
+      <w:r>
+        <w:rPr>
+          <w:szCs w:val="22"/>
+        </w:rPr>
+        <w:t xml:space="preserve">” </w:t>
+      </w:r>
+      <w:r>
+        <w:rPr>
+          <w:szCs w:val="22"/>
+        </w:rPr>
+        <w:t>DARPA, Defense Sciences Office</w:t>
+      </w:r>
+      <w:r>
+        <w:rPr>
+          <w:szCs w:val="22"/>
+        </w:rPr>
+        <w:t xml:space="preserve">, Announcement: </w:t>
+      </w:r>
+      <w:r>
+        <w:rPr>
+          <w:szCs w:val="22"/>
+        </w:rPr>
+        <w:t>HR001124S0018</w:t>
+      </w:r>
+      <w:r>
+        <w:rPr>
+          <w:szCs w:val="22"/>
+        </w:rPr>
+        <w:t xml:space="preserve">, PI: </w:t>
+      </w:r>
+      <w:r>
+        <w:rPr>
+          <w:szCs w:val="22"/>
+        </w:rPr>
+        <w:t xml:space="preserve">Wing Kam Liu (HIDENN-AI) Dong Qian (HIDENN-AI), Gino </w:t>
+      </w:r>
+      <w:proofErr w:type="spellStart"/>
+      <w:r>
+        <w:rPr>
+          <w:szCs w:val="22"/>
+        </w:rPr>
+        <w:t>Domel</w:t>
+      </w:r>
+      <w:proofErr w:type="spellEnd"/>
+      <w:r>
+        <w:rPr>
+          <w:szCs w:val="22"/>
+        </w:rPr>
+        <w:t xml:space="preserve"> (HIDENN-AI)</w:t>
+      </w:r>
+      <w:r>
+        <w:rPr>
+          <w:szCs w:val="22"/>
+        </w:rPr>
+        <w:t xml:space="preserve">, Co-PIs: </w:t>
+      </w:r>
+      <w:r>
+        <w:rPr>
+          <w:szCs w:val="22"/>
+        </w:rPr>
+        <w:t xml:space="preserve">Gregory Wagner (Northwestern University), Jian Cao (Northwestern University), Wei Chen (Northwestern University), Tao Sun (Northwestern University), Ping Guo (Northwestern University), Fred M Carter III (DMG MORI Federal Services), Satyajit </w:t>
+      </w:r>
+      <w:proofErr w:type="spellStart"/>
+      <w:r>
+        <w:rPr>
+          <w:szCs w:val="22"/>
+        </w:rPr>
+        <w:t>Mojumder</w:t>
+      </w:r>
+      <w:proofErr w:type="spellEnd"/>
+      <w:r>
+        <w:rPr>
+          <w:szCs w:val="22"/>
+        </w:rPr>
+        <w:t xml:space="preserve"> (Washington State University), Sourav </w:t>
+      </w:r>
+      <w:proofErr w:type="spellStart"/>
+      <w:r>
+        <w:rPr>
+          <w:szCs w:val="22"/>
+        </w:rPr>
+        <w:t>Saha</w:t>
+      </w:r>
+      <w:proofErr w:type="spellEnd"/>
+      <w:r>
+        <w:rPr>
+          <w:szCs w:val="22"/>
+        </w:rPr>
+        <w:t xml:space="preserve"> (Virginia Polytechnic Institute and State University), Orion Kafka (National Institute of Standards and Technology), Nikolas </w:t>
+      </w:r>
+      <w:proofErr w:type="spellStart"/>
+      <w:r>
+        <w:rPr>
+          <w:szCs w:val="22"/>
+        </w:rPr>
+        <w:t>Hrabe</w:t>
+      </w:r>
+      <w:proofErr w:type="spellEnd"/>
+      <w:r>
+        <w:rPr>
+          <w:szCs w:val="22"/>
+        </w:rPr>
+        <w:t xml:space="preserve"> (National Institute of Standards and Technology), Nicholas </w:t>
+      </w:r>
+      <w:proofErr w:type="spellStart"/>
+      <w:r>
+        <w:rPr>
+          <w:szCs w:val="22"/>
+        </w:rPr>
+        <w:t>Derimow</w:t>
+      </w:r>
+      <w:proofErr w:type="spellEnd"/>
+      <w:r>
+        <w:rPr>
+          <w:szCs w:val="22"/>
+        </w:rPr>
+        <w:t xml:space="preserve"> (National Institute of Standards and Technology), Ye Lu (University of Maryland Baltimore County), Wei </w:t>
+      </w:r>
+      <w:proofErr w:type="spellStart"/>
+      <w:r>
+        <w:rPr>
+          <w:szCs w:val="22"/>
+        </w:rPr>
+        <w:t>Xiong</w:t>
+      </w:r>
+      <w:proofErr w:type="spellEnd"/>
+      <w:r>
+        <w:rPr>
+          <w:szCs w:val="22"/>
+        </w:rPr>
+        <w:t xml:space="preserve"> (University of Pittsburgh), </w:t>
+      </w:r>
+      <w:r>
+        <w:rPr>
+          <w:szCs w:val="22"/>
+        </w:rPr>
+        <w:t>Abdullah Al Amin</w:t>
+      </w:r>
+      <w:r>
+        <w:rPr>
+          <w:szCs w:val="22"/>
+        </w:rPr>
+        <w:t xml:space="preserve"> (University of Dayton), Tim Osborn (University of Dayton Research Institute), Kelsey Snively (University of Dayton Research Institute)</w:t>
+      </w:r>
+      <w:r>
+        <w:rPr>
+          <w:szCs w:val="22"/>
+        </w:rPr>
+        <w:t xml:space="preserve">. (Amount: USD </w:t>
+      </w:r>
+      <w:r>
+        <w:rPr>
+          <w:szCs w:val="22"/>
+        </w:rPr>
+        <w:t xml:space="preserve">13,626,055, </w:t>
+      </w:r>
+      <w:r>
+        <w:rPr>
+          <w:szCs w:val="22"/>
+        </w:rPr>
+        <w:t>University of Dayton</w:t>
+      </w:r>
+      <w:r>
+        <w:rPr>
+          <w:szCs w:val="22"/>
+        </w:rPr>
+        <w:t xml:space="preserve"> Share</w:t>
+      </w:r>
+      <w:r>
+        <w:rPr>
+          <w:szCs w:val="22"/>
+        </w:rPr>
+        <w:t xml:space="preserve">: USD </w:t>
+      </w:r>
+      <w:r>
+        <w:rPr>
+          <w:szCs w:val="22"/>
+        </w:rPr>
+        <w:t>5</w:t>
+      </w:r>
+      <w:r>
+        <w:rPr>
+          <w:szCs w:val="22"/>
+        </w:rPr>
+        <w:t>00,000)</w:t>
+      </w:r>
+    </w:p>
+    <w:p>
+      <w:pPr>
+        <w:pStyle w:val="Grant"/>
+        <w:numPr>
+          <w:ilvl w:val="0"/>
+          <w:numId w:val="27"/>
+        </w:numPr>
+        <w:spacing w:after="120" w:line="276" w:lineRule="auto"/>
+        <w:jc w:val="both"/>
+        <w:rPr>
+          <w:szCs w:val="22"/>
+        </w:rPr>
+      </w:pPr>
+      <w:r>
+        <w:rPr>
+          <w:szCs w:val="22"/>
+        </w:rPr>
+        <w:t>March</w:t>
+      </w:r>
+      <w:r>
+        <w:rPr>
+          <w:szCs w:val="22"/>
+        </w:rPr>
+        <w:t xml:space="preserve"> 202</w:t>
+      </w:r>
+      <w:r>
+        <w:rPr>
+          <w:szCs w:val="22"/>
+        </w:rPr>
+        <w:t>4</w:t>
+      </w:r>
+      <w:r>
+        <w:rPr>
+          <w:szCs w:val="22"/>
+        </w:rPr>
+        <w:t>, “SALT-NIBs: Smart Additive-Subtractive Laser Technology for Sodium-ion Batteries”</w:t>
+      </w:r>
+      <w:r>
+        <w:rPr>
+          <w:szCs w:val="22"/>
+        </w:rPr>
+        <w:t xml:space="preserve">, Department of Energy, Announcement: </w:t>
+      </w:r>
+      <w:r>
+        <w:rPr>
+          <w:szCs w:val="22"/>
+        </w:rPr>
+        <w:t>DE-FOA-0003236</w:t>
+      </w:r>
+      <w:r>
+        <w:rPr>
+          <w:szCs w:val="22"/>
+        </w:rPr>
+        <w:t>, Platform Technologies for Transformative Battery Manufacturing,</w:t>
+      </w:r>
+      <w:r>
+        <w:rPr>
+          <w:szCs w:val="22"/>
+        </w:rPr>
+        <w:t xml:space="preserve"> </w:t>
+      </w:r>
+      <w:r>
+        <w:rPr>
+          <w:szCs w:val="22"/>
+        </w:rPr>
+        <w:t xml:space="preserve">PI: Abdullah Al Amin, Co-PIs: Andrew Schrader, Robert Lowe, Jitendra Kumar, Tim Osborn, Md </w:t>
+      </w:r>
+      <w:proofErr w:type="spellStart"/>
+      <w:r>
+        <w:rPr>
+          <w:szCs w:val="22"/>
+        </w:rPr>
+        <w:t>Mahbubul</w:t>
+      </w:r>
+      <w:proofErr w:type="spellEnd"/>
+      <w:r>
+        <w:rPr>
+          <w:szCs w:val="22"/>
+        </w:rPr>
+        <w:t xml:space="preserve"> Islam. (Amount: USD 1,800,000</w:t>
+      </w:r>
+      <w:r>
+        <w:rPr>
+          <w:szCs w:val="22"/>
+        </w:rPr>
+        <w:t xml:space="preserve">, </w:t>
+      </w:r>
+      <w:r>
+        <w:rPr>
+          <w:szCs w:val="22"/>
+        </w:rPr>
+        <w:t xml:space="preserve">Cost Share— </w:t>
+      </w:r>
+      <w:r>
+        <w:rPr>
+          <w:szCs w:val="22"/>
+        </w:rPr>
+        <w:t xml:space="preserve">University of Dayton: </w:t>
+      </w:r>
+      <w:r>
+        <w:rPr>
+          <w:szCs w:val="22"/>
+        </w:rPr>
+        <w:t>USD 420,000, Wayne State University: USD 50,000</w:t>
+      </w:r>
+      <w:r>
+        <w:rPr>
+          <w:szCs w:val="22"/>
+        </w:rPr>
+        <w:t>)</w:t>
+      </w:r>
+    </w:p>
+    <w:p>
+      <w:pPr>
+        <w:pStyle w:val="Grant"/>
+        <w:numPr>
+          <w:ilvl w:val="0"/>
+          <w:numId w:val="27"/>
+        </w:numPr>
+        <w:spacing w:after="120" w:line="276" w:lineRule="auto"/>
+        <w:jc w:val="both"/>
+        <w:rPr>
+          <w:szCs w:val="22"/>
+        </w:rPr>
+      </w:pPr>
+      <w:r>
+        <w:rPr>
+          <w:szCs w:val="22"/>
+        </w:rPr>
+        <w:t>March 2024, “Laser Powder Bed Fusion Additive Manufacturing of Reticulated Porous Structure of CaMnO3”, Department of Energy, Announcement: DE-FOA-0003308, Small Innovative Projects in Solar: Concentrating Solar Power and Photovoltaics (SIPS: CSP &amp; PV), PI: Abdullah Al Amin, Co-</w:t>
+      </w:r>
+      <w:r>
+        <w:rPr>
+          <w:szCs w:val="22"/>
+        </w:rPr>
+        <w:lastRenderedPageBreak/>
+        <w:t xml:space="preserve">PIs: Andrew Schrader, </w:t>
+      </w:r>
+      <w:proofErr w:type="spellStart"/>
+      <w:r>
+        <w:rPr>
+          <w:szCs w:val="22"/>
+        </w:rPr>
+        <w:t>Rydge</w:t>
+      </w:r>
+      <w:proofErr w:type="spellEnd"/>
+      <w:r>
+        <w:rPr>
+          <w:szCs w:val="22"/>
+        </w:rPr>
+        <w:t xml:space="preserve"> Mulford</w:t>
+      </w:r>
+      <w:r>
+        <w:rPr>
+          <w:szCs w:val="22"/>
+        </w:rPr>
+        <w:t xml:space="preserve">, </w:t>
+      </w:r>
+      <w:r>
+        <w:rPr>
+          <w:szCs w:val="22"/>
+        </w:rPr>
+        <w:t>Robert Lowe</w:t>
+      </w:r>
+      <w:r>
+        <w:rPr>
+          <w:szCs w:val="22"/>
+        </w:rPr>
+        <w:t xml:space="preserve">, Tim Osborn, </w:t>
+      </w:r>
+      <w:r>
+        <w:rPr>
+          <w:szCs w:val="22"/>
+        </w:rPr>
+        <w:t xml:space="preserve">Andrea </w:t>
+      </w:r>
+      <w:proofErr w:type="spellStart"/>
+      <w:r>
+        <w:rPr>
+          <w:szCs w:val="22"/>
+        </w:rPr>
+        <w:t>Ambrosini</w:t>
+      </w:r>
+      <w:proofErr w:type="spellEnd"/>
+      <w:r>
+        <w:rPr>
+          <w:szCs w:val="22"/>
+        </w:rPr>
+        <w:t xml:space="preserve">. (Amount: USD </w:t>
+      </w:r>
+      <w:r>
+        <w:rPr>
+          <w:szCs w:val="22"/>
+        </w:rPr>
+        <w:t>5</w:t>
+      </w:r>
+      <w:r>
+        <w:rPr>
+          <w:szCs w:val="22"/>
+        </w:rPr>
+        <w:t>00,000</w:t>
+      </w:r>
+      <w:r>
+        <w:rPr>
+          <w:szCs w:val="22"/>
+        </w:rPr>
+        <w:t>, Cost Share</w:t>
+      </w:r>
+      <w:r>
+        <w:rPr>
+          <w:szCs w:val="22"/>
+        </w:rPr>
+        <w:t>— University of Dayton</w:t>
+      </w:r>
+      <w:r>
+        <w:rPr>
+          <w:szCs w:val="22"/>
+        </w:rPr>
+        <w:t>: USD 100,000</w:t>
+      </w:r>
+      <w:r>
+        <w:rPr>
+          <w:szCs w:val="22"/>
+        </w:rPr>
+        <w:t>)</w:t>
+      </w:r>
+    </w:p>
+    <w:p>
+      <w:pPr>
+        <w:pStyle w:val="Heading1"/>
+        <w:rPr>
+          <w:sz w:val="22"/>
+          <w:szCs w:val="22"/>
+        </w:rPr>
+      </w:pPr>
+      <w:r>
+        <w:rPr>
+          <w:sz w:val="22"/>
+          <w:szCs w:val="22"/>
+        </w:rPr>
+        <w:t xml:space="preserve">INTERNAL </w:t>
+      </w:r>
+      <w:r>
+        <w:rPr>
+          <w:sz w:val="22"/>
+          <w:szCs w:val="22"/>
+        </w:rPr>
+        <w:t>GRANTS</w:t>
+      </w:r>
+      <w:r>
+        <w:rPr>
+          <w:sz w:val="22"/>
+          <w:szCs w:val="22"/>
+        </w:rPr>
+        <w:t xml:space="preserve"> </w:t>
+      </w:r>
+    </w:p>
+    <w:p>
+      <w:pPr>
+        <w:pStyle w:val="Grant"/>
+        <w:numPr>
+          <w:ilvl w:val="0"/>
+          <w:numId w:val="28"/>
+        </w:numPr>
+        <w:spacing w:after="120" w:line="276" w:lineRule="auto"/>
+        <w:jc w:val="both"/>
+        <w:rPr>
+          <w:szCs w:val="22"/>
+        </w:rPr>
+      </w:pPr>
+      <w:r>
+        <w:rPr>
+          <w:szCs w:val="22"/>
+        </w:rPr>
+        <w:t xml:space="preserve">March 2024, “SALT-NIBs: Smart Additive-Subtractive Laser Technology for Sodium-ion Batteries”, Department of Energy, Announcement: DE-FOA-0003236, Platform Technologies for Transformative Battery Manufacturing, PI: Abdullah Al Amin, Co-PIs: Andrew Schrader, Robert Lowe, Jitendra Kumar, Tim Osborn, Md </w:t>
+      </w:r>
+      <w:proofErr w:type="spellStart"/>
+      <w:r>
+        <w:rPr>
+          <w:szCs w:val="22"/>
+        </w:rPr>
+        <w:t>Mahbubul</w:t>
+      </w:r>
+      <w:proofErr w:type="spellEnd"/>
+      <w:r>
+        <w:rPr>
+          <w:szCs w:val="22"/>
+        </w:rPr>
+        <w:t xml:space="preserve"> Islam. (Amount: USD 1,800,000, Cost Share— University of Dayton: USD 420,000, Wayne State University: USD 50,000)</w:t>
+      </w:r>
+    </w:p>
+    <w:p>
+      <w:pPr>
+        <w:pStyle w:val="Heading1"/>
+        <w:jc w:val="both"/>
+        <w:rPr>
+          <w:sz w:val="22"/>
+          <w:szCs w:val="22"/>
+        </w:rPr>
+      </w:pPr>
+      <w:r>
+        <w:rPr>
+          <w:sz w:val="22"/>
+          <w:szCs w:val="22"/>
+        </w:rPr>
         <w:t>INVITED TALKS</w:t>
       </w:r>
     </w:p>
     <w:p>
       <w:pPr>
         <w:pStyle w:val="Invitedtalks"/>
+        <w:jc w:val="both"/>
         <w:rPr>
           <w:b w:val="0"/>
           <w:color w:val="auto"/>
@@ -6830,6 +8278,7 @@
     <w:p>
       <w:pPr>
         <w:pStyle w:val="Invitedtalks"/>
+        <w:jc w:val="both"/>
         <w:rPr>
           <w:b w:val="0"/>
           <w:color w:val="auto"/>
@@ -6877,6 +8326,7 @@
     <w:p>
       <w:pPr>
         <w:pStyle w:val="Invitedtalks"/>
+        <w:jc w:val="both"/>
         <w:rPr>
           <w:b w:val="0"/>
           <w:color w:val="auto"/>
@@ -6951,6 +8401,7 @@
     <w:p>
       <w:pPr>
         <w:pStyle w:val="Invitedtalks"/>
+        <w:jc w:val="both"/>
         <w:rPr>
           <w:b w:val="0"/>
           <w:color w:val="auto"/>
@@ -6989,6 +8440,7 @@
     <w:p>
       <w:pPr>
         <w:pStyle w:val="Invitedtalks"/>
+        <w:jc w:val="both"/>
         <w:rPr>
           <w:b w:val="0"/>
           <w:color w:val="auto"/>
@@ -7036,6 +8488,7 @@
     <w:p>
       <w:pPr>
         <w:pStyle w:val="Invitedtalks"/>
+        <w:jc w:val="both"/>
         <w:rPr>
           <w:b w:val="0"/>
           <w:color w:val="auto"/>
@@ -7074,6 +8527,7 @@
     <w:p>
       <w:pPr>
         <w:pStyle w:val="Invitedtalks"/>
+        <w:jc w:val="both"/>
         <w:rPr>
           <w:bCs/>
           <w:color w:val="auto"/>
@@ -7139,6 +8593,7 @@
     <w:p>
       <w:pPr>
         <w:pStyle w:val="Invitedtalks"/>
+        <w:jc w:val="both"/>
         <w:rPr>
           <w:bCs/>
           <w:color w:val="auto"/>
@@ -7204,12 +8659,10 @@
           <w:sz w:val="22"/>
           <w:szCs w:val="22"/>
         </w:rPr>
-        <w:t xml:space="preserve">, Yangfan Li, Abdullah Al Amin, Sourav Saha, Wing Kam Liu, August 18, 2022, Additive Manufacturing Benchmarks (AM-Bench 2022), Bethesda, MD. </w:t>
-      </w:r>
-    </w:p>
-    <w:p>
-      <w:pPr>
-        <w:pStyle w:val="Invitedtalks"/>
+        <w:t xml:space="preserve">, </w:t>
+      </w:r>
+      <w:proofErr w:type="spellStart"/>
+      <w:r>
         <w:rPr>
           <w:b w:val="0"/>
           <w:bCs/>
@@ -7217,7 +8670,9 @@
           <w:sz w:val="22"/>
           <w:szCs w:val="22"/>
         </w:rPr>
-      </w:pPr>
+        <w:t>Yangfan</w:t>
+      </w:r>
+      <w:proofErr w:type="spellEnd"/>
       <w:r>
         <w:rPr>
           <w:b w:val="0"/>
@@ -7226,8 +8681,9 @@
           <w:sz w:val="22"/>
           <w:szCs w:val="22"/>
         </w:rPr>
-        <w:t>“Building the Next Generation Magnetic Resonance Imaging (MRI) Machines</w:t>
-      </w:r>
+        <w:t xml:space="preserve"> Li, Abdullah Al Amin, Sourav </w:t>
+      </w:r>
+      <w:proofErr w:type="spellStart"/>
       <w:r>
         <w:rPr>
           <w:b w:val="0"/>
@@ -7236,8 +8692,9 @@
           <w:sz w:val="22"/>
           <w:szCs w:val="22"/>
         </w:rPr>
-        <w:t>,”</w:t>
-      </w:r>
+        <w:t>Saha</w:t>
+      </w:r>
+      <w:proofErr w:type="spellEnd"/>
       <w:r>
         <w:rPr>
           <w:b w:val="0"/>
@@ -7246,12 +8703,13 @@
           <w:sz w:val="22"/>
           <w:szCs w:val="22"/>
         </w:rPr>
-        <w:t xml:space="preserve"> October 2017, Intel Corporation, Oregon, USA.</w:t>
+        <w:t xml:space="preserve">, Wing Kam Liu, August 18, 2022, Additive Manufacturing Benchmarks (AM-Bench 2022), Bethesda, MD. </w:t>
       </w:r>
     </w:p>
     <w:p>
       <w:pPr>
         <w:pStyle w:val="Invitedtalks"/>
+        <w:jc w:val="both"/>
         <w:rPr>
           <w:b w:val="0"/>
           <w:bCs/>
@@ -7268,7 +8726,7 @@
           <w:sz w:val="22"/>
           <w:szCs w:val="22"/>
         </w:rPr>
-        <w:t>“</w:t>
+        <w:t>“Building the Next Generation Magnetic Resonance Imaging (MRI) Machines</w:t>
       </w:r>
       <w:r>
         <w:rPr>
@@ -7278,7 +8736,7 @@
           <w:sz w:val="22"/>
           <w:szCs w:val="22"/>
         </w:rPr>
-        <w:t>Next Generation Magnetic Resonance Imaging (MRI) Magnet</w:t>
+        <w:t>,”</w:t>
       </w:r>
       <w:r>
         <w:rPr>
@@ -7288,9 +8746,13 @@
           <w:sz w:val="22"/>
           <w:szCs w:val="22"/>
         </w:rPr>
-        <w:t>,”</w:t>
-      </w:r>
-      <w:r>
+        <w:t xml:space="preserve"> October 2017, Intel Corporation, Oregon, USA.</w:t>
+      </w:r>
+    </w:p>
+    <w:p>
+      <w:pPr>
+        <w:pStyle w:val="Invitedtalks"/>
+        <w:jc w:val="both"/>
         <w:rPr>
           <w:b w:val="0"/>
           <w:bCs/>
@@ -7298,12 +8760,8 @@
           <w:sz w:val="22"/>
           <w:szCs w:val="22"/>
         </w:rPr>
-        <w:t xml:space="preserve"> August 2017, Bridgestone Americas, Ohio, USA.</w:t>
-      </w:r>
-    </w:p>
-    <w:p>
-      <w:pPr>
-        <w:pStyle w:val="Invitedtalks"/>
+      </w:pPr>
+      <w:r>
         <w:rPr>
           <w:b w:val="0"/>
           <w:bCs/>
@@ -7311,7 +8769,8 @@
           <w:sz w:val="22"/>
           <w:szCs w:val="22"/>
         </w:rPr>
-      </w:pPr>
+        <w:t>“</w:t>
+      </w:r>
       <w:r>
         <w:rPr>
           <w:b w:val="0"/>
@@ -7320,12 +8779,9 @@
           <w:sz w:val="22"/>
           <w:szCs w:val="22"/>
         </w:rPr>
-        <w:t>"A comparative study of coil winding techniques of a full body 1.5 T MgB2 based MRI magnets." April 2017, ISMRM 25th annual meeting &amp; exhibition, Hawaii, USA.</w:t>
-      </w:r>
-    </w:p>
-    <w:p>
-      <w:pPr>
-        <w:pStyle w:val="Invitedtalks"/>
+        <w:t>Next Generation Magnetic Resonance Imaging (MRI) Magnet</w:t>
+      </w:r>
+      <w:r>
         <w:rPr>
           <w:b w:val="0"/>
           <w:bCs/>
@@ -7333,7 +8789,8 @@
           <w:sz w:val="22"/>
           <w:szCs w:val="22"/>
         </w:rPr>
-      </w:pPr>
+        <w:t>,”</w:t>
+      </w:r>
       <w:r>
         <w:rPr>
           <w:b w:val="0"/>
@@ -7342,13 +8799,13 @@
           <w:sz w:val="22"/>
           <w:szCs w:val="22"/>
         </w:rPr>
-        <w:lastRenderedPageBreak/>
-        <w:t>"Eﬀect of Mechanical Support Conditions of Winding on the Strain Development of a Composite MgB2 Based Full Body, MRI Coil." October 2016, Applied Superconductivity Conference, Denver, Colorado, USA.</w:t>
+        <w:t xml:space="preserve"> August 2017, Bridgestone Americas, Ohio, USA.</w:t>
       </w:r>
     </w:p>
     <w:p>
       <w:pPr>
         <w:pStyle w:val="Invitedtalks"/>
+        <w:jc w:val="both"/>
         <w:rPr>
           <w:b w:val="0"/>
           <w:bCs/>
@@ -7365,12 +8822,13 @@
           <w:sz w:val="22"/>
           <w:szCs w:val="22"/>
         </w:rPr>
-        <w:t>"A Computational Study to Find an Optimal RRR Value for a 1.5 T Persistent-Mode Conduction-Cooled MgB2 MRI Magnet from a Quench Protection Point of View." October 2016, Applied Superconductivity Conference, Denver, Colorado, USA.</w:t>
+        <w:t>"A comparative study of coil winding techniques of a full body 1.5 T MgB2 based MRI magnets." April 2017, ISMRM 25th annual meeting &amp; exhibition, Hawaii, USA.</w:t>
       </w:r>
     </w:p>
     <w:p>
       <w:pPr>
         <w:pStyle w:val="Invitedtalks"/>
+        <w:jc w:val="both"/>
         <w:rPr>
           <w:b w:val="0"/>
           <w:bCs/>
@@ -7387,12 +8845,13 @@
           <w:sz w:val="22"/>
           <w:szCs w:val="22"/>
         </w:rPr>
-        <w:t>"Variation in strain characteristics for multiscale multiphysics models of a 1.5T conduction cooled MRI system based on a 36 filament MgB2 composite wire." May 2016, ISMRM 24th annual meeting &amp; exhibition, Singapore City, Singapore.</w:t>
+        <w:t>"Eﬀect of Mechanical Support Conditions of Winding on the Strain Development of a Composite MgB2 Based Full Body, MRI Coil." October 2016, Applied Superconductivity Conference, Denver, Colorado, USA.</w:t>
       </w:r>
     </w:p>
     <w:p>
       <w:pPr>
         <w:pStyle w:val="Invitedtalks"/>
+        <w:jc w:val="both"/>
         <w:rPr>
           <w:b w:val="0"/>
           <w:bCs/>
@@ -7409,12 +8868,82 @@
           <w:sz w:val="22"/>
           <w:szCs w:val="22"/>
         </w:rPr>
+        <w:t>"A Computational Study to Find an Optimal RRR Value for a 1.5 T Persistent-Mode Conduction-Cooled MgB2 MRI Magnet from a Quench Protection Point of View." October 2016, Applied Superconductivity Conference, Denver, Colorado, USA.</w:t>
+      </w:r>
+    </w:p>
+    <w:p>
+      <w:pPr>
+        <w:pStyle w:val="Invitedtalks"/>
+        <w:jc w:val="both"/>
+        <w:rPr>
+          <w:b w:val="0"/>
+          <w:bCs/>
+          <w:color w:val="auto"/>
+          <w:sz w:val="22"/>
+          <w:szCs w:val="22"/>
+        </w:rPr>
+      </w:pPr>
+      <w:r>
+        <w:rPr>
+          <w:b w:val="0"/>
+          <w:bCs/>
+          <w:color w:val="auto"/>
+          <w:sz w:val="22"/>
+          <w:szCs w:val="22"/>
+        </w:rPr>
+        <w:t xml:space="preserve">"Variation in strain characteristics for multiscale </w:t>
+      </w:r>
+      <w:proofErr w:type="spellStart"/>
+      <w:r>
+        <w:rPr>
+          <w:b w:val="0"/>
+          <w:bCs/>
+          <w:color w:val="auto"/>
+          <w:sz w:val="22"/>
+          <w:szCs w:val="22"/>
+        </w:rPr>
+        <w:t>multiphysics</w:t>
+      </w:r>
+      <w:proofErr w:type="spellEnd"/>
+      <w:r>
+        <w:rPr>
+          <w:b w:val="0"/>
+          <w:bCs/>
+          <w:color w:val="auto"/>
+          <w:sz w:val="22"/>
+          <w:szCs w:val="22"/>
+        </w:rPr>
+        <w:t xml:space="preserve"> models of a 1.5T conduction cooled MRI system based on a 36 filament MgB2 composite wire." May 2016, ISMRM 24th annual meeting &amp; exhibition, Singapore City, Singapore.</w:t>
+      </w:r>
+    </w:p>
+    <w:p>
+      <w:pPr>
+        <w:pStyle w:val="Invitedtalks"/>
+        <w:jc w:val="both"/>
+        <w:rPr>
+          <w:b w:val="0"/>
+          <w:bCs/>
+          <w:color w:val="auto"/>
+          <w:sz w:val="22"/>
+          <w:szCs w:val="22"/>
+        </w:rPr>
+      </w:pPr>
+      <w:r>
+        <w:rPr>
+          <w:b w:val="0"/>
+          <w:bCs/>
+          <w:color w:val="auto"/>
+          <w:sz w:val="22"/>
+          <w:szCs w:val="22"/>
+        </w:rPr>
+        <w:lastRenderedPageBreak/>
         <w:t xml:space="preserve">"Stress and Strain Sensitivity Study of 1.5T Conduction Cooled MgB2 Magnet Design." May 2016, ISMRM 23rd annual meeting &amp; exhibition, Toronto, Canada. </w:t>
       </w:r>
     </w:p>
     <w:p>
       <w:pPr>
         <w:pStyle w:val="Invitedtalks"/>
+        <w:jc w:val="both"/>
         <w:rPr>
           <w:b w:val="0"/>
           <w:bCs/>
@@ -7459,8 +8988,82 @@
           <w:numId w:val="10"/>
         </w:numPr>
       </w:pPr>
+      <w:r>
+        <w:t>University of Dayton</w:t>
+      </w:r>
+    </w:p>
+    <w:p>
+      <w:pPr>
+        <w:pStyle w:val="ListParagraph"/>
+        <w:numPr>
+          <w:ilvl w:val="1"/>
+          <w:numId w:val="10"/>
+        </w:numPr>
+      </w:pPr>
+      <w:r>
+        <w:t xml:space="preserve">Caleb Tanner, Graduate Student, University </w:t>
+      </w:r>
+      <w:r>
+        <w:t>of Dayton</w:t>
+      </w:r>
+      <w:r>
+        <w:t>. (Fall 2024 – Present)</w:t>
+      </w:r>
+    </w:p>
+    <w:p>
+      <w:pPr>
+        <w:pStyle w:val="ListParagraph"/>
+        <w:numPr>
+          <w:ilvl w:val="1"/>
+          <w:numId w:val="10"/>
+        </w:numPr>
+      </w:pPr>
+      <w:r>
+        <w:t>Ian Wall, Undergraduate Student, University of Dayton. (Summer 2024 – Fall 2024)</w:t>
+      </w:r>
+    </w:p>
+    <w:p>
+      <w:pPr>
+        <w:pStyle w:val="ListParagraph"/>
+        <w:numPr>
+          <w:ilvl w:val="1"/>
+          <w:numId w:val="10"/>
+        </w:numPr>
+      </w:pPr>
+      <w:r>
+        <w:t>Liam Howley, Undergraduate Student, University of Dayton. (Summer 2024)</w:t>
+      </w:r>
+    </w:p>
+    <w:p>
+      <w:pPr>
+        <w:pStyle w:val="ListParagraph"/>
+        <w:numPr>
+          <w:ilvl w:val="1"/>
+          <w:numId w:val="10"/>
+        </w:numPr>
+      </w:pPr>
+      <w:r>
+        <w:t xml:space="preserve">Rahul Singha </w:t>
+      </w:r>
       <w:proofErr w:type="spellStart"/>
       <w:r>
+        <w:t>Rathun</w:t>
+      </w:r>
+      <w:proofErr w:type="spellEnd"/>
+      <w:r>
+        <w:t>, Masters Student, University of Dayton. (2024~Present)</w:t>
+      </w:r>
+    </w:p>
+    <w:p>
+      <w:pPr>
+        <w:pStyle w:val="ListParagraph"/>
+        <w:numPr>
+          <w:ilvl w:val="1"/>
+          <w:numId w:val="10"/>
+        </w:numPr>
+      </w:pPr>
+      <w:proofErr w:type="spellStart"/>
+      <w:r>
         <w:t>Sivaprasad</w:t>
       </w:r>
       <w:proofErr w:type="spellEnd"/>
@@ -7473,15 +9076,7 @@
       </w:r>
       <w:proofErr w:type="spellEnd"/>
       <w:r>
-        <w:t xml:space="preserve">, </w:t>
-      </w:r>
-      <w:proofErr w:type="gramStart"/>
-      <w:r>
-        <w:t>Masters</w:t>
-      </w:r>
-      <w:proofErr w:type="gramEnd"/>
-      <w:r>
-        <w:t xml:space="preserve"> Student, University of Dayton. (2023-2024)</w:t>
+        <w:t>, Masters Student, University of Dayton. (2023-2024)</w:t>
       </w:r>
     </w:p>
     <w:p>
@@ -7493,7 +9088,27 @@
         </w:numPr>
       </w:pPr>
       <w:r>
-        <w:t xml:space="preserve">Satyajit Mojumder, </w:t>
+        <w:t>Northwestern University</w:t>
+      </w:r>
+    </w:p>
+    <w:p>
+      <w:pPr>
+        <w:pStyle w:val="ListParagraph"/>
+        <w:numPr>
+          <w:ilvl w:val="1"/>
+          <w:numId w:val="10"/>
+        </w:numPr>
+      </w:pPr>
+      <w:r>
+        <w:t xml:space="preserve">Satyajit </w:t>
+      </w:r>
+      <w:proofErr w:type="spellStart"/>
+      <w:r>
+        <w:t>Mojumder</w:t>
+      </w:r>
+      <w:proofErr w:type="spellEnd"/>
+      <w:r>
+        <w:t xml:space="preserve">, </w:t>
       </w:r>
       <w:r>
         <w:t>Graduate</w:t>
@@ -7515,6 +9130,132 @@
       </w:r>
       <w:r>
         <w:t>)</w:t>
+      </w:r>
+    </w:p>
+    <w:p>
+      <w:pPr>
+        <w:pStyle w:val="ListParagraph"/>
+        <w:numPr>
+          <w:ilvl w:val="1"/>
+          <w:numId w:val="10"/>
+        </w:numPr>
+      </w:pPr>
+      <w:r>
+        <w:t xml:space="preserve">Sourav </w:t>
+      </w:r>
+      <w:proofErr w:type="spellStart"/>
+      <w:r>
+        <w:t>Saha</w:t>
+      </w:r>
+      <w:proofErr w:type="spellEnd"/>
+      <w:r>
+        <w:t xml:space="preserve">, </w:t>
+      </w:r>
+      <w:r>
+        <w:t>Graduate</w:t>
+      </w:r>
+      <w:r>
+        <w:t xml:space="preserve"> Student, Northwestern University.</w:t>
+      </w:r>
+      <w:r>
+        <w:t xml:space="preserve"> (2021-</w:t>
+      </w:r>
+      <w:r>
+        <w:t>2023</w:t>
+      </w:r>
+      <w:r>
+        <w:t>)</w:t>
+      </w:r>
+    </w:p>
+    <w:p>
+      <w:pPr>
+        <w:pStyle w:val="ListParagraph"/>
+        <w:numPr>
+          <w:ilvl w:val="1"/>
+          <w:numId w:val="10"/>
+        </w:numPr>
+      </w:pPr>
+      <w:r>
+        <w:t>Hengyang Li, Graduate Student, Northwestern University.</w:t>
+      </w:r>
+      <w:r>
+        <w:t xml:space="preserve"> (2021-</w:t>
+      </w:r>
+      <w:r>
+        <w:t>2023</w:t>
+      </w:r>
+      <w:r>
+        <w:t>)</w:t>
+      </w:r>
+    </w:p>
+    <w:p>
+      <w:pPr>
+        <w:pStyle w:val="ListParagraph"/>
+        <w:numPr>
+          <w:ilvl w:val="1"/>
+          <w:numId w:val="10"/>
+        </w:numPr>
+      </w:pPr>
+      <w:proofErr w:type="spellStart"/>
+      <w:r>
+        <w:t>Yangfan</w:t>
+      </w:r>
+      <w:proofErr w:type="spellEnd"/>
+      <w:r>
+        <w:t xml:space="preserve"> Li, Graduate Student, Northwestern University.</w:t>
+      </w:r>
+      <w:r>
+        <w:t xml:space="preserve"> (2021-</w:t>
+      </w:r>
+      <w:r>
+        <w:t>2023</w:t>
+      </w:r>
+      <w:r>
+        <w:t>)</w:t>
+      </w:r>
+    </w:p>
+    <w:p>
+      <w:pPr>
+        <w:pStyle w:val="ListParagraph"/>
+        <w:numPr>
+          <w:ilvl w:val="1"/>
+          <w:numId w:val="10"/>
+        </w:numPr>
+      </w:pPr>
+      <w:proofErr w:type="spellStart"/>
+      <w:r>
+        <w:t>Turash</w:t>
+      </w:r>
+      <w:proofErr w:type="spellEnd"/>
+      <w:r>
+        <w:t xml:space="preserve"> Haque Pial, Bangladesh University of Engineering and Technology (</w:t>
+      </w:r>
+      <w:r>
+        <w:t>Current Position</w:t>
+      </w:r>
+      <w:r>
+        <w:t xml:space="preserve">: </w:t>
+      </w:r>
+      <w:r>
+        <w:t>P</w:t>
+      </w:r>
+      <w:r>
+        <w:t>ostdoctoral Scholar</w:t>
+      </w:r>
+      <w:r>
+        <w:t xml:space="preserve">, </w:t>
+      </w:r>
+      <w:r>
+        <w:t>Northwestern University, Evanston, IL</w:t>
+      </w:r>
+      <w:r>
+        <w:t>)</w:t>
+      </w:r>
+      <w:r>
+        <w:t>. (</w:t>
+      </w:r>
+      <w:r>
+        <w:t>2016-2019)</w:t>
       </w:r>
     </w:p>
     <w:p>
@@ -7526,69 +9267,80 @@
         </w:numPr>
       </w:pPr>
       <w:r>
-        <w:t xml:space="preserve">Sourav Saha, </w:t>
-      </w:r>
-      <w:r>
-        <w:t>Graduate</w:t>
-      </w:r>
-      <w:r>
-        <w:t xml:space="preserve"> Student, Northwestern University.</w:t>
-      </w:r>
-      <w:r>
-        <w:t xml:space="preserve"> (2021-Present)</w:t>
+        <w:t>Remote Mentoring</w:t>
       </w:r>
     </w:p>
     <w:p>
       <w:pPr>
         <w:pStyle w:val="ListParagraph"/>
         <w:numPr>
-          <w:ilvl w:val="0"/>
+          <w:ilvl w:val="1"/>
           <w:numId w:val="10"/>
         </w:numPr>
       </w:pPr>
-      <w:r>
-        <w:t>Hengyang Li, Graduate Student, Northwestern University.</w:t>
-      </w:r>
-      <w:r>
-        <w:t xml:space="preserve"> (2021-</w:t>
-      </w:r>
-      <w:r>
-        <w:t>2023</w:t>
-      </w:r>
-      <w:r>
-        <w:t>)</w:t>
+      <w:proofErr w:type="spellStart"/>
+      <w:r>
+        <w:t>Rabiul</w:t>
+      </w:r>
+      <w:proofErr w:type="spellEnd"/>
+      <w:r>
+        <w:t xml:space="preserve"> Hasan Kabir, Bangladesh University of Engineering and Technology (</w:t>
+      </w:r>
+      <w:r>
+        <w:t>Current Position</w:t>
+      </w:r>
+      <w:r>
+        <w:t>: Lecturer, Sonargaon University)</w:t>
+      </w:r>
+      <w:r>
+        <w:t>. (2016-2019)</w:t>
       </w:r>
     </w:p>
     <w:p>
       <w:pPr>
         <w:pStyle w:val="ListParagraph"/>
         <w:numPr>
-          <w:ilvl w:val="0"/>
+          <w:ilvl w:val="1"/>
           <w:numId w:val="10"/>
         </w:numPr>
       </w:pPr>
       <w:r>
-        <w:t>Yangfan Li, Graduate Student, Northwestern University.</w:t>
-      </w:r>
-      <w:r>
-        <w:t xml:space="preserve"> (2021-Present)</w:t>
+        <w:t>Moinuddin Shuvo, Bangladesh University of Engineering and Technology (</w:t>
+      </w:r>
+      <w:r>
+        <w:t>Current Position</w:t>
+      </w:r>
+      <w:r>
+        <w:t xml:space="preserve">: </w:t>
+      </w:r>
+      <w:r>
+        <w:t>Ph.D.</w:t>
+      </w:r>
+      <w:r>
+        <w:t xml:space="preserve"> Student, Penn State University</w:t>
+      </w:r>
+      <w:r>
+        <w:t>)</w:t>
+      </w:r>
+      <w:r>
+        <w:t>. (2016-2019)</w:t>
       </w:r>
     </w:p>
     <w:p>
       <w:pPr>
         <w:pStyle w:val="ListParagraph"/>
         <w:numPr>
-          <w:ilvl w:val="0"/>
+          <w:ilvl w:val="1"/>
           <w:numId w:val="10"/>
         </w:numPr>
       </w:pPr>
       <w:proofErr w:type="spellStart"/>
       <w:r>
-        <w:t>Turash</w:t>
+        <w:t>Oishwarya</w:t>
       </w:r>
       <w:proofErr w:type="spellEnd"/>
       <w:r>
-        <w:t xml:space="preserve"> Haque Pial, Bangladesh University of Engineering and Technology (</w:t>
+        <w:t xml:space="preserve"> Bhowmik, Bangladesh University of Engineering and Technology (</w:t>
       </w:r>
       <w:r>
         <w:t>Current Position</w:t>
@@ -7597,141 +9349,46 @@
         <w:t xml:space="preserve">: </w:t>
       </w:r>
       <w:r>
-        <w:t>P</w:t>
-      </w:r>
-      <w:r>
-        <w:t>ostdoctoral Scholar</w:t>
-      </w:r>
-      <w:r>
-        <w:t xml:space="preserve">, </w:t>
-      </w:r>
-      <w:r>
-        <w:t>Northwestern University, Evanston, IL</w:t>
-      </w:r>
-      <w:r>
-        <w:t>)</w:t>
-      </w:r>
-      <w:r>
-        <w:t>. (</w:t>
-      </w:r>
-      <w:r>
-        <w:t>2016-2019)</w:t>
+        <w:t xml:space="preserve">Graduate Student, </w:t>
+      </w:r>
+      <w:r>
+        <w:t>Pennsylvania</w:t>
+      </w:r>
+      <w:r>
+        <w:t xml:space="preserve"> State University)</w:t>
+      </w:r>
+      <w:r>
+        <w:t>. (2016-2019)</w:t>
       </w:r>
     </w:p>
     <w:p>
       <w:pPr>
         <w:pStyle w:val="ListParagraph"/>
         <w:numPr>
-          <w:ilvl w:val="0"/>
+          <w:ilvl w:val="1"/>
           <w:numId w:val="10"/>
         </w:numPr>
       </w:pPr>
       <w:r>
-        <w:t>Rabiul Hasan Kabir, Bangladesh University of Engineering and Technology (</w:t>
-      </w:r>
-      <w:r>
-        <w:t>Current Position</w:t>
-      </w:r>
-      <w:r>
-        <w:t>: Lecturer, Sonargaon University)</w:t>
-      </w:r>
-      <w:r>
-        <w:t>. (2016-2019)</w:t>
+        <w:t xml:space="preserve">Md </w:t>
+      </w:r>
+      <w:proofErr w:type="spellStart"/>
+      <w:r>
+        <w:t>Shajedul</w:t>
+      </w:r>
+      <w:proofErr w:type="spellEnd"/>
+      <w:r>
+        <w:t xml:space="preserve"> Hoque Thakur, Bangladesh University of Engineering and Technology.</w:t>
+      </w:r>
+      <w:r>
+        <w:t xml:space="preserve"> (2020)</w:t>
       </w:r>
     </w:p>
     <w:p>
       <w:pPr>
         <w:pStyle w:val="ListParagraph"/>
         <w:numPr>
-          <w:ilvl w:val="0"/>
-          <w:numId w:val="10"/>
-        </w:numPr>
-      </w:pPr>
-      <w:r>
-        <w:t>Moinuddin Shuvo, Bangladesh University of Engineering and Technology (</w:t>
-      </w:r>
-      <w:r>
-        <w:t>Current Position</w:t>
-      </w:r>
-      <w:r>
-        <w:t xml:space="preserve">: </w:t>
-      </w:r>
-      <w:r>
-        <w:t>Ph.D.</w:t>
-      </w:r>
-      <w:r>
-        <w:t xml:space="preserve"> Student, Penn State University</w:t>
-      </w:r>
-      <w:r>
-        <w:t>)</w:t>
-      </w:r>
-      <w:r>
-        <w:t>. (2016-2019)</w:t>
-      </w:r>
-    </w:p>
-    <w:p>
-      <w:pPr>
-        <w:pStyle w:val="ListParagraph"/>
-        <w:numPr>
-          <w:ilvl w:val="0"/>
-          <w:numId w:val="10"/>
-        </w:numPr>
-      </w:pPr>
-      <w:proofErr w:type="spellStart"/>
-      <w:r>
-        <w:t>Oishwarya</w:t>
-      </w:r>
-      <w:proofErr w:type="spellEnd"/>
-      <w:r>
-        <w:t xml:space="preserve"> Bhowmik, Bangladesh University of Engineering and Technology (</w:t>
-      </w:r>
-      <w:r>
-        <w:t>Current Position</w:t>
-      </w:r>
-      <w:r>
-        <w:t xml:space="preserve">: </w:t>
-      </w:r>
-      <w:r>
-        <w:t xml:space="preserve">Graduate Student, </w:t>
-      </w:r>
-      <w:r>
-        <w:t>Pennsylvania</w:t>
-      </w:r>
-      <w:r>
-        <w:t xml:space="preserve"> State University)</w:t>
-      </w:r>
-      <w:r>
-        <w:t>. (2016-2019)</w:t>
-      </w:r>
-    </w:p>
-    <w:p>
-      <w:pPr>
-        <w:pStyle w:val="ListParagraph"/>
-        <w:numPr>
-          <w:ilvl w:val="0"/>
-          <w:numId w:val="10"/>
-        </w:numPr>
-      </w:pPr>
-      <w:r>
-        <w:t xml:space="preserve">Md </w:t>
-      </w:r>
-      <w:proofErr w:type="spellStart"/>
-      <w:r>
-        <w:t>Shajedul</w:t>
-      </w:r>
-      <w:proofErr w:type="spellEnd"/>
-      <w:r>
-        <w:t xml:space="preserve"> Hoque Thakur, Bangladesh University of Engineering and Technology.</w:t>
-      </w:r>
-      <w:r>
-        <w:t xml:space="preserve"> (2020)</w:t>
-      </w:r>
-    </w:p>
-    <w:p>
-      <w:pPr>
-        <w:pStyle w:val="ListParagraph"/>
-        <w:numPr>
-          <w:ilvl w:val="0"/>
+          <w:ilvl w:val="1"/>
           <w:numId w:val="10"/>
         </w:numPr>
         <w:rPr>
@@ -7763,7 +9420,7 @@
 </file>
 
 <file path=word/endnotes.xml><?xml version="1.0" encoding="utf-8"?>
-<w:endnotes xmlns:wpc="http://schemas.microsoft.com/office/word/2010/wordprocessingCanvas" xmlns:cx="http://schemas.microsoft.com/office/drawing/2014/chartex" xmlns:cx1="http://schemas.microsoft.com/office/drawing/2015/9/8/chartex" xmlns:cx2="http://schemas.microsoft.com/office/drawing/2015/10/21/chartex" xmlns:cx3="http://schemas.microsoft.com/office/drawing/2016/5/9/chartex" xmlns:cx4="http://schemas.microsoft.com/office/drawing/2016/5/10/chartex" xmlns:cx5="http://schemas.microsoft.com/office/drawing/2016/5/11/chartex" xmlns:cx6="http://schemas.microsoft.com/office/drawing/2016/5/12/chartex" xmlns:cx7="http://schemas.microsoft.com/office/drawing/2016/5/13/chartex" xmlns:cx8="http://schemas.microsoft.com/office/drawing/2016/5/14/chartex" xmlns:mc="http://schemas.openxmlformats.org/markup-compatibility/2006" xmlns:aink="http://schemas.microsoft.com/office/drawing/2016/ink" xmlns:am3d="http://schemas.microsoft.com/office/drawing/2017/model3d" xmlns:o="urn:schemas-microsoft-com:office:office" xmlns:oel="http://schemas.microsoft.com/office/2019/extlst" xmlns:r="http://schemas.openxmlformats.org/officeDocument/2006/relationships" xmlns:m="http://schemas.openxmlformats.org/officeDocument/2006/math" xmlns:v="urn:schemas-microsoft-com:vml" xmlns:wp14="http://schemas.microsoft.com/office/word/2010/wordprocessingDrawing" xmlns:wp="http://schemas.openxmlformats.org/drawingml/2006/wordprocessingDrawing" xmlns:w10="urn:schemas-microsoft-com:office:word" xmlns:w="http://schemas.openxmlformats.org/wordprocessingml/2006/main" xmlns:w14="http://schemas.microsoft.com/office/word/2010/wordml" xmlns:w15="http://schemas.microsoft.com/office/word/2012/wordml" xmlns:w16cex="http://schemas.microsoft.com/office/word/2018/wordml/cex" xmlns:w16cid="http://schemas.microsoft.com/office/word/2016/wordml/cid" xmlns:w16="http://schemas.microsoft.com/office/word/2018/wordml" xmlns:w16du="http://schemas.microsoft.com/office/word/2023/wordml/word16du" xmlns:w16sdtdh="http://schemas.microsoft.com/office/word/2020/wordml/sdtdatahash" xmlns:w16se="http://schemas.microsoft.com/office/word/2015/wordml/symex" xmlns:wpg="http://schemas.microsoft.com/office/word/2010/wordprocessingGroup" xmlns:wpi="http://schemas.microsoft.com/office/word/2010/wordprocessingInk" xmlns:wne="http://schemas.microsoft.com/office/word/2006/wordml" xmlns:wps="http://schemas.microsoft.com/office/word/2010/wordprocessingShape" mc:Ignorable="w14 w15 w16se w16cid w16 w16cex w16sdtdh w16du wp14">
+<w:endnotes xmlns:wpc="http://schemas.microsoft.com/office/word/2010/wordprocessingCanvas" xmlns:cx="http://schemas.microsoft.com/office/drawing/2014/chartex" xmlns:cx1="http://schemas.microsoft.com/office/drawing/2015/9/8/chartex" xmlns:cx2="http://schemas.microsoft.com/office/drawing/2015/10/21/chartex" xmlns:cx3="http://schemas.microsoft.com/office/drawing/2016/5/9/chartex" xmlns:cx4="http://schemas.microsoft.com/office/drawing/2016/5/10/chartex" xmlns:cx5="http://schemas.microsoft.com/office/drawing/2016/5/11/chartex" xmlns:cx6="http://schemas.microsoft.com/office/drawing/2016/5/12/chartex" xmlns:cx7="http://schemas.microsoft.com/office/drawing/2016/5/13/chartex" xmlns:cx8="http://schemas.microsoft.com/office/drawing/2016/5/14/chartex" xmlns:mc="http://schemas.openxmlformats.org/markup-compatibility/2006" xmlns:aink="http://schemas.microsoft.com/office/drawing/2016/ink" xmlns:am3d="http://schemas.microsoft.com/office/drawing/2017/model3d" xmlns:o="urn:schemas-microsoft-com:office:office" xmlns:r="http://schemas.openxmlformats.org/officeDocument/2006/relationships" xmlns:m="http://schemas.openxmlformats.org/officeDocument/2006/math" xmlns:v="urn:schemas-microsoft-com:vml" xmlns:wp14="http://schemas.microsoft.com/office/word/2010/wordprocessingDrawing" xmlns:wp="http://schemas.openxmlformats.org/drawingml/2006/wordprocessingDrawing" xmlns:w10="urn:schemas-microsoft-com:office:word" xmlns:w="http://schemas.openxmlformats.org/wordprocessingml/2006/main" xmlns:w14="http://schemas.microsoft.com/office/word/2010/wordml" xmlns:w15="http://schemas.microsoft.com/office/word/2012/wordml" xmlns:w16cex="http://schemas.microsoft.com/office/word/2018/wordml/cex" xmlns:w16cid="http://schemas.microsoft.com/office/word/2016/wordml/cid" xmlns:w16="http://schemas.microsoft.com/office/word/2018/wordml" xmlns:w16sdtdh="http://schemas.microsoft.com/office/word/2020/wordml/sdtdatahash" xmlns:w16se="http://schemas.microsoft.com/office/word/2015/wordml/symex" xmlns:wpg="http://schemas.microsoft.com/office/word/2010/wordprocessingGroup" xmlns:wpi="http://schemas.microsoft.com/office/word/2010/wordprocessingInk" xmlns:wne="http://schemas.microsoft.com/office/word/2006/wordml" xmlns:wps="http://schemas.microsoft.com/office/word/2010/wordprocessingShape" mc:Ignorable="w14 w15 w16se w16cid w16 w16cex w16sdtdh wp14">
   <w:endnote w:type="separator" w:id="-1">
     <w:p>
       <w:pPr>
@@ -7788,7 +9445,7 @@
 </file>
 
 <file path=word/footer1.xml><?xml version="1.0" encoding="utf-8"?>
-<w:ftr xmlns:wpc="http://schemas.microsoft.com/office/word/2010/wordprocessingCanvas" xmlns:cx="http://schemas.microsoft.com/office/drawing/2014/chartex" xmlns:cx1="http://schemas.microsoft.com/office/drawing/2015/9/8/chartex" xmlns:cx2="http://schemas.microsoft.com/office/drawing/2015/10/21/chartex" xmlns:cx3="http://schemas.microsoft.com/office/drawing/2016/5/9/chartex" xmlns:cx4="http://schemas.microsoft.com/office/drawing/2016/5/10/chartex" xmlns:cx5="http://schemas.microsoft.com/office/drawing/2016/5/11/chartex" xmlns:cx6="http://schemas.microsoft.com/office/drawing/2016/5/12/chartex" xmlns:cx7="http://schemas.microsoft.com/office/drawing/2016/5/13/chartex" xmlns:cx8="http://schemas.microsoft.com/office/drawing/2016/5/14/chartex" xmlns:mc="http://schemas.openxmlformats.org/markup-compatibility/2006" xmlns:aink="http://schemas.microsoft.com/office/drawing/2016/ink" xmlns:am3d="http://schemas.microsoft.com/office/drawing/2017/model3d" xmlns:o="urn:schemas-microsoft-com:office:office" xmlns:oel="http://schemas.microsoft.com/office/2019/extlst" xmlns:r="http://schemas.openxmlformats.org/officeDocument/2006/relationships" xmlns:m="http://schemas.openxmlformats.org/officeDocument/2006/math" xmlns:v="urn:schemas-microsoft-com:vml" xmlns:wp14="http://schemas.microsoft.com/office/word/2010/wordprocessingDrawing" xmlns:wp="http://schemas.openxmlformats.org/drawingml/2006/wordprocessingDrawing" xmlns:w10="urn:schemas-microsoft-com:office:word" xmlns:w="http://schemas.openxmlformats.org/wordprocessingml/2006/main" xmlns:w14="http://schemas.microsoft.com/office/word/2010/wordml" xmlns:w15="http://schemas.microsoft.com/office/word/2012/wordml" xmlns:w16cex="http://schemas.microsoft.com/office/word/2018/wordml/cex" xmlns:w16cid="http://schemas.microsoft.com/office/word/2016/wordml/cid" xmlns:w16="http://schemas.microsoft.com/office/word/2018/wordml" xmlns:w16du="http://schemas.microsoft.com/office/word/2023/wordml/word16du" xmlns:w16sdtdh="http://schemas.microsoft.com/office/word/2020/wordml/sdtdatahash" xmlns:w16se="http://schemas.microsoft.com/office/word/2015/wordml/symex" xmlns:wpg="http://schemas.microsoft.com/office/word/2010/wordprocessingGroup" xmlns:wpi="http://schemas.microsoft.com/office/word/2010/wordprocessingInk" xmlns:wne="http://schemas.microsoft.com/office/word/2006/wordml" xmlns:wps="http://schemas.microsoft.com/office/word/2010/wordprocessingShape" mc:Ignorable="w14 w15 w16se w16cid w16 w16cex w16sdtdh w16du wp14">
+<w:ftr xmlns:wpc="http://schemas.microsoft.com/office/word/2010/wordprocessingCanvas" xmlns:cx="http://schemas.microsoft.com/office/drawing/2014/chartex" xmlns:cx1="http://schemas.microsoft.com/office/drawing/2015/9/8/chartex" xmlns:cx2="http://schemas.microsoft.com/office/drawing/2015/10/21/chartex" xmlns:cx3="http://schemas.microsoft.com/office/drawing/2016/5/9/chartex" xmlns:cx4="http://schemas.microsoft.com/office/drawing/2016/5/10/chartex" xmlns:cx5="http://schemas.microsoft.com/office/drawing/2016/5/11/chartex" xmlns:cx6="http://schemas.microsoft.com/office/drawing/2016/5/12/chartex" xmlns:cx7="http://schemas.microsoft.com/office/drawing/2016/5/13/chartex" xmlns:cx8="http://schemas.microsoft.com/office/drawing/2016/5/14/chartex" xmlns:mc="http://schemas.openxmlformats.org/markup-compatibility/2006" xmlns:aink="http://schemas.microsoft.com/office/drawing/2016/ink" xmlns:am3d="http://schemas.microsoft.com/office/drawing/2017/model3d" xmlns:o="urn:schemas-microsoft-com:office:office" xmlns:r="http://schemas.openxmlformats.org/officeDocument/2006/relationships" xmlns:m="http://schemas.openxmlformats.org/officeDocument/2006/math" xmlns:v="urn:schemas-microsoft-com:vml" xmlns:wp14="http://schemas.microsoft.com/office/word/2010/wordprocessingDrawing" xmlns:wp="http://schemas.openxmlformats.org/drawingml/2006/wordprocessingDrawing" xmlns:w10="urn:schemas-microsoft-com:office:word" xmlns:w="http://schemas.openxmlformats.org/wordprocessingml/2006/main" xmlns:w14="http://schemas.microsoft.com/office/word/2010/wordml" xmlns:w15="http://schemas.microsoft.com/office/word/2012/wordml" xmlns:w16cex="http://schemas.microsoft.com/office/word/2018/wordml/cex" xmlns:w16cid="http://schemas.microsoft.com/office/word/2016/wordml/cid" xmlns:w16="http://schemas.microsoft.com/office/word/2018/wordml" xmlns:w16sdtdh="http://schemas.microsoft.com/office/word/2020/wordml/sdtdatahash" xmlns:w16se="http://schemas.microsoft.com/office/word/2015/wordml/symex" xmlns:wpg="http://schemas.microsoft.com/office/word/2010/wordprocessingGroup" xmlns:wpi="http://schemas.microsoft.com/office/word/2010/wordprocessingInk" xmlns:wne="http://schemas.microsoft.com/office/word/2006/wordml" xmlns:wps="http://schemas.microsoft.com/office/word/2010/wordprocessingShape" mc:Ignorable="w14 w15 w16se w16cid w16 w16cex w16sdtdh wp14">
   <w:p>
     <w:pPr>
       <w:pStyle w:val="Footer"/>
@@ -7863,7 +9520,7 @@
                             <w:rPr>
                               <w:noProof/>
                             </w:rPr>
-                            <w:t>May 21, 2024</w:t>
+                            <w:t>January 15, 2025</w:t>
                           </w:r>
                           <w:r>
                             <w:fldChar w:fldCharType="end"/>
@@ -7892,7 +9549,7 @@
               <v:stroke joinstyle="miter"/>
               <v:path gradientshapeok="t" o:connecttype="rect"/>
             </v:shapetype>
-            <v:shape id="Text Box 2" o:spid="_x0000_s1026" type="#_x0000_t202" style="position:absolute;margin-left:290.25pt;margin-top:8.1pt;width:190.8pt;height:28.2pt;z-index:-251657216;visibility:visible;mso-wrap-style:square;mso-width-percent:0;mso-height-percent:0;mso-wrap-distance-left:9pt;mso-wrap-distance-top:3.6pt;mso-wrap-distance-right:9pt;mso-wrap-distance-bottom:3.6pt;mso-position-horizontal:absolute;mso-position-horizontal-relative:text;mso-position-vertical:absolute;mso-position-vertical-relative:text;mso-width-percent:0;mso-height-percent:0;mso-width-relative:margin;mso-height-relative:margin;v-text-anchor:top" o:gfxdata="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" stroked="f">
+            <v:shape id="Text Box 2" o:spid="_x0000_s1026" type="#_x0000_t202" style="position:absolute;margin-left:290.25pt;margin-top:8.1pt;width:190.8pt;height:28.2pt;z-index:-251657216;visibility:visible;mso-wrap-style:square;mso-width-percent:0;mso-height-percent:0;mso-wrap-distance-left:9pt;mso-wrap-distance-top:3.6pt;mso-wrap-distance-right:9pt;mso-wrap-distance-bottom:3.6pt;mso-position-horizontal:absolute;mso-position-horizontal-relative:text;mso-position-vertical:absolute;mso-position-vertical-relative:text;mso-width-percent:0;mso-height-percent:0;mso-width-relative:margin;mso-height-relative:margin;v-text-anchor:top" o:gfxdata="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" stroked="f">
               <v:textbox>
                 <w:txbxContent>
                   <w:p>
@@ -7915,7 +9572,7 @@
                       <w:rPr>
                         <w:noProof/>
                       </w:rPr>
-                      <w:t>May 21, 2024</w:t>
+                      <w:t>January 15, 2025</w:t>
                     </w:r>
                     <w:r>
                       <w:fldChar w:fldCharType="end"/>
@@ -7933,7 +9590,7 @@
 </file>
 
 <file path=word/footnotes.xml><?xml version="1.0" encoding="utf-8"?>
-<w:footnotes xmlns:wpc="http://schemas.microsoft.com/office/word/2010/wordprocessingCanvas" xmlns:cx="http://schemas.microsoft.com/office/drawing/2014/chartex" xmlns:cx1="http://schemas.microsoft.com/office/drawing/2015/9/8/chartex" xmlns:cx2="http://schemas.microsoft.com/office/drawing/2015/10/21/chartex" xmlns:cx3="http://schemas.microsoft.com/office/drawing/2016/5/9/chartex" xmlns:cx4="http://schemas.microsoft.com/office/drawing/2016/5/10/chartex" xmlns:cx5="http://schemas.microsoft.com/office/drawing/2016/5/11/chartex" xmlns:cx6="http://schemas.microsoft.com/office/drawing/2016/5/12/chartex" xmlns:cx7="http://schemas.microsoft.com/office/drawing/2016/5/13/chartex" xmlns:cx8="http://schemas.microsoft.com/office/drawing/2016/5/14/chartex" xmlns:mc="http://schemas.openxmlformats.org/markup-compatibility/2006" xmlns:aink="http://schemas.microsoft.com/office/drawing/2016/ink" xmlns:am3d="http://schemas.microsoft.com/office/drawing/2017/model3d" xmlns:o="urn:schemas-microsoft-com:office:office" xmlns:oel="http://schemas.microsoft.com/office/2019/extlst" xmlns:r="http://schemas.openxmlformats.org/officeDocument/2006/relationships" xmlns:m="http://schemas.openxmlformats.org/officeDocument/2006/math" xmlns:v="urn:schemas-microsoft-com:vml" xmlns:wp14="http://schemas.microsoft.com/office/word/2010/wordprocessingDrawing" xmlns:wp="http://schemas.openxmlformats.org/drawingml/2006/wordprocessingDrawing" xmlns:w10="urn:schemas-microsoft-com:office:word" xmlns:w="http://schemas.openxmlformats.org/wordprocessingml/2006/main" xmlns:w14="http://schemas.microsoft.com/office/word/2010/wordml" xmlns:w15="http://schemas.microsoft.com/office/word/2012/wordml" xmlns:w16cex="http://schemas.microsoft.com/office/word/2018/wordml/cex" xmlns:w16cid="http://schemas.microsoft.com/office/word/2016/wordml/cid" xmlns:w16="http://schemas.microsoft.com/office/word/2018/wordml" xmlns:w16du="http://schemas.microsoft.com/office/word/2023/wordml/word16du" xmlns:w16sdtdh="http://schemas.microsoft.com/office/word/2020/wordml/sdtdatahash" xmlns:w16se="http://schemas.microsoft.com/office/word/2015/wordml/symex" xmlns:wpg="http://schemas.microsoft.com/office/word/2010/wordprocessingGroup" xmlns:wpi="http://schemas.microsoft.com/office/word/2010/wordprocessingInk" xmlns:wne="http://schemas.microsoft.com/office/word/2006/wordml" xmlns:wps="http://schemas.microsoft.com/office/word/2010/wordprocessingShape" mc:Ignorable="w14 w15 w16se w16cid w16 w16cex w16sdtdh w16du wp14">
+<w:footnotes xmlns:wpc="http://schemas.microsoft.com/office/word/2010/wordprocessingCanvas" xmlns:cx="http://schemas.microsoft.com/office/drawing/2014/chartex" xmlns:cx1="http://schemas.microsoft.com/office/drawing/2015/9/8/chartex" xmlns:cx2="http://schemas.microsoft.com/office/drawing/2015/10/21/chartex" xmlns:cx3="http://schemas.microsoft.com/office/drawing/2016/5/9/chartex" xmlns:cx4="http://schemas.microsoft.com/office/drawing/2016/5/10/chartex" xmlns:cx5="http://schemas.microsoft.com/office/drawing/2016/5/11/chartex" xmlns:cx6="http://schemas.microsoft.com/office/drawing/2016/5/12/chartex" xmlns:cx7="http://schemas.microsoft.com/office/drawing/2016/5/13/chartex" xmlns:cx8="http://schemas.microsoft.com/office/drawing/2016/5/14/chartex" xmlns:mc="http://schemas.openxmlformats.org/markup-compatibility/2006" xmlns:aink="http://schemas.microsoft.com/office/drawing/2016/ink" xmlns:am3d="http://schemas.microsoft.com/office/drawing/2017/model3d" xmlns:o="urn:schemas-microsoft-com:office:office" xmlns:r="http://schemas.openxmlformats.org/officeDocument/2006/relationships" xmlns:m="http://schemas.openxmlformats.org/officeDocument/2006/math" xmlns:v="urn:schemas-microsoft-com:vml" xmlns:wp14="http://schemas.microsoft.com/office/word/2010/wordprocessingDrawing" xmlns:wp="http://schemas.openxmlformats.org/drawingml/2006/wordprocessingDrawing" xmlns:w10="urn:schemas-microsoft-com:office:word" xmlns:w="http://schemas.openxmlformats.org/wordprocessingml/2006/main" xmlns:w14="http://schemas.microsoft.com/office/word/2010/wordml" xmlns:w15="http://schemas.microsoft.com/office/word/2012/wordml" xmlns:w16cex="http://schemas.microsoft.com/office/word/2018/wordml/cex" xmlns:w16cid="http://schemas.microsoft.com/office/word/2016/wordml/cid" xmlns:w16="http://schemas.microsoft.com/office/word/2018/wordml" xmlns:w16sdtdh="http://schemas.microsoft.com/office/word/2020/wordml/sdtdatahash" xmlns:w16se="http://schemas.microsoft.com/office/word/2015/wordml/symex" xmlns:wpg="http://schemas.microsoft.com/office/word/2010/wordprocessingGroup" xmlns:wpi="http://schemas.microsoft.com/office/word/2010/wordprocessingInk" xmlns:wne="http://schemas.microsoft.com/office/word/2006/wordml" xmlns:wps="http://schemas.microsoft.com/office/word/2010/wordprocessingShape" mc:Ignorable="w14 w15 w16se w16cid w16 w16cex w16sdtdh wp14">
   <w:footnote w:type="separator" w:id="-1">
     <w:p>
       <w:pPr>
@@ -7958,7 +9615,7 @@
 </file>
 
 <file path=word/numbering.xml><?xml version="1.0" encoding="utf-8"?>
-<w:numbering xmlns:wpc="http://schemas.microsoft.com/office/word/2010/wordprocessingCanvas" xmlns:cx="http://schemas.microsoft.com/office/drawing/2014/chartex" xmlns:cx1="http://schemas.microsoft.com/office/drawing/2015/9/8/chartex" xmlns:cx2="http://schemas.microsoft.com/office/drawing/2015/10/21/chartex" xmlns:cx3="http://schemas.microsoft.com/office/drawing/2016/5/9/chartex" xmlns:cx4="http://schemas.microsoft.com/office/drawing/2016/5/10/chartex" xmlns:cx5="http://schemas.microsoft.com/office/drawing/2016/5/11/chartex" xmlns:cx6="http://schemas.microsoft.com/office/drawing/2016/5/12/chartex" xmlns:cx7="http://schemas.microsoft.com/office/drawing/2016/5/13/chartex" xmlns:cx8="http://schemas.microsoft.com/office/drawing/2016/5/14/chartex" xmlns:mc="http://schemas.openxmlformats.org/markup-compatibility/2006" xmlns:aink="http://schemas.microsoft.com/office/drawing/2016/ink" xmlns:am3d="http://schemas.microsoft.com/office/drawing/2017/model3d" xmlns:o="urn:schemas-microsoft-com:office:office" xmlns:oel="http://schemas.microsoft.com/office/2019/extlst" xmlns:r="http://schemas.openxmlformats.org/officeDocument/2006/relationships" xmlns:m="http://schemas.openxmlformats.org/officeDocument/2006/math" xmlns:v="urn:schemas-microsoft-com:vml" xmlns:wp14="http://schemas.microsoft.com/office/word/2010/wordprocessingDrawing" xmlns:wp="http://schemas.openxmlformats.org/drawingml/2006/wordprocessingDrawing" xmlns:w10="urn:schemas-microsoft-com:office:word" xmlns:w="http://schemas.openxmlformats.org/wordprocessingml/2006/main" xmlns:w14="http://schemas.microsoft.com/office/word/2010/wordml" xmlns:w15="http://schemas.microsoft.com/office/word/2012/wordml" xmlns:w16cex="http://schemas.microsoft.com/office/word/2018/wordml/cex" xmlns:w16cid="http://schemas.microsoft.com/office/word/2016/wordml/cid" xmlns:w16="http://schemas.microsoft.com/office/word/2018/wordml" xmlns:w16du="http://schemas.microsoft.com/office/word/2023/wordml/word16du" xmlns:w16sdtdh="http://schemas.microsoft.com/office/word/2020/wordml/sdtdatahash" xmlns:w16se="http://schemas.microsoft.com/office/word/2015/wordml/symex" xmlns:wpg="http://schemas.microsoft.com/office/word/2010/wordprocessingGroup" xmlns:wpi="http://schemas.microsoft.com/office/word/2010/wordprocessingInk" xmlns:wne="http://schemas.microsoft.com/office/word/2006/wordml" xmlns:wps="http://schemas.microsoft.com/office/word/2010/wordprocessingShape" mc:Ignorable="w14 w15 w16se w16cid w16 w16cex w16sdtdh w16du wp14">
+<w:numbering xmlns:wpc="http://schemas.microsoft.com/office/word/2010/wordprocessingCanvas" xmlns:cx="http://schemas.microsoft.com/office/drawing/2014/chartex" xmlns:cx1="http://schemas.microsoft.com/office/drawing/2015/9/8/chartex" xmlns:cx2="http://schemas.microsoft.com/office/drawing/2015/10/21/chartex" xmlns:cx3="http://schemas.microsoft.com/office/drawing/2016/5/9/chartex" xmlns:cx4="http://schemas.microsoft.com/office/drawing/2016/5/10/chartex" xmlns:cx5="http://schemas.microsoft.com/office/drawing/2016/5/11/chartex" xmlns:cx6="http://schemas.microsoft.com/office/drawing/2016/5/12/chartex" xmlns:cx7="http://schemas.microsoft.com/office/drawing/2016/5/13/chartex" xmlns:cx8="http://schemas.microsoft.com/office/drawing/2016/5/14/chartex" xmlns:mc="http://schemas.openxmlformats.org/markup-compatibility/2006" xmlns:aink="http://schemas.microsoft.com/office/drawing/2016/ink" xmlns:am3d="http://schemas.microsoft.com/office/drawing/2017/model3d" xmlns:o="urn:schemas-microsoft-com:office:office" xmlns:r="http://schemas.openxmlformats.org/officeDocument/2006/relationships" xmlns:m="http://schemas.openxmlformats.org/officeDocument/2006/math" xmlns:v="urn:schemas-microsoft-com:vml" xmlns:wp14="http://schemas.microsoft.com/office/word/2010/wordprocessingDrawing" xmlns:wp="http://schemas.openxmlformats.org/drawingml/2006/wordprocessingDrawing" xmlns:w10="urn:schemas-microsoft-com:office:word" xmlns:w="http://schemas.openxmlformats.org/wordprocessingml/2006/main" xmlns:w14="http://schemas.microsoft.com/office/word/2010/wordml" xmlns:w15="http://schemas.microsoft.com/office/word/2012/wordml" xmlns:w16cex="http://schemas.microsoft.com/office/word/2018/wordml/cex" xmlns:w16cid="http://schemas.microsoft.com/office/word/2016/wordml/cid" xmlns:w16="http://schemas.microsoft.com/office/word/2018/wordml" xmlns:w16sdtdh="http://schemas.microsoft.com/office/word/2020/wordml/sdtdatahash" xmlns:w16se="http://schemas.microsoft.com/office/word/2015/wordml/symex" xmlns:wpg="http://schemas.microsoft.com/office/word/2010/wordprocessingGroup" xmlns:wpi="http://schemas.microsoft.com/office/word/2010/wordprocessingInk" xmlns:wne="http://schemas.microsoft.com/office/word/2006/wordml" xmlns:wps="http://schemas.microsoft.com/office/word/2010/wordprocessingShape" mc:Ignorable="w14 w15 w16se w16cid w16 w16cex w16sdtdh wp14">
   <w:abstractNum w:abstractNumId="0" w15:restartNumberingAfterBreak="0">
     <w:nsid w:val="0E3C3D05"/>
     <w:multiLevelType w:val="hybridMultilevel"/>
@@ -8500,6 +10157,92 @@
     </w:lvl>
   </w:abstractNum>
   <w:abstractNum w:abstractNumId="5" w15:restartNumberingAfterBreak="0">
+    <w:nsid w:val="37E76408"/>
+    <w:multiLevelType w:val="hybridMultilevel"/>
+    <w:tmpl w:val="8A0A2584"/>
+    <w:lvl w:ilvl="0" w:tplc="0409000F">
+      <w:start w:val="1"/>
+      <w:numFmt w:val="decimal"/>
+      <w:lvlText w:val="%1."/>
+      <w:lvlJc w:val="left"/>
+      <w:pPr>
+        <w:ind w:left="720" w:hanging="360"/>
+      </w:pPr>
+    </w:lvl>
+    <w:lvl w:ilvl="1" w:tplc="04090019" w:tentative="1">
+      <w:start w:val="1"/>
+      <w:numFmt w:val="lowerLetter"/>
+      <w:lvlText w:val="%2."/>
+      <w:lvlJc w:val="left"/>
+      <w:pPr>
+        <w:ind w:left="1440" w:hanging="360"/>
+      </w:pPr>
+    </w:lvl>
+    <w:lvl w:ilvl="2" w:tplc="0409001B" w:tentative="1">
+      <w:start w:val="1"/>
+      <w:numFmt w:val="lowerRoman"/>
+      <w:lvlText w:val="%3."/>
+      <w:lvlJc w:val="right"/>
+      <w:pPr>
+        <w:ind w:left="2160" w:hanging="180"/>
+      </w:pPr>
+    </w:lvl>
+    <w:lvl w:ilvl="3" w:tplc="0409000F" w:tentative="1">
+      <w:start w:val="1"/>
+      <w:numFmt w:val="decimal"/>
+      <w:lvlText w:val="%4."/>
+      <w:lvlJc w:val="left"/>
+      <w:pPr>
+        <w:ind w:left="2880" w:hanging="360"/>
+      </w:pPr>
+    </w:lvl>
+    <w:lvl w:ilvl="4" w:tplc="04090019" w:tentative="1">
+      <w:start w:val="1"/>
+      <w:numFmt w:val="lowerLetter"/>
+      <w:lvlText w:val="%5."/>
+      <w:lvlJc w:val="left"/>
+      <w:pPr>
+        <w:ind w:left="3600" w:hanging="360"/>
+      </w:pPr>
+    </w:lvl>
+    <w:lvl w:ilvl="5" w:tplc="0409001B" w:tentative="1">
+      <w:start w:val="1"/>
+      <w:numFmt w:val="lowerRoman"/>
+      <w:lvlText w:val="%6."/>
+      <w:lvlJc w:val="right"/>
+      <w:pPr>
+        <w:ind w:left="4320" w:hanging="180"/>
+      </w:pPr>
+    </w:lvl>
+    <w:lvl w:ilvl="6" w:tplc="0409000F" w:tentative="1">
+      <w:start w:val="1"/>
+      <w:numFmt w:val="decimal"/>
+      <w:lvlText w:val="%7."/>
+      <w:lvlJc w:val="left"/>
+      <w:pPr>
+        <w:ind w:left="5040" w:hanging="360"/>
+      </w:pPr>
+    </w:lvl>
+    <w:lvl w:ilvl="7" w:tplc="04090019" w:tentative="1">
+      <w:start w:val="1"/>
+      <w:numFmt w:val="lowerLetter"/>
+      <w:lvlText w:val="%8."/>
+      <w:lvlJc w:val="left"/>
+      <w:pPr>
+        <w:ind w:left="5760" w:hanging="360"/>
+      </w:pPr>
+    </w:lvl>
+    <w:lvl w:ilvl="8" w:tplc="0409001B" w:tentative="1">
+      <w:start w:val="1"/>
+      <w:numFmt w:val="lowerRoman"/>
+      <w:lvlText w:val="%9."/>
+      <w:lvlJc w:val="right"/>
+      <w:pPr>
+        <w:ind w:left="6480" w:hanging="180"/>
+      </w:pPr>
+    </w:lvl>
+  </w:abstractNum>
+  <w:abstractNum w:abstractNumId="6" w15:restartNumberingAfterBreak="0">
     <w:nsid w:val="380F5A3D"/>
     <w:multiLevelType w:val="hybridMultilevel"/>
     <w:tmpl w:val="37B2FC00"/>
@@ -8612,7 +10355,7 @@
       </w:rPr>
     </w:lvl>
   </w:abstractNum>
-  <w:abstractNum w:abstractNumId="6" w15:restartNumberingAfterBreak="0">
+  <w:abstractNum w:abstractNumId="7" w15:restartNumberingAfterBreak="0">
     <w:nsid w:val="3A574B59"/>
     <w:multiLevelType w:val="hybridMultilevel"/>
     <w:tmpl w:val="EBF6043E"/>
@@ -8707,7 +10450,7 @@
       </w:pPr>
     </w:lvl>
   </w:abstractNum>
-  <w:abstractNum w:abstractNumId="7" w15:restartNumberingAfterBreak="0">
+  <w:abstractNum w:abstractNumId="8" w15:restartNumberingAfterBreak="0">
     <w:nsid w:val="3B9D3009"/>
     <w:multiLevelType w:val="hybridMultilevel"/>
     <w:tmpl w:val="20387A42"/>
@@ -8797,7 +10540,7 @@
       </w:pPr>
     </w:lvl>
   </w:abstractNum>
-  <w:abstractNum w:abstractNumId="8" w15:restartNumberingAfterBreak="0">
+  <w:abstractNum w:abstractNumId="9" w15:restartNumberingAfterBreak="0">
     <w:nsid w:val="49E7612E"/>
     <w:multiLevelType w:val="hybridMultilevel"/>
     <w:tmpl w:val="BA4C9454"/>
@@ -8816,7 +10559,7 @@
         <w:color w:val="auto"/>
       </w:rPr>
     </w:lvl>
-    <w:lvl w:ilvl="1" w:tplc="04090019" w:tentative="1">
+    <w:lvl w:ilvl="1" w:tplc="04090019">
       <w:start w:val="1"/>
       <w:numFmt w:val="lowerLetter"/>
       <w:lvlText w:val="%2."/>
@@ -8889,7 +10632,7 @@
       </w:pPr>
     </w:lvl>
   </w:abstractNum>
-  <w:abstractNum w:abstractNumId="9" w15:restartNumberingAfterBreak="0">
+  <w:abstractNum w:abstractNumId="10" w15:restartNumberingAfterBreak="0">
     <w:nsid w:val="51AC79E7"/>
     <w:multiLevelType w:val="hybridMultilevel"/>
     <w:tmpl w:val="D9CABC66"/>
@@ -9002,7 +10745,7 @@
       </w:rPr>
     </w:lvl>
   </w:abstractNum>
-  <w:abstractNum w:abstractNumId="10" w15:restartNumberingAfterBreak="0">
+  <w:abstractNum w:abstractNumId="11" w15:restartNumberingAfterBreak="0">
     <w:nsid w:val="52683338"/>
     <w:multiLevelType w:val="hybridMultilevel"/>
     <w:tmpl w:val="66729AFE"/>
@@ -9092,7 +10835,7 @@
       </w:pPr>
     </w:lvl>
   </w:abstractNum>
-  <w:abstractNum w:abstractNumId="11" w15:restartNumberingAfterBreak="0">
+  <w:abstractNum w:abstractNumId="12" w15:restartNumberingAfterBreak="0">
     <w:nsid w:val="56B94701"/>
     <w:multiLevelType w:val="hybridMultilevel"/>
     <w:tmpl w:val="4A7AAD9C"/>
@@ -9205,7 +10948,7 @@
       </w:rPr>
     </w:lvl>
   </w:abstractNum>
-  <w:abstractNum w:abstractNumId="12" w15:restartNumberingAfterBreak="0">
+  <w:abstractNum w:abstractNumId="13" w15:restartNumberingAfterBreak="0">
     <w:nsid w:val="5AE840D4"/>
     <w:multiLevelType w:val="hybridMultilevel"/>
     <w:tmpl w:val="A32EC578"/>
@@ -9318,7 +11061,7 @@
       </w:rPr>
     </w:lvl>
   </w:abstractNum>
-  <w:abstractNum w:abstractNumId="13" w15:restartNumberingAfterBreak="0">
+  <w:abstractNum w:abstractNumId="14" w15:restartNumberingAfterBreak="0">
     <w:nsid w:val="61432230"/>
     <w:multiLevelType w:val="hybridMultilevel"/>
     <w:tmpl w:val="2458AFCC"/>
@@ -9408,7 +11151,7 @@
       </w:pPr>
     </w:lvl>
   </w:abstractNum>
-  <w:abstractNum w:abstractNumId="14" w15:restartNumberingAfterBreak="0">
+  <w:abstractNum w:abstractNumId="15" w15:restartNumberingAfterBreak="0">
     <w:nsid w:val="63D0667F"/>
     <w:multiLevelType w:val="hybridMultilevel"/>
     <w:tmpl w:val="C8108B82"/>
@@ -9521,7 +11264,7 @@
       </w:rPr>
     </w:lvl>
   </w:abstractNum>
-  <w:abstractNum w:abstractNumId="15" w15:restartNumberingAfterBreak="0">
+  <w:abstractNum w:abstractNumId="16" w15:restartNumberingAfterBreak="0">
     <w:nsid w:val="6500057A"/>
     <w:multiLevelType w:val="hybridMultilevel"/>
     <w:tmpl w:val="C2000B94"/>
@@ -9635,7 +11378,7 @@
       </w:rPr>
     </w:lvl>
   </w:abstractNum>
-  <w:abstractNum w:abstractNumId="16" w15:restartNumberingAfterBreak="0">
+  <w:abstractNum w:abstractNumId="17" w15:restartNumberingAfterBreak="0">
     <w:nsid w:val="773B664D"/>
     <w:multiLevelType w:val="hybridMultilevel"/>
     <w:tmpl w:val="1760160E"/>
@@ -9749,7 +11492,7 @@
       </w:rPr>
     </w:lvl>
   </w:abstractNum>
-  <w:abstractNum w:abstractNumId="17" w15:restartNumberingAfterBreak="0">
+  <w:abstractNum w:abstractNumId="18" w15:restartNumberingAfterBreak="0">
     <w:nsid w:val="7E683E0E"/>
     <w:multiLevelType w:val="hybridMultilevel"/>
     <w:tmpl w:val="DFB6D56A"/>
@@ -9835,92 +11578,92 @@
       </w:pPr>
     </w:lvl>
   </w:abstractNum>
-  <w:num w:numId="1" w16cid:durableId="1783114365">
+  <w:num w:numId="1">
+    <w:abstractNumId w:val="16"/>
+  </w:num>
+  <w:num w:numId="2">
+    <w:abstractNumId w:val="17"/>
+  </w:num>
+  <w:num w:numId="3">
     <w:abstractNumId w:val="15"/>
   </w:num>
-  <w:num w:numId="2" w16cid:durableId="31732239">
-    <w:abstractNumId w:val="16"/>
+  <w:num w:numId="4">
+    <w:abstractNumId w:val="8"/>
   </w:num>
-  <w:num w:numId="3" w16cid:durableId="1441416274">
+  <w:num w:numId="5">
     <w:abstractNumId w:val="14"/>
   </w:num>
-  <w:num w:numId="4" w16cid:durableId="1618491801">
+  <w:num w:numId="6">
     <w:abstractNumId w:val="7"/>
   </w:num>
-  <w:num w:numId="5" w16cid:durableId="1139103992">
-    <w:abstractNumId w:val="13"/>
-  </w:num>
-  <w:num w:numId="6" w16cid:durableId="1164778324">
-    <w:abstractNumId w:val="6"/>
-  </w:num>
-  <w:num w:numId="7" w16cid:durableId="443113887">
-    <w:abstractNumId w:val="13"/>
+  <w:num w:numId="7">
+    <w:abstractNumId w:val="14"/>
     <w:lvlOverride w:ilvl="0">
       <w:startOverride w:val="1"/>
     </w:lvlOverride>
   </w:num>
-  <w:num w:numId="8" w16cid:durableId="748114202">
-    <w:abstractNumId w:val="10"/>
+  <w:num w:numId="8">
+    <w:abstractNumId w:val="11"/>
   </w:num>
-  <w:num w:numId="9" w16cid:durableId="1776516013">
+  <w:num w:numId="9">
     <w:abstractNumId w:val="3"/>
   </w:num>
-  <w:num w:numId="10" w16cid:durableId="365495842">
-    <w:abstractNumId w:val="8"/>
+  <w:num w:numId="10">
+    <w:abstractNumId w:val="9"/>
   </w:num>
-  <w:num w:numId="11" w16cid:durableId="1282570676">
-    <w:abstractNumId w:val="17"/>
+  <w:num w:numId="11">
+    <w:abstractNumId w:val="18"/>
   </w:num>
-  <w:num w:numId="12" w16cid:durableId="21055690">
+  <w:num w:numId="12">
     <w:abstractNumId w:val="4"/>
   </w:num>
-  <w:num w:numId="13" w16cid:durableId="1306812294">
+  <w:num w:numId="13">
     <w:abstractNumId w:val="0"/>
   </w:num>
-  <w:num w:numId="14" w16cid:durableId="1623799814">
-    <w:abstractNumId w:val="16"/>
+  <w:num w:numId="14">
+    <w:abstractNumId w:val="17"/>
     <w:lvlOverride w:ilvl="0">
       <w:startOverride w:val="1"/>
     </w:lvlOverride>
   </w:num>
-  <w:num w:numId="15" w16cid:durableId="1565917845">
-    <w:abstractNumId w:val="10"/>
+  <w:num w:numId="15">
+    <w:abstractNumId w:val="11"/>
     <w:lvlOverride w:ilvl="0">
       <w:startOverride w:val="1"/>
     </w:lvlOverride>
   </w:num>
-  <w:num w:numId="16" w16cid:durableId="1254825196">
-    <w:abstractNumId w:val="10"/>
+  <w:num w:numId="16">
+    <w:abstractNumId w:val="11"/>
     <w:lvlOverride w:ilvl="0">
       <w:startOverride w:val="1"/>
     </w:lvlOverride>
   </w:num>
-  <w:num w:numId="17" w16cid:durableId="1569878550">
+  <w:num w:numId="17">
     <w:abstractNumId w:val="1"/>
   </w:num>
-  <w:num w:numId="18" w16cid:durableId="598873112">
-    <w:abstractNumId w:val="9"/>
+  <w:num w:numId="18">
+    <w:abstractNumId w:val="10"/>
   </w:num>
-  <w:num w:numId="19" w16cid:durableId="2091385331">
-    <w:abstractNumId w:val="5"/>
+  <w:num w:numId="19">
+    <w:abstractNumId w:val="6"/>
   </w:num>
-  <w:num w:numId="20" w16cid:durableId="1100419374">
-    <w:abstractNumId w:val="11"/>
-  </w:num>
-  <w:num w:numId="21" w16cid:durableId="1222137278">
+  <w:num w:numId="20">
     <w:abstractNumId w:val="12"/>
   </w:num>
-  <w:num w:numId="22" w16cid:durableId="232397321">
+  <w:num w:numId="21">
+    <w:abstractNumId w:val="13"/>
+  </w:num>
+  <w:num w:numId="22">
     <w:abstractNumId w:val="2"/>
   </w:num>
-  <w:num w:numId="23" w16cid:durableId="300769078">
-    <w:abstractNumId w:val="16"/>
+  <w:num w:numId="23">
+    <w:abstractNumId w:val="17"/>
     <w:lvlOverride w:ilvl="0">
       <w:startOverride w:val="1"/>
     </w:lvlOverride>
   </w:num>
-  <w:num w:numId="24" w16cid:durableId="1213882234">
-    <w:abstractNumId w:val="6"/>
+  <w:num w:numId="24">
+    <w:abstractNumId w:val="7"/>
     <w:lvlOverride w:ilvl="0">
       <w:startOverride w:val="1"/>
     </w:lvlOverride>
@@ -9949,8 +11692,8 @@
       <w:startOverride w:val="1"/>
     </w:lvlOverride>
   </w:num>
-  <w:num w:numId="25" w16cid:durableId="929847979">
-    <w:abstractNumId w:val="6"/>
+  <w:num w:numId="25">
+    <w:abstractNumId w:val="7"/>
     <w:lvlOverride w:ilvl="0">
       <w:startOverride w:val="1"/>
     </w:lvlOverride>
@@ -9979,12 +11722,33 @@
       <w:startOverride w:val="1"/>
     </w:lvlOverride>
   </w:num>
+  <w:num w:numId="26">
+    <w:abstractNumId w:val="5"/>
+  </w:num>
+  <w:num w:numId="27">
+    <w:abstractNumId w:val="11"/>
+    <w:lvlOverride w:ilvl="0">
+      <w:startOverride w:val="1"/>
+    </w:lvlOverride>
+  </w:num>
+  <w:num w:numId="28">
+    <w:abstractNumId w:val="11"/>
+    <w:lvlOverride w:ilvl="0">
+      <w:startOverride w:val="1"/>
+    </w:lvlOverride>
+  </w:num>
+  <w:num w:numId="29">
+    <w:abstractNumId w:val="11"/>
+    <w:lvlOverride w:ilvl="0">
+      <w:startOverride w:val="1"/>
+    </w:lvlOverride>
+  </w:num>
   <w:numIdMacAtCleanup w:val="22"/>
 </w:numbering>
 </file>
 
 <file path=word/styles.xml><?xml version="1.0" encoding="utf-8"?>
-<w:styles xmlns:mc="http://schemas.openxmlformats.org/markup-compatibility/2006" xmlns:r="http://schemas.openxmlformats.org/officeDocument/2006/relationships" xmlns:w="http://schemas.openxmlformats.org/wordprocessingml/2006/main" xmlns:w14="http://schemas.microsoft.com/office/word/2010/wordml" xmlns:w15="http://schemas.microsoft.com/office/word/2012/wordml" xmlns:w16cex="http://schemas.microsoft.com/office/word/2018/wordml/cex" xmlns:w16cid="http://schemas.microsoft.com/office/word/2016/wordml/cid" xmlns:w16="http://schemas.microsoft.com/office/word/2018/wordml" xmlns:w16du="http://schemas.microsoft.com/office/word/2023/wordml/word16du" xmlns:w16sdtdh="http://schemas.microsoft.com/office/word/2020/wordml/sdtdatahash" xmlns:w16se="http://schemas.microsoft.com/office/word/2015/wordml/symex" mc:Ignorable="w14 w15 w16se w16cid w16 w16cex w16sdtdh w16du">
+<w:styles xmlns:mc="http://schemas.openxmlformats.org/markup-compatibility/2006" xmlns:r="http://schemas.openxmlformats.org/officeDocument/2006/relationships" xmlns:w="http://schemas.openxmlformats.org/wordprocessingml/2006/main" xmlns:w14="http://schemas.microsoft.com/office/word/2010/wordml" xmlns:w15="http://schemas.microsoft.com/office/word/2012/wordml" xmlns:w16cex="http://schemas.microsoft.com/office/word/2018/wordml/cex" xmlns:w16cid="http://schemas.microsoft.com/office/word/2016/wordml/cid" xmlns:w16="http://schemas.microsoft.com/office/word/2018/wordml" xmlns:w16sdtdh="http://schemas.microsoft.com/office/word/2020/wordml/sdtdatahash" xmlns:w16se="http://schemas.microsoft.com/office/word/2015/wordml/symex" mc:Ignorable="w14 w15 w16se w16cid w16 w16cex w16sdtdh">
   <w:docDefaults>
     <w:rPrDefault>
       <w:rPr>
@@ -10795,6 +12559,21 @@
       <w:lang w:bidi="bn-BD"/>
     </w:rPr>
   </w:style>
+  <w:style w:type="character" w:customStyle="1" w:styleId="fontstyle01">
+    <w:name w:val="fontstyle01"/>
+    <w:basedOn w:val="DefaultParagraphFont"/>
+    <w:rsid w:val="003C6319"/>
+    <w:rPr>
+      <w:rFonts w:ascii="TimesNewRomanPS-BoldMT" w:hAnsi="TimesNewRomanPS-BoldMT" w:hint="default"/>
+      <w:b/>
+      <w:bCs/>
+      <w:i w:val="0"/>
+      <w:iCs w:val="0"/>
+      <w:color w:val="000000"/>
+      <w:sz w:val="24"/>
+      <w:szCs w:val="24"/>
+    </w:rPr>
+  </w:style>
 </w:styles>
 </file>
 

</xml_diff>

<commit_message>
latex formatting of CV complete
</commit_message>
<xml_diff>
--- a/assets/files/CV_Abdullah.docx
+++ b/assets/files/CV_Abdullah.docx
@@ -1407,7 +1407,21 @@
                 <w:bCs/>
                 <w:noProof/>
               </w:rPr>
-              <w:t>Development of a high throughput micro particle separation device.</w:t>
+              <w:t xml:space="preserve">Development of a high throughput </w:t>
+            </w:r>
+            <w:r>
+              <w:rPr>
+                <w:bCs/>
+                <w:noProof/>
+              </w:rPr>
+              <w:t>microparticle</w:t>
+            </w:r>
+            <w:r>
+              <w:rPr>
+                <w:bCs/>
+                <w:noProof/>
+              </w:rPr>
+              <w:t xml:space="preserve"> separation device.</w:t>
             </w:r>
           </w:p>
         </w:tc>
@@ -1491,7 +1505,7 @@
                 <w:bCs/>
                 <w:noProof/>
               </w:rPr>
-              <w:t>Assistant Director</w:t>
+              <w:t>Assistant Professor</w:t>
             </w:r>
           </w:p>
           <w:p>
@@ -1506,13 +1520,13 @@
               <w:rPr>
                 <w:noProof/>
               </w:rPr>
-              <w:t>Predictive Science and Engineering Design (PSE&amp;D)</w:t>
+              <w:t>Depar</w:t>
             </w:r>
             <w:r>
               <w:rPr>
                 <w:noProof/>
               </w:rPr>
-              <w:t>, Northwestern University</w:t>
+              <w:t>tment of Mechanical and Aerospace Engineering</w:t>
             </w:r>
           </w:p>
           <w:p>
@@ -1527,55 +1541,13 @@
               <w:rPr>
                 <w:noProof/>
               </w:rPr>
-              <w:t>A Northwestern University fellowship program where fellows are selected from a pool of applicant</w:t>
+              <w:t>Univers</w:t>
             </w:r>
             <w:r>
               <w:rPr>
                 <w:noProof/>
               </w:rPr>
-              <w:t>s</w:t>
-            </w:r>
-            <w:r>
-              <w:rPr>
-                <w:noProof/>
-              </w:rPr>
-              <w:t xml:space="preserve"> and trained with </w:t>
-            </w:r>
-            <w:r>
-              <w:rPr>
-                <w:noProof/>
-              </w:rPr>
-              <w:t xml:space="preserve">concurrent </w:t>
-            </w:r>
-            <w:r>
-              <w:rPr>
-                <w:noProof/>
-              </w:rPr>
-              <w:t>state-of-the-art</w:t>
-            </w:r>
-            <w:r>
-              <w:rPr>
-                <w:noProof/>
-              </w:rPr>
-              <w:t xml:space="preserve"> computational modeling techniques through three </w:t>
-            </w:r>
-            <w:r>
-              <w:rPr>
-                <w:noProof/>
-              </w:rPr>
-              <w:t>quarter</w:t>
-            </w:r>
-            <w:r>
-              <w:rPr>
-                <w:noProof/>
-              </w:rPr>
-              <w:t>s (Fall, Winter, Spring)</w:t>
-            </w:r>
-            <w:r>
-              <w:rPr>
-                <w:noProof/>
-              </w:rPr>
-              <w:t xml:space="preserve"> of courses.</w:t>
+              <w:t>ity of Dayton</w:t>
             </w:r>
           </w:p>
         </w:tc>
@@ -1589,25 +1561,7 @@
               <w:jc w:val="right"/>
             </w:pPr>
             <w:r>
-              <w:t xml:space="preserve">Fall </w:t>
-            </w:r>
-            <w:r>
-              <w:t>’</w:t>
-            </w:r>
-            <w:r>
-              <w:t>22</w:t>
-            </w:r>
-            <w:r>
-              <w:t xml:space="preserve"> </w:t>
-            </w:r>
-            <w:r>
-              <w:t>~</w:t>
-            </w:r>
-            <w:r>
-              <w:t xml:space="preserve"> </w:t>
-            </w:r>
-            <w:r>
-              <w:t>Summer ‘23</w:t>
+              <w:t>Fall ’23 ~ Present</w:t>
             </w:r>
           </w:p>
         </w:tc>
@@ -1636,34 +1590,13 @@
                 <w:bCs/>
                 <w:noProof/>
               </w:rPr>
-              <w:t>Guest Lecturer</w:t>
+              <w:t>Assistant Director</w:t>
             </w:r>
           </w:p>
           <w:p>
             <w:pPr>
+              <w:spacing w:before="60"/>
               <w:ind w:left="72" w:right="-102"/>
-              <w:rPr>
-                <w:bCs/>
-                <w:noProof/>
-              </w:rPr>
-            </w:pPr>
-            <w:r>
-              <w:rPr>
-                <w:bCs/>
-                <w:noProof/>
-              </w:rPr>
-              <w:t>Northwestern university</w:t>
-            </w:r>
-          </w:p>
-          <w:p>
-            <w:pPr>
-              <w:pStyle w:val="ListParagraph"/>
-              <w:numPr>
-                <w:ilvl w:val="0"/>
-                <w:numId w:val="17"/>
-              </w:numPr>
-              <w:spacing w:after="200" w:line="276" w:lineRule="auto"/>
-              <w:ind w:right="-102"/>
               <w:rPr>
                 <w:noProof/>
               </w:rPr>
@@ -1672,19 +1605,20 @@
               <w:rPr>
                 <w:noProof/>
               </w:rPr>
-              <w:t>Summer Mechanistic Data Science</w:t>
+              <w:t>Predictive Science and Engineering Design (PSE&amp;D)</w:t>
+            </w:r>
+            <w:r>
+              <w:rPr>
+                <w:noProof/>
+              </w:rPr>
+              <w:t>, Northwestern University</w:t>
             </w:r>
           </w:p>
           <w:p>
             <w:pPr>
-              <w:pStyle w:val="ListParagraph"/>
-              <w:numPr>
-                <w:ilvl w:val="0"/>
-                <w:numId w:val="17"/>
-              </w:numPr>
-              <w:ind w:right="-102"/>
+              <w:spacing w:before="60"/>
+              <w:ind w:left="72" w:right="-102"/>
               <w:rPr>
-                <w:bCs/>
                 <w:noProof/>
               </w:rPr>
             </w:pPr>
@@ -1692,7 +1626,55 @@
               <w:rPr>
                 <w:noProof/>
               </w:rPr>
-              <w:t>Advance FEM II: Materials and reduced order models</w:t>
+              <w:t>A Northwestern University fellowship program where fellows are selected from a pool of applicant</w:t>
+            </w:r>
+            <w:r>
+              <w:rPr>
+                <w:noProof/>
+              </w:rPr>
+              <w:t>s</w:t>
+            </w:r>
+            <w:r>
+              <w:rPr>
+                <w:noProof/>
+              </w:rPr>
+              <w:t xml:space="preserve"> and trained with </w:t>
+            </w:r>
+            <w:r>
+              <w:rPr>
+                <w:noProof/>
+              </w:rPr>
+              <w:t xml:space="preserve">concurrent </w:t>
+            </w:r>
+            <w:r>
+              <w:rPr>
+                <w:noProof/>
+              </w:rPr>
+              <w:t>state-of-the-art</w:t>
+            </w:r>
+            <w:r>
+              <w:rPr>
+                <w:noProof/>
+              </w:rPr>
+              <w:t xml:space="preserve"> computational modeling techniques through three </w:t>
+            </w:r>
+            <w:r>
+              <w:rPr>
+                <w:noProof/>
+              </w:rPr>
+              <w:t>quarter</w:t>
+            </w:r>
+            <w:r>
+              <w:rPr>
+                <w:noProof/>
+              </w:rPr>
+              <w:t>s (Fall, Winter, Spring)</w:t>
+            </w:r>
+            <w:r>
+              <w:rPr>
+                <w:noProof/>
+              </w:rPr>
+              <w:t xml:space="preserve"> of courses.</w:t>
             </w:r>
           </w:p>
         </w:tc>
@@ -1706,7 +1688,7 @@
               <w:jc w:val="right"/>
             </w:pPr>
             <w:r>
-              <w:t xml:space="preserve">Summer </w:t>
+              <w:t xml:space="preserve">Fall </w:t>
             </w:r>
             <w:r>
               <w:t>’</w:t>
@@ -1715,16 +1697,16 @@
               <w:t>22</w:t>
             </w:r>
             <w:r>
-              <w:t>, ‘21</w:t>
-            </w:r>
-          </w:p>
-          <w:p>
-            <w:pPr>
-              <w:ind w:left="72" w:right="-102"/>
-              <w:jc w:val="right"/>
-            </w:pPr>
-            <w:r>
-              <w:t>Spring ‘21</w:t>
+              <w:t xml:space="preserve"> </w:t>
+            </w:r>
+            <w:r>
+              <w:t>~</w:t>
+            </w:r>
+            <w:r>
+              <w:t xml:space="preserve"> </w:t>
+            </w:r>
+            <w:r>
+              <w:t>Summer ‘23</w:t>
             </w:r>
           </w:p>
         </w:tc>
@@ -1753,6 +1735,123 @@
                 <w:bCs/>
                 <w:noProof/>
               </w:rPr>
+              <w:t>Guest Lecturer</w:t>
+            </w:r>
+          </w:p>
+          <w:p>
+            <w:pPr>
+              <w:ind w:left="72" w:right="-102"/>
+              <w:rPr>
+                <w:bCs/>
+                <w:noProof/>
+              </w:rPr>
+            </w:pPr>
+            <w:r>
+              <w:rPr>
+                <w:bCs/>
+                <w:noProof/>
+              </w:rPr>
+              <w:t>Northwestern university</w:t>
+            </w:r>
+          </w:p>
+          <w:p>
+            <w:pPr>
+              <w:pStyle w:val="ListParagraph"/>
+              <w:numPr>
+                <w:ilvl w:val="0"/>
+                <w:numId w:val="17"/>
+              </w:numPr>
+              <w:spacing w:after="200" w:line="276" w:lineRule="auto"/>
+              <w:ind w:right="-102"/>
+              <w:rPr>
+                <w:noProof/>
+              </w:rPr>
+            </w:pPr>
+            <w:r>
+              <w:rPr>
+                <w:noProof/>
+              </w:rPr>
+              <w:t>Summer Mechanistic Data Science</w:t>
+            </w:r>
+          </w:p>
+          <w:p>
+            <w:pPr>
+              <w:pStyle w:val="ListParagraph"/>
+              <w:numPr>
+                <w:ilvl w:val="0"/>
+                <w:numId w:val="17"/>
+              </w:numPr>
+              <w:ind w:right="-102"/>
+              <w:rPr>
+                <w:bCs/>
+                <w:noProof/>
+              </w:rPr>
+            </w:pPr>
+            <w:r>
+              <w:rPr>
+                <w:noProof/>
+              </w:rPr>
+              <w:t>Advance FEM II: Materials and reduced order models</w:t>
+            </w:r>
+          </w:p>
+        </w:tc>
+        <w:tc>
+          <w:tcPr>
+            <w:tcW w:w="2160" w:type="dxa"/>
+          </w:tcPr>
+          <w:p>
+            <w:pPr>
+              <w:ind w:left="72" w:right="-102"/>
+              <w:jc w:val="right"/>
+            </w:pPr>
+            <w:r>
+              <w:t xml:space="preserve">Summer </w:t>
+            </w:r>
+            <w:r>
+              <w:t>’</w:t>
+            </w:r>
+            <w:r>
+              <w:t>22</w:t>
+            </w:r>
+            <w:r>
+              <w:t>, ‘21</w:t>
+            </w:r>
+          </w:p>
+          <w:p>
+            <w:pPr>
+              <w:ind w:left="72" w:right="-102"/>
+              <w:jc w:val="right"/>
+            </w:pPr>
+            <w:r>
+              <w:t>Spring ‘21</w:t>
+            </w:r>
+          </w:p>
+        </w:tc>
+      </w:tr>
+      <w:tr>
+        <w:trPr>
+          <w:trHeight w:val="504"/>
+        </w:trPr>
+        <w:tc>
+          <w:tcPr>
+            <w:tcW w:w="7200" w:type="dxa"/>
+          </w:tcPr>
+          <w:p>
+            <w:pPr>
+              <w:spacing w:before="60"/>
+              <w:ind w:left="72" w:right="-102"/>
+              <w:rPr>
+                <w:b/>
+                <w:bCs/>
+                <w:noProof/>
+              </w:rPr>
+            </w:pPr>
+            <w:r>
+              <w:rPr>
+                <w:b/>
+                <w:bCs/>
+                <w:noProof/>
+              </w:rPr>
               <w:t>Graduate Teaching Assistant</w:t>
             </w:r>
           </w:p>
@@ -2275,6 +2374,7 @@
         <w:ind w:left="720"/>
       </w:pPr>
       <w:r>
+        <w:lastRenderedPageBreak/>
         <w:t>1st Place, NIST-</w:t>
       </w:r>
       <w:proofErr w:type="spellStart"/>
@@ -2309,7 +2409,6 @@
         <w:ind w:left="720"/>
       </w:pPr>
       <w:r>
-        <w:lastRenderedPageBreak/>
         <w:t>1st Place for NIST-</w:t>
       </w:r>
       <w:proofErr w:type="spellStart"/>
@@ -2687,16 +2786,7 @@
         <w:spacing w:before="120" w:after="0"/>
       </w:pPr>
       <w:r>
-        <w:t>Session Chair, ‘Materials 1’, 49</w:t>
-      </w:r>
-      <w:r>
-        <w:rPr>
-          <w:vertAlign w:val="superscript"/>
-        </w:rPr>
-        <w:t>th</w:t>
-      </w:r>
-      <w:r>
-        <w:t xml:space="preserve"> Dayton-Cincinnati Aerospace Sciences Symposium, Dayton, OH, March 5, 2024.</w:t>
+        <w:t>Panelist, National Science Foundation, Advanced Manufacturing, April, 2025</w:t>
       </w:r>
     </w:p>
     <w:p>
@@ -2709,7 +2799,7 @@
         <w:spacing w:before="120" w:after="0"/>
       </w:pPr>
       <w:r>
-        <w:t>Panelist, National Science Foundation, Communications, Circuits, and Sensing-Systems (CCSS) (November, 2023)</w:t>
+        <w:t>Ad-hoc reviewer, National Science Foundation, Advanced Manufacturing (AM), March, 2025</w:t>
       </w:r>
     </w:p>
     <w:p>
@@ -2722,7 +2812,13 @@
         <w:spacing w:before="120" w:after="0"/>
       </w:pPr>
       <w:r>
-        <w:t>Reviewer, IEEE Transaction on Industrial Informatics [IF: 12.3] (March 2024-Present)</w:t>
+        <w:t xml:space="preserve">Panelist, National Science Foundation, </w:t>
+      </w:r>
+      <w:r>
+        <w:t>Partnerships for Research and Education in Materials (PREM)</w:t>
+      </w:r>
+      <w:r>
+        <w:t>, April, 2024</w:t>
       </w:r>
     </w:p>
     <w:p>
@@ -2735,13 +2831,16 @@
         <w:spacing w:before="120" w:after="0"/>
       </w:pPr>
       <w:r>
-        <w:t xml:space="preserve">Reviewer, Journal of Manufacturing Process </w:t>
-      </w:r>
-      <w:r>
-        <w:t xml:space="preserve">[IF: 6.2] </w:t>
-      </w:r>
-      <w:r>
-        <w:t>(August 2023-Present)</w:t>
+        <w:t>Session Chair, ‘Materials 1’, 49</w:t>
+      </w:r>
+      <w:r>
+        <w:rPr>
+          <w:vertAlign w:val="superscript"/>
+        </w:rPr>
+        <w:t>th</w:t>
+      </w:r>
+      <w:r>
+        <w:t xml:space="preserve"> Dayton-Cincinnati Aerospace Sciences Symposium, Dayton, OH, March 5, 2024.</w:t>
       </w:r>
     </w:p>
     <w:p>
@@ -2754,16 +2853,7 @@
         <w:spacing w:before="120" w:after="0"/>
       </w:pPr>
       <w:r>
-        <w:t>Reviewer, Superconductor</w:t>
-      </w:r>
-      <w:r>
-        <w:t xml:space="preserve"> Science and Technology</w:t>
-      </w:r>
-      <w:r>
-        <w:t xml:space="preserve"> [IF: 3.6]</w:t>
-      </w:r>
-      <w:r>
-        <w:t xml:space="preserve"> (October 2022-Present)</w:t>
+        <w:t>Panelist, National Science Foundation, Communications, Circuits, and Sensing-Systems (CCSS) (November, 2023)</w:t>
       </w:r>
     </w:p>
     <w:p>
@@ -2776,13 +2866,7 @@
         <w:spacing w:before="120" w:after="0"/>
       </w:pPr>
       <w:r>
-        <w:t xml:space="preserve">Reviewer, Computational Mechanics </w:t>
-      </w:r>
-      <w:r>
-        <w:t xml:space="preserve">[IF: 4.1] </w:t>
-      </w:r>
-      <w:r>
-        <w:t>(March 2021 – Present)</w:t>
+        <w:t>Reviewer, IEEE Transaction on Industrial Informatics [IF: 12.3] (March 2024-Present)</w:t>
       </w:r>
     </w:p>
     <w:p>
@@ -2795,13 +2879,13 @@
         <w:spacing w:before="120" w:after="0"/>
       </w:pPr>
       <w:r>
-        <w:t>Reviewer, Applied Superconductivity and Electromagnetic Devices</w:t>
-      </w:r>
-      <w:r>
-        <w:t xml:space="preserve"> [IF: 1.949]</w:t>
-      </w:r>
-      <w:r>
-        <w:t xml:space="preserve"> (March 2021 – Present)</w:t>
+        <w:t xml:space="preserve">Reviewer, Journal of Manufacturing Process </w:t>
+      </w:r>
+      <w:r>
+        <w:t xml:space="preserve">[IF: 6.2] </w:t>
+      </w:r>
+      <w:r>
+        <w:t>(August 2023-Present)</w:t>
       </w:r>
     </w:p>
     <w:p>
@@ -2814,7 +2898,16 @@
         <w:spacing w:before="120" w:after="0"/>
       </w:pPr>
       <w:r>
-        <w:t>Reviewer, Journal of Mechanical Engineering Science, [IF: 1.015] (March 2021– Present)</w:t>
+        <w:t>Reviewer, Superconductor</w:t>
+      </w:r>
+      <w:r>
+        <w:t xml:space="preserve"> Science and Technology</w:t>
+      </w:r>
+      <w:r>
+        <w:t xml:space="preserve"> [IF: 3.6]</w:t>
+      </w:r>
+      <w:r>
+        <w:t xml:space="preserve"> (October 2022-Present)</w:t>
       </w:r>
     </w:p>
     <w:p>
@@ -2827,7 +2920,13 @@
         <w:spacing w:before="120" w:after="0"/>
       </w:pPr>
       <w:r>
-        <w:t>Reviewer, IEEE Transactions of Applied Superconductivity, [IF: 1.324] (November 2019 – Present)</w:t>
+        <w:t xml:space="preserve">Reviewer, Computational Mechanics </w:t>
+      </w:r>
+      <w:r>
+        <w:t xml:space="preserve">[IF: 4.1] </w:t>
+      </w:r>
+      <w:r>
+        <w:t>(March 2021 – Present)</w:t>
       </w:r>
     </w:p>
     <w:p>
@@ -2840,6 +2939,51 @@
         <w:spacing w:before="120" w:after="0"/>
       </w:pPr>
       <w:r>
+        <w:t>Reviewer, Applied Superconductivity and Electromagnetic Devices</w:t>
+      </w:r>
+      <w:r>
+        <w:t xml:space="preserve"> [IF: 1.949]</w:t>
+      </w:r>
+      <w:r>
+        <w:t xml:space="preserve"> (March 2021 – Present)</w:t>
+      </w:r>
+    </w:p>
+    <w:p>
+      <w:pPr>
+        <w:pStyle w:val="ListParagraph"/>
+        <w:numPr>
+          <w:ilvl w:val="0"/>
+          <w:numId w:val="9"/>
+        </w:numPr>
+        <w:spacing w:before="120" w:after="0"/>
+      </w:pPr>
+      <w:r>
+        <w:t>Reviewer, Journal of Mechanical Engineering Science, [IF: 1.015] (March 2021– Present)</w:t>
+      </w:r>
+    </w:p>
+    <w:p>
+      <w:pPr>
+        <w:pStyle w:val="ListParagraph"/>
+        <w:numPr>
+          <w:ilvl w:val="0"/>
+          <w:numId w:val="9"/>
+        </w:numPr>
+        <w:spacing w:before="120" w:after="0"/>
+      </w:pPr>
+      <w:r>
+        <w:t>Reviewer, IEEE Transactions of Applied Superconductivity, [IF: 1.324] (November 2019 – Present)</w:t>
+      </w:r>
+    </w:p>
+    <w:p>
+      <w:pPr>
+        <w:pStyle w:val="ListParagraph"/>
+        <w:numPr>
+          <w:ilvl w:val="0"/>
+          <w:numId w:val="9"/>
+        </w:numPr>
+        <w:spacing w:before="120" w:after="0"/>
+      </w:pPr>
+      <w:r>
         <w:t xml:space="preserve">Reviewer, Society of Automotive Engineering (October 2019 – </w:t>
       </w:r>
       <w:r>
@@ -2859,6 +3003,7 @@
         <w:spacing w:before="120" w:after="100" w:afterAutospacing="1"/>
       </w:pPr>
       <w:r>
+        <w:lastRenderedPageBreak/>
         <w:t xml:space="preserve">Award Committee, Tire Society (August 2018 – </w:t>
       </w:r>
       <w:r>
@@ -2991,7 +3136,6 @@
         <w:spacing w:before="60" w:after="0"/>
       </w:pPr>
       <w:r>
-        <w:lastRenderedPageBreak/>
         <w:t xml:space="preserve">Society of Automotive Engineering (2018) </w:t>
       </w:r>
     </w:p>
@@ -3067,10 +3211,105 @@
     <w:p>
       <w:pPr>
         <w:pStyle w:val="Journal"/>
-        <w:ind w:left="630"/>
+        <w:ind w:left="630" w:hanging="270"/>
       </w:pPr>
       <w:bookmarkStart w:id="7" w:name="_Hlk160578430"/>
       <w:r>
+        <w:t>Sultana N</w:t>
+      </w:r>
+      <w:r>
+        <w:t>.</w:t>
+      </w:r>
+      <w:r>
+        <w:t xml:space="preserve">, </w:t>
+      </w:r>
+      <w:r>
+        <w:rPr>
+          <w:u w:val="single"/>
+        </w:rPr>
+        <w:t>Amin A. A.</w:t>
+      </w:r>
+      <w:r>
+        <w:t>, Payton E</w:t>
+      </w:r>
+      <w:r>
+        <w:t xml:space="preserve">. </w:t>
+      </w:r>
+      <w:r>
+        <w:t>J</w:t>
+      </w:r>
+      <w:r>
+        <w:t>.</w:t>
+      </w:r>
+      <w:r>
+        <w:t>, Kim W</w:t>
+      </w:r>
+      <w:r>
+        <w:t>.</w:t>
+      </w:r>
+      <w:r>
+        <w:t xml:space="preserve">K. </w:t>
+      </w:r>
+      <w:r>
+        <w:t>“</w:t>
+      </w:r>
+      <w:r>
+        <w:t>Prediction of Raman signatures, electronic structure, and ion transport mechanisms in Nb</w:t>
+      </w:r>
+      <w:r>
+        <w:rPr>
+          <w:vertAlign w:val="subscript"/>
+        </w:rPr>
+        <w:t>2</w:t>
+      </w:r>
+      <w:r>
+        <w:t>C and Nb</w:t>
+      </w:r>
+      <w:r>
+        <w:rPr>
+          <w:vertAlign w:val="subscript"/>
+        </w:rPr>
+        <w:t>2</w:t>
+      </w:r>
+      <w:r>
+        <w:t>CO</w:t>
+      </w:r>
+      <w:r>
+        <w:rPr>
+          <w:vertAlign w:val="subscript"/>
+        </w:rPr>
+        <w:t>2</w:t>
+      </w:r>
+      <w:r>
+        <w:t xml:space="preserve">: </w:t>
+      </w:r>
+      <w:proofErr w:type="spellStart"/>
+      <w:r>
+        <w:t>MXenes</w:t>
+      </w:r>
+      <w:proofErr w:type="spellEnd"/>
+      <w:r>
+        <w:t xml:space="preserve"> for Li/Na-ion batteries: An Ab Initio study</w:t>
+      </w:r>
+      <w:r>
+        <w:t>”</w:t>
+      </w:r>
+      <w:r>
+        <w:t>. Journal of Physics and Chemistry of Solids. Sep 29</w:t>
+      </w:r>
+      <w:r>
+        <w:t xml:space="preserve">, </w:t>
+      </w:r>
+      <w:r>
+        <w:t>2025</w:t>
+      </w:r>
+    </w:p>
+    <w:p>
+      <w:pPr>
+        <w:pStyle w:val="Journal"/>
+        <w:ind w:left="630" w:hanging="270"/>
+      </w:pPr>
+      <w:r>
         <w:t xml:space="preserve">Li, Y., </w:t>
       </w:r>
       <w:proofErr w:type="spellStart"/>
@@ -3111,7 +3350,7 @@
     <w:p>
       <w:pPr>
         <w:pStyle w:val="Journal"/>
-        <w:ind w:left="630"/>
+        <w:ind w:left="630" w:hanging="270"/>
       </w:pPr>
       <w:r>
         <w:rPr>
@@ -3237,7 +3476,7 @@
     <w:p>
       <w:pPr>
         <w:pStyle w:val="Journal"/>
-        <w:ind w:left="630"/>
+        <w:ind w:left="630" w:hanging="270"/>
       </w:pPr>
       <w:proofErr w:type="spellStart"/>
       <w:r>
@@ -3353,7 +3592,7 @@
     <w:p>
       <w:pPr>
         <w:pStyle w:val="Journal"/>
-        <w:ind w:left="630"/>
+        <w:ind w:left="630" w:hanging="270"/>
         <w:rPr>
           <w:szCs w:val="22"/>
         </w:rPr>
@@ -3487,7 +3726,7 @@
     <w:p>
       <w:pPr>
         <w:pStyle w:val="Journal"/>
-        <w:ind w:left="630"/>
+        <w:ind w:left="630" w:hanging="270"/>
         <w:rPr>
           <w:szCs w:val="22"/>
         </w:rPr>
@@ -3550,7 +3789,7 @@
     <w:p>
       <w:pPr>
         <w:pStyle w:val="Journal"/>
-        <w:ind w:left="630"/>
+        <w:ind w:left="630" w:hanging="270"/>
         <w:rPr>
           <w:szCs w:val="22"/>
         </w:rPr>
@@ -3668,7 +3907,7 @@
     <w:p>
       <w:pPr>
         <w:pStyle w:val="Journal"/>
-        <w:ind w:left="630"/>
+        <w:ind w:left="630" w:hanging="270"/>
         <w:rPr>
           <w:szCs w:val="22"/>
         </w:rPr>
@@ -3771,7 +4010,7 @@
     <w:p>
       <w:pPr>
         <w:pStyle w:val="Journal"/>
-        <w:ind w:left="630"/>
+        <w:ind w:left="630" w:hanging="270"/>
         <w:rPr>
           <w:szCs w:val="22"/>
         </w:rPr>
@@ -3820,7 +4059,7 @@
     <w:p>
       <w:pPr>
         <w:pStyle w:val="Journal"/>
-        <w:ind w:left="630"/>
+        <w:ind w:left="630" w:hanging="270"/>
         <w:rPr>
           <w:szCs w:val="22"/>
         </w:rPr>
@@ -3988,7 +4227,7 @@
     <w:p>
       <w:pPr>
         <w:pStyle w:val="Journal"/>
-        <w:ind w:left="630"/>
+        <w:ind w:left="630" w:hanging="270"/>
         <w:rPr>
           <w:szCs w:val="22"/>
         </w:rPr>
@@ -4119,7 +4358,7 @@
     <w:p>
       <w:pPr>
         <w:pStyle w:val="Journal"/>
-        <w:ind w:left="630"/>
+        <w:ind w:left="630" w:hanging="270"/>
         <w:rPr>
           <w:szCs w:val="22"/>
         </w:rPr>
@@ -4243,7 +4482,7 @@
     <w:p>
       <w:pPr>
         <w:pStyle w:val="Journal"/>
-        <w:ind w:left="630"/>
+        <w:ind w:left="630" w:hanging="270"/>
         <w:rPr>
           <w:szCs w:val="22"/>
         </w:rPr>
@@ -4253,6 +4492,7 @@
           <w:szCs w:val="22"/>
           <w:u w:val="single"/>
         </w:rPr>
+        <w:lastRenderedPageBreak/>
         <w:t xml:space="preserve">Amin </w:t>
       </w:r>
       <w:r>
@@ -4377,7 +4617,7 @@
     <w:p>
       <w:pPr>
         <w:pStyle w:val="Journal"/>
-        <w:ind w:left="630"/>
+        <w:ind w:left="630" w:hanging="270"/>
         <w:rPr>
           <w:szCs w:val="22"/>
         </w:rPr>
@@ -4461,7 +4701,7 @@
     <w:p>
       <w:pPr>
         <w:pStyle w:val="Journal"/>
-        <w:ind w:left="630"/>
+        <w:ind w:left="630" w:hanging="270"/>
         <w:rPr>
           <w:szCs w:val="22"/>
         </w:rPr>
@@ -4622,7 +4862,7 @@
     <w:p>
       <w:pPr>
         <w:pStyle w:val="Journal"/>
-        <w:ind w:left="630"/>
+        <w:ind w:left="630" w:hanging="270"/>
         <w:rPr>
           <w:szCs w:val="22"/>
         </w:rPr>
@@ -4632,7 +4872,6 @@
           <w:noProof/>
           <w:szCs w:val="22"/>
         </w:rPr>
-        <w:lastRenderedPageBreak/>
         <w:t>Mojumder</w:t>
       </w:r>
       <w:r>
@@ -4735,7 +4974,7 @@
     <w:p>
       <w:pPr>
         <w:pStyle w:val="Journal"/>
-        <w:ind w:left="630"/>
+        <w:ind w:left="630" w:hanging="270"/>
         <w:rPr>
           <w:szCs w:val="22"/>
         </w:rPr>
@@ -4862,7 +5101,7 @@
         <w:rPr>
           <w:szCs w:val="22"/>
         </w:rPr>
-        <w:t xml:space="preserve"> using ionic liquids for high temperature and vacuum applications.", Journal of Micromechanics and Microengineering, Volume 21, Issue 12, December 2011</w:t>
+        <w:t xml:space="preserve"> using ionic liquids for high temperature and vacuum applications." Journal of Micromechanics and Microengineering, Volume 21, Issue 12, December 2011</w:t>
       </w:r>
     </w:p>
     <w:bookmarkEnd w:id="7"/>
@@ -4905,59 +5144,11 @@
           <w:szCs w:val="22"/>
         </w:rPr>
       </w:pPr>
-      <w:proofErr w:type="spellStart"/>
-      <w:r>
-        <w:rPr>
-          <w:szCs w:val="22"/>
-        </w:rPr>
-        <w:t>Yangfan</w:t>
-      </w:r>
-      <w:proofErr w:type="spellEnd"/>
-      <w:r>
-        <w:rPr>
-          <w:szCs w:val="22"/>
-        </w:rPr>
-        <w:t xml:space="preserve"> Li, Ye Lu, </w:t>
-      </w:r>
-      <w:r>
-        <w:rPr>
-          <w:szCs w:val="22"/>
-          <w:u w:val="single"/>
-        </w:rPr>
-        <w:t>Abdullah Al Amin</w:t>
-      </w:r>
-      <w:r>
-        <w:rPr>
-          <w:szCs w:val="22"/>
-        </w:rPr>
-        <w:t xml:space="preserve">, and Wing Kam Liu, Stochastic additive manufacturing simulations: from experimental data to surface roughness and porosity predictions. </w:t>
-      </w:r>
-      <w:r>
-        <w:rPr>
-          <w:szCs w:val="22"/>
-        </w:rPr>
-        <w:t xml:space="preserve">Under review with Additive Manufacturing, </w:t>
-      </w:r>
-      <w:r>
-        <w:rPr>
-          <w:szCs w:val="22"/>
-        </w:rPr>
-        <w:t>(</w:t>
-      </w:r>
-      <w:hyperlink r:id="rId14" w:history="1">
-        <w:r>
-          <w:rPr>
-            <w:rStyle w:val="Hyperlink"/>
-            <w:szCs w:val="22"/>
-          </w:rPr>
-          <w:t>https://arxiv.org/pdf/2208.02907.pdf</w:t>
-        </w:r>
-      </w:hyperlink>
-      <w:r>
-        <w:rPr>
-          <w:szCs w:val="22"/>
-        </w:rPr>
-        <w:t>)</w:t>
+      <w:r>
+        <w:rPr>
+          <w:szCs w:val="22"/>
+        </w:rPr>
+        <w:t>None</w:t>
       </w:r>
     </w:p>
     <w:p>
@@ -4997,6 +5188,34 @@
           <w:szCs w:val="22"/>
         </w:rPr>
       </w:pPr>
+      <w:proofErr w:type="spellStart"/>
+      <w:r>
+        <w:rPr>
+          <w:szCs w:val="22"/>
+        </w:rPr>
+        <w:t>Badhon</w:t>
+      </w:r>
+      <w:proofErr w:type="spellEnd"/>
+      <w:r>
+        <w:rPr>
+          <w:szCs w:val="22"/>
+        </w:rPr>
+        <w:t xml:space="preserve"> Kumar, </w:t>
+      </w:r>
+      <w:proofErr w:type="spellStart"/>
+      <w:r>
+        <w:rPr>
+          <w:szCs w:val="22"/>
+        </w:rPr>
+        <w:t>Rakibul</w:t>
+      </w:r>
+      <w:proofErr w:type="spellEnd"/>
+      <w:r>
+        <w:rPr>
+          <w:szCs w:val="22"/>
+        </w:rPr>
+        <w:t xml:space="preserve"> Islam, </w:t>
+      </w:r>
       <w:r>
         <w:rPr>
           <w:szCs w:val="22"/>
@@ -5008,89 +5227,19 @@
         <w:rPr>
           <w:szCs w:val="22"/>
         </w:rPr>
-        <w:t xml:space="preserve">, Satyajit </w:t>
-      </w:r>
-      <w:proofErr w:type="spellStart"/>
-      <w:r>
-        <w:rPr>
-          <w:szCs w:val="22"/>
-        </w:rPr>
-        <w:t>Mojumder</w:t>
-      </w:r>
-      <w:proofErr w:type="spellEnd"/>
-      <w:r>
-        <w:rPr>
-          <w:szCs w:val="22"/>
-        </w:rPr>
-        <w:t xml:space="preserve">, Wing Kam Liu, “An open-source GPU accelerated high fidelity </w:t>
-      </w:r>
-      <w:proofErr w:type="spellStart"/>
-      <w:r>
-        <w:rPr>
-          <w:szCs w:val="22"/>
-        </w:rPr>
-        <w:t>multiphysics</w:t>
-      </w:r>
-      <w:proofErr w:type="spellEnd"/>
-      <w:r>
-        <w:rPr>
-          <w:szCs w:val="22"/>
-        </w:rPr>
-        <w:t xml:space="preserve"> FVM framework for additive manufacturing simulations.” (In Preparation)</w:t>
-      </w:r>
-    </w:p>
-    <w:p>
-      <w:pPr>
-        <w:pStyle w:val="Journal"/>
-        <w:numPr>
-          <w:ilvl w:val="0"/>
-          <w:numId w:val="23"/>
-        </w:numPr>
-        <w:ind w:left="630" w:hanging="450"/>
-        <w:rPr>
-          <w:szCs w:val="22"/>
-        </w:rPr>
-      </w:pPr>
-      <w:r>
-        <w:rPr>
-          <w:szCs w:val="22"/>
-          <w:u w:val="single"/>
-        </w:rPr>
-        <w:t>Abdullah Al Amin</w:t>
-      </w:r>
-      <w:r>
-        <w:rPr>
-          <w:szCs w:val="22"/>
-        </w:rPr>
-        <w:t xml:space="preserve">, </w:t>
-      </w:r>
-      <w:proofErr w:type="spellStart"/>
-      <w:r>
-        <w:rPr>
-          <w:szCs w:val="22"/>
-        </w:rPr>
-        <w:t>Yangfan</w:t>
-      </w:r>
-      <w:proofErr w:type="spellEnd"/>
-      <w:r>
-        <w:rPr>
-          <w:szCs w:val="22"/>
-        </w:rPr>
-        <w:t xml:space="preserve"> Li, Satyajit </w:t>
-      </w:r>
-      <w:proofErr w:type="spellStart"/>
-      <w:r>
-        <w:rPr>
-          <w:szCs w:val="22"/>
-        </w:rPr>
-        <w:t>Mojumder</w:t>
-      </w:r>
-      <w:proofErr w:type="spellEnd"/>
-      <w:r>
-        <w:rPr>
-          <w:szCs w:val="22"/>
-        </w:rPr>
-        <w:t>, Wing Kam Liu, “Getting the heat source right for Laser Powder Bed fusion additive manufacturing simulations.” (In Preparation)</w:t>
+        <w:t>, “</w:t>
+      </w:r>
+      <w:r>
+        <w:rPr>
+          <w:szCs w:val="22"/>
+        </w:rPr>
+        <w:t>High fidelity process simulation for metal laser powder bed fusion additive manufacturing of different powder layer height.</w:t>
+      </w:r>
+      <w:r>
+        <w:rPr>
+          <w:szCs w:val="22"/>
+        </w:rPr>
+        <w:t>” (In Preparation)</w:t>
       </w:r>
     </w:p>
     <w:p>
@@ -5133,7 +5282,123 @@
         <w:rPr>
           <w:szCs w:val="22"/>
         </w:rPr>
-        <w:t>, R Lowe, N Sultana, W Liu, "Physics-Guided Heat Source for Transient Laser Absorptance Prediction In Metal Additive Manufacturing" 16th World Congress on Computational Mechanics and 4th Pan American Congress on Computational Mechanics, July 21-26, 2024, Vancouver Convention Centre, Vancouver, British Columbia, Canada</w:t>
+        <w:t xml:space="preserve">, </w:t>
+      </w:r>
+      <w:r>
+        <w:rPr>
+          <w:szCs w:val="22"/>
+        </w:rPr>
+        <w:t>C Tanner</w:t>
+      </w:r>
+      <w:r>
+        <w:rPr>
+          <w:szCs w:val="22"/>
+        </w:rPr>
+        <w:t xml:space="preserve">, </w:t>
+      </w:r>
+      <w:r>
+        <w:rPr>
+          <w:szCs w:val="22"/>
+        </w:rPr>
+        <w:t>J. Rohmer</w:t>
+      </w:r>
+      <w:r>
+        <w:rPr>
+          <w:szCs w:val="22"/>
+        </w:rPr>
+        <w:t>, "</w:t>
+      </w:r>
+      <w:r>
+        <w:rPr>
+          <w:szCs w:val="22"/>
+        </w:rPr>
+        <w:t xml:space="preserve">Rapid Aero-Structural Design </w:t>
+      </w:r>
+      <w:proofErr w:type="gramStart"/>
+      <w:r>
+        <w:rPr>
+          <w:szCs w:val="22"/>
+        </w:rPr>
+        <w:t>With</w:t>
+      </w:r>
+      <w:proofErr w:type="gramEnd"/>
+      <w:r>
+        <w:rPr>
+          <w:szCs w:val="22"/>
+        </w:rPr>
+        <w:t xml:space="preserve"> Topological Optimization Of Tailored Fiber Placement Using Differentiable Programming</w:t>
+      </w:r>
+      <w:r>
+        <w:rPr>
+          <w:szCs w:val="22"/>
+        </w:rPr>
+        <w:t>" 1</w:t>
+      </w:r>
+      <w:r>
+        <w:rPr>
+          <w:szCs w:val="22"/>
+        </w:rPr>
+        <w:t>8</w:t>
+      </w:r>
+      <w:r>
+        <w:rPr>
+          <w:szCs w:val="22"/>
+        </w:rPr>
+        <w:t xml:space="preserve">th </w:t>
+      </w:r>
+      <w:r>
+        <w:rPr>
+          <w:szCs w:val="22"/>
+        </w:rPr>
+        <w:t>US</w:t>
+      </w:r>
+      <w:r>
+        <w:rPr>
+          <w:szCs w:val="22"/>
+        </w:rPr>
+        <w:t xml:space="preserve"> Congress on Computational Mechanics, July 2</w:t>
+      </w:r>
+      <w:r>
+        <w:rPr>
+          <w:szCs w:val="22"/>
+        </w:rPr>
+        <w:t>0</w:t>
+      </w:r>
+      <w:r>
+        <w:rPr>
+          <w:szCs w:val="22"/>
+        </w:rPr>
+        <w:t>-2</w:t>
+      </w:r>
+      <w:r>
+        <w:rPr>
+          <w:szCs w:val="22"/>
+        </w:rPr>
+        <w:t>4</w:t>
+      </w:r>
+      <w:r>
+        <w:rPr>
+          <w:szCs w:val="22"/>
+        </w:rPr>
+        <w:t>, 202</w:t>
+      </w:r>
+      <w:r>
+        <w:rPr>
+          <w:szCs w:val="22"/>
+        </w:rPr>
+        <w:t>5</w:t>
+      </w:r>
+      <w:r>
+        <w:rPr>
+          <w:szCs w:val="22"/>
+        </w:rPr>
+        <w:t xml:space="preserve">, </w:t>
+      </w:r>
+      <w:r>
+        <w:rPr>
+          <w:szCs w:val="22"/>
+        </w:rPr>
+        <w:t>Chicago, IL, USA.</w:t>
       </w:r>
     </w:p>
     <w:p>
@@ -5147,6 +5412,12 @@
       <w:r>
         <w:rPr>
           <w:szCs w:val="22"/>
+        </w:rPr>
+        <w:t xml:space="preserve">N Sultana, </w:t>
+      </w:r>
+      <w:r>
+        <w:rPr>
+          <w:szCs w:val="22"/>
           <w:u w:val="single"/>
         </w:rPr>
         <w:t>AA Amin</w:t>
@@ -5155,69 +5426,111 @@
         <w:rPr>
           <w:szCs w:val="22"/>
         </w:rPr>
-        <w:t xml:space="preserve">, R Lowe, N Sultana, </w:t>
-      </w:r>
-      <w:r>
-        <w:rPr>
-          <w:szCs w:val="22"/>
-        </w:rPr>
-        <w:t>“</w:t>
-      </w:r>
-      <w:r>
-        <w:rPr>
-          <w:szCs w:val="22"/>
-        </w:rPr>
-        <w:t>High-Fidelity Melt Pool Prediction with a Physics-Guided Heat Source for Accelerated Laser Powder Bed Additive Manufacturing Simulations</w:t>
-      </w:r>
-      <w:r>
-        <w:rPr>
-          <w:szCs w:val="22"/>
-        </w:rPr>
-        <w:t>”</w:t>
-      </w:r>
-      <w:r>
-        <w:rPr>
-          <w:szCs w:val="22"/>
-        </w:rPr>
-        <w:t>, 49</w:t>
-      </w:r>
-      <w:r>
-        <w:rPr>
-          <w:szCs w:val="22"/>
-          <w:vertAlign w:val="superscript"/>
-        </w:rPr>
-        <w:t>th</w:t>
-      </w:r>
-      <w:r>
-        <w:rPr>
-          <w:szCs w:val="22"/>
-        </w:rPr>
-        <w:t xml:space="preserve"> </w:t>
-      </w:r>
-      <w:r>
-        <w:rPr>
-          <w:szCs w:val="22"/>
-        </w:rPr>
-        <w:t>Dayton-Cincinnati Aerospace Sciences Symposium</w:t>
-      </w:r>
-      <w:r>
-        <w:rPr>
-          <w:szCs w:val="22"/>
-        </w:rPr>
-        <w:t>, Dayton, OH, March 5</w:t>
-      </w:r>
-      <w:r>
-        <w:rPr>
-          <w:szCs w:val="22"/>
-          <w:vertAlign w:val="superscript"/>
-        </w:rPr>
-        <w:t>th</w:t>
-      </w:r>
-      <w:r>
-        <w:rPr>
-          <w:szCs w:val="22"/>
-        </w:rPr>
-        <w:t>, 2024.</w:t>
+        <w:t xml:space="preserve">, </w:t>
+      </w:r>
+      <w:r>
+        <w:rPr>
+          <w:szCs w:val="22"/>
+        </w:rPr>
+        <w:t xml:space="preserve">R. S. </w:t>
+      </w:r>
+      <w:proofErr w:type="spellStart"/>
+      <w:r>
+        <w:rPr>
+          <w:szCs w:val="22"/>
+        </w:rPr>
+        <w:t>Rathun</w:t>
+      </w:r>
+      <w:proofErr w:type="spellEnd"/>
+      <w:r>
+        <w:rPr>
+          <w:szCs w:val="22"/>
+        </w:rPr>
+        <w:t>, J. Guo, W. K. Liu</w:t>
+      </w:r>
+      <w:r>
+        <w:rPr>
+          <w:szCs w:val="22"/>
+        </w:rPr>
+        <w:t>, "</w:t>
+      </w:r>
+      <w:r>
+        <w:rPr>
+          <w:szCs w:val="22"/>
+        </w:rPr>
+        <w:t>A Flexible and Parallelizable Python Framework for Additive Manufacturing Process Simulation</w:t>
+      </w:r>
+      <w:r>
+        <w:rPr>
+          <w:szCs w:val="22"/>
+        </w:rPr>
+        <w:t>" 1</w:t>
+      </w:r>
+      <w:r>
+        <w:rPr>
+          <w:szCs w:val="22"/>
+        </w:rPr>
+        <w:t>8</w:t>
+      </w:r>
+      <w:r>
+        <w:rPr>
+          <w:szCs w:val="22"/>
+        </w:rPr>
+        <w:t xml:space="preserve">th </w:t>
+      </w:r>
+      <w:r>
+        <w:rPr>
+          <w:szCs w:val="22"/>
+        </w:rPr>
+        <w:t>US</w:t>
+      </w:r>
+      <w:r>
+        <w:rPr>
+          <w:szCs w:val="22"/>
+        </w:rPr>
+        <w:t xml:space="preserve"> Congress on Computational Mechanics, July 2</w:t>
+      </w:r>
+      <w:r>
+        <w:rPr>
+          <w:szCs w:val="22"/>
+        </w:rPr>
+        <w:t>0</w:t>
+      </w:r>
+      <w:r>
+        <w:rPr>
+          <w:szCs w:val="22"/>
+        </w:rPr>
+        <w:t>-2</w:t>
+      </w:r>
+      <w:r>
+        <w:rPr>
+          <w:szCs w:val="22"/>
+        </w:rPr>
+        <w:t>4</w:t>
+      </w:r>
+      <w:r>
+        <w:rPr>
+          <w:szCs w:val="22"/>
+        </w:rPr>
+        <w:t>, 202</w:t>
+      </w:r>
+      <w:r>
+        <w:rPr>
+          <w:szCs w:val="22"/>
+        </w:rPr>
+        <w:t>5</w:t>
+      </w:r>
+      <w:r>
+        <w:rPr>
+          <w:szCs w:val="22"/>
+        </w:rPr>
+        <w:t xml:space="preserve">, </w:t>
+      </w:r>
+      <w:r>
+        <w:rPr>
+          <w:szCs w:val="22"/>
+        </w:rPr>
+        <w:t>Chicago, IL, USA.</w:t>
       </w:r>
     </w:p>
     <w:p>
@@ -5239,81 +5552,27 @@
         <w:rPr>
           <w:szCs w:val="22"/>
         </w:rPr>
-        <w:t xml:space="preserve">, S </w:t>
-      </w:r>
-      <w:proofErr w:type="spellStart"/>
-      <w:r>
-        <w:rPr>
-          <w:szCs w:val="22"/>
-        </w:rPr>
-        <w:t>Mojumder</w:t>
-      </w:r>
-      <w:proofErr w:type="spellEnd"/>
-      <w:r>
-        <w:rPr>
-          <w:szCs w:val="22"/>
-        </w:rPr>
-        <w:t xml:space="preserve">, Y Li, X </w:t>
-      </w:r>
-      <w:proofErr w:type="spellStart"/>
-      <w:r>
-        <w:rPr>
-          <w:szCs w:val="22"/>
-        </w:rPr>
-        <w:t>Xie</w:t>
-      </w:r>
-      <w:proofErr w:type="spellEnd"/>
-      <w:r>
-        <w:rPr>
-          <w:szCs w:val="22"/>
-        </w:rPr>
-        <w:t xml:space="preserve">, W Liu, </w:t>
-      </w:r>
-      <w:r>
-        <w:rPr>
-          <w:szCs w:val="22"/>
-        </w:rPr>
-        <w:t>“</w:t>
-      </w:r>
-      <w:r>
-        <w:rPr>
-          <w:szCs w:val="22"/>
-        </w:rPr>
-        <w:t>Physics Augmented Stochastic Simulation (PASS) for Accelerated Computation of Laser Absorption in Powder Bed Fusion Additive Manufacturing</w:t>
-      </w:r>
-      <w:r>
-        <w:rPr>
-          <w:szCs w:val="22"/>
-        </w:rPr>
-        <w:t>”</w:t>
-      </w:r>
-      <w:r>
-        <w:rPr>
-          <w:szCs w:val="22"/>
-        </w:rPr>
-        <w:t>,</w:t>
-      </w:r>
-      <w:r>
-        <w:t xml:space="preserve"> </w:t>
-      </w:r>
-      <w:r>
-        <w:rPr>
-          <w:szCs w:val="22"/>
-        </w:rPr>
-        <w:t>17</w:t>
-      </w:r>
-      <w:r>
-        <w:rPr>
-          <w:szCs w:val="22"/>
-          <w:vertAlign w:val="superscript"/>
-        </w:rPr>
-        <w:t>th</w:t>
-      </w:r>
-      <w:r>
-        <w:rPr>
-          <w:szCs w:val="22"/>
-        </w:rPr>
-        <w:t xml:space="preserve"> USNCCM, Albuquerque, NM, July 23-27, 2023.</w:t>
+        <w:t xml:space="preserve">, R Lowe, N Sultana, W Liu, "Physics-Guided Heat Source for Transient Laser Absorptance Prediction </w:t>
+      </w:r>
+      <w:proofErr w:type="gramStart"/>
+      <w:r>
+        <w:rPr>
+          <w:szCs w:val="22"/>
+        </w:rPr>
+        <w:t>In</w:t>
+      </w:r>
+      <w:proofErr w:type="gramEnd"/>
+      <w:r>
+        <w:rPr>
+          <w:szCs w:val="22"/>
+        </w:rPr>
+        <w:t xml:space="preserve"> Metal Additive Manufacturing" 16th World Congress on Computational Mechanics and 4th Pan American Congress on Computational Mechanics, July 21-26, 2024, Vancouver Convention Centre, Vancouver, British Columbia, Canada</w:t>
+      </w:r>
+      <w:r>
+        <w:rPr>
+          <w:szCs w:val="22"/>
+        </w:rPr>
+        <w:t xml:space="preserve"> [Not presented due to CrowdStrike Outage in 2024]</w:t>
       </w:r>
     </w:p>
     <w:p>
@@ -5327,85 +5586,15 @@
       <w:r>
         <w:rPr>
           <w:szCs w:val="22"/>
-        </w:rPr>
-        <w:t xml:space="preserve">Y Li, </w:t>
-      </w:r>
-      <w:r>
-        <w:rPr>
-          <w:szCs w:val="22"/>
-        </w:rPr>
-        <w:t xml:space="preserve">Y. Lu, </w:t>
-      </w:r>
-      <w:r>
-        <w:rPr>
-          <w:szCs w:val="22"/>
           <w:u w:val="single"/>
         </w:rPr>
-        <w:t>A</w:t>
-      </w:r>
-      <w:r>
-        <w:rPr>
-          <w:szCs w:val="22"/>
-          <w:u w:val="single"/>
-        </w:rPr>
-        <w:t>A</w:t>
-      </w:r>
-      <w:r>
-        <w:rPr>
-          <w:szCs w:val="22"/>
-          <w:u w:val="single"/>
-        </w:rPr>
-        <w:t xml:space="preserve"> Amin</w:t>
-      </w:r>
-      <w:r>
-        <w:rPr>
-          <w:szCs w:val="22"/>
-        </w:rPr>
-        <w:t xml:space="preserve">, </w:t>
-      </w:r>
-      <w:r>
-        <w:rPr>
-          <w:szCs w:val="22"/>
-        </w:rPr>
-        <w:t xml:space="preserve">X </w:t>
-      </w:r>
-      <w:proofErr w:type="spellStart"/>
-      <w:r>
-        <w:rPr>
-          <w:szCs w:val="22"/>
-        </w:rPr>
-        <w:t>Xie</w:t>
-      </w:r>
-      <w:proofErr w:type="spellEnd"/>
-      <w:r>
-        <w:rPr>
-          <w:szCs w:val="22"/>
-        </w:rPr>
-        <w:t>,</w:t>
-      </w:r>
-      <w:r>
-        <w:rPr>
-          <w:szCs w:val="22"/>
-        </w:rPr>
-        <w:t xml:space="preserve"> J Guo, W</w:t>
-      </w:r>
-      <w:r>
-        <w:rPr>
-          <w:szCs w:val="22"/>
-        </w:rPr>
-        <w:t>K</w:t>
-      </w:r>
-      <w:r>
-        <w:rPr>
-          <w:szCs w:val="22"/>
-        </w:rPr>
-        <w:t xml:space="preserve"> Liu</w:t>
-      </w:r>
-      <w:r>
-        <w:rPr>
-          <w:szCs w:val="22"/>
-        </w:rPr>
-        <w:t xml:space="preserve">, </w:t>
+        <w:t>AA Amin</w:t>
+      </w:r>
+      <w:r>
+        <w:rPr>
+          <w:szCs w:val="22"/>
+        </w:rPr>
+        <w:t xml:space="preserve">, R Lowe, N Sultana, </w:t>
       </w:r>
       <w:r>
         <w:rPr>
@@ -5417,7 +5606,7 @@
         <w:rPr>
           <w:szCs w:val="22"/>
         </w:rPr>
-        <w:t>A Stochastic Additive Manufacturing Simulation Method for Surface Roughness and Porosity Prediction</w:t>
+        <w:t>High-Fidelity Melt Pool Prediction with a Physics-Guided Heat Source for Accelerated Laser Powder Bed Additive Manufacturing Simulations</w:t>
       </w:r>
       <w:r>
         <w:rPr>
@@ -5429,16 +5618,32 @@
         <w:rPr>
           <w:szCs w:val="22"/>
         </w:rPr>
-        <w:t>,</w:t>
-      </w:r>
-      <w:r>
+        <w:t>, 49</w:t>
+      </w:r>
+      <w:r>
+        <w:rPr>
+          <w:szCs w:val="22"/>
+          <w:vertAlign w:val="superscript"/>
+        </w:rPr>
+        <w:t>th</w:t>
+      </w:r>
+      <w:r>
+        <w:rPr>
+          <w:szCs w:val="22"/>
+        </w:rPr>
         <w:t xml:space="preserve"> </w:t>
       </w:r>
       <w:r>
         <w:rPr>
           <w:szCs w:val="22"/>
         </w:rPr>
-        <w:t>17</w:t>
+        <w:t>Dayton-Cincinnati Aerospace Sciences Symposium</w:t>
+      </w:r>
+      <w:r>
+        <w:rPr>
+          <w:szCs w:val="22"/>
+        </w:rPr>
+        <w:t>, Dayton, OH, March 5</w:t>
       </w:r>
       <w:r>
         <w:rPr>
@@ -5451,7 +5656,7 @@
         <w:rPr>
           <w:szCs w:val="22"/>
         </w:rPr>
-        <w:t xml:space="preserve"> USNCCM, Albuquerque, NM, July 23-27, 2023.</w:t>
+        <w:t>, 2024.</w:t>
       </w:r>
     </w:p>
     <w:p>
@@ -5465,14 +5670,35 @@
       <w:r>
         <w:rPr>
           <w:szCs w:val="22"/>
-        </w:rPr>
-        <w:t xml:space="preserve">X </w:t>
+          <w:u w:val="single"/>
+        </w:rPr>
+        <w:t>AA Amin</w:t>
+      </w:r>
+      <w:r>
+        <w:rPr>
+          <w:szCs w:val="22"/>
+        </w:rPr>
+        <w:t xml:space="preserve">, S </w:t>
       </w:r>
       <w:proofErr w:type="spellStart"/>
       <w:r>
         <w:rPr>
           <w:szCs w:val="22"/>
         </w:rPr>
+        <w:t>Mojumder</w:t>
+      </w:r>
+      <w:proofErr w:type="spellEnd"/>
+      <w:r>
+        <w:rPr>
+          <w:szCs w:val="22"/>
+        </w:rPr>
+        <w:t xml:space="preserve">, Y Li, X </w:t>
+      </w:r>
+      <w:proofErr w:type="spellStart"/>
+      <w:r>
+        <w:rPr>
+          <w:szCs w:val="22"/>
+        </w:rPr>
         <w:t>Xie</w:t>
       </w:r>
       <w:proofErr w:type="spellEnd"/>
@@ -5480,136 +5706,40 @@
         <w:rPr>
           <w:szCs w:val="22"/>
         </w:rPr>
-        <w:t xml:space="preserve">, </w:t>
-      </w:r>
-      <w:r>
-        <w:rPr>
-          <w:szCs w:val="22"/>
-          <w:u w:val="single"/>
-        </w:rPr>
-        <w:t>A</w:t>
-      </w:r>
-      <w:r>
-        <w:rPr>
-          <w:szCs w:val="22"/>
-          <w:u w:val="single"/>
-        </w:rPr>
-        <w:t>A</w:t>
-      </w:r>
-      <w:r>
-        <w:rPr>
-          <w:szCs w:val="22"/>
-          <w:u w:val="single"/>
-        </w:rPr>
-        <w:t xml:space="preserve"> Amin</w:t>
-      </w:r>
-      <w:r>
-        <w:rPr>
-          <w:szCs w:val="22"/>
-        </w:rPr>
-        <w:t xml:space="preserve">, Y Li, J Guo, N </w:t>
-      </w:r>
-      <w:proofErr w:type="spellStart"/>
-      <w:r>
-        <w:rPr>
-          <w:szCs w:val="22"/>
-        </w:rPr>
-        <w:t>Kizer</w:t>
-      </w:r>
-      <w:proofErr w:type="spellEnd"/>
-      <w:r>
-        <w:rPr>
-          <w:szCs w:val="22"/>
-        </w:rPr>
-        <w:t>, L</w:t>
-      </w:r>
-      <w:r>
-        <w:rPr>
-          <w:szCs w:val="22"/>
-        </w:rPr>
+        <w:t xml:space="preserve">, W Liu, </w:t>
+      </w:r>
+      <w:r>
+        <w:rPr>
+          <w:szCs w:val="22"/>
+        </w:rPr>
+        <w:t>“</w:t>
+      </w:r>
+      <w:r>
+        <w:rPr>
+          <w:szCs w:val="22"/>
+        </w:rPr>
+        <w:t>Physics Augmented Stochastic Simulation (PASS) for Accelerated Computation of Laser Absorption in Powder Bed Fusion Additive Manufacturing</w:t>
+      </w:r>
+      <w:r>
+        <w:rPr>
+          <w:szCs w:val="22"/>
+        </w:rPr>
+        <w:t>”</w:t>
+      </w:r>
+      <w:r>
+        <w:rPr>
+          <w:szCs w:val="22"/>
+        </w:rPr>
+        <w:t>,</w:t>
+      </w:r>
+      <w:r>
         <w:t xml:space="preserve"> </w:t>
       </w:r>
       <w:r>
         <w:rPr>
           <w:szCs w:val="22"/>
         </w:rPr>
-        <w:t xml:space="preserve">Mutswatiwa2, L </w:t>
-      </w:r>
-      <w:proofErr w:type="spellStart"/>
-      <w:r>
-        <w:rPr>
-          <w:szCs w:val="22"/>
-        </w:rPr>
-        <w:t>Katch</w:t>
-      </w:r>
-      <w:proofErr w:type="spellEnd"/>
-      <w:r>
-        <w:rPr>
-          <w:szCs w:val="22"/>
-        </w:rPr>
-        <w:t>, C</w:t>
-      </w:r>
-      <w:r>
-        <w:rPr>
-          <w:szCs w:val="22"/>
-        </w:rPr>
-        <w:t xml:space="preserve"> </w:t>
-      </w:r>
-      <w:proofErr w:type="spellStart"/>
-      <w:r>
-        <w:rPr>
-          <w:szCs w:val="22"/>
-        </w:rPr>
-        <w:t>Kube</w:t>
-      </w:r>
-      <w:proofErr w:type="spellEnd"/>
-      <w:r>
-        <w:rPr>
-          <w:szCs w:val="22"/>
-        </w:rPr>
-        <w:t>, W</w:t>
-      </w:r>
-      <w:r>
-        <w:rPr>
-          <w:szCs w:val="22"/>
-        </w:rPr>
-        <w:t>K</w:t>
-      </w:r>
-      <w:r>
-        <w:rPr>
-          <w:szCs w:val="22"/>
-        </w:rPr>
-        <w:t xml:space="preserve"> Liu</w:t>
-      </w:r>
-      <w:r>
-        <w:rPr>
-          <w:szCs w:val="22"/>
-        </w:rPr>
-        <w:t xml:space="preserve">, </w:t>
-      </w:r>
-      <w:r>
-        <w:rPr>
-          <w:szCs w:val="22"/>
-        </w:rPr>
-        <w:t>“</w:t>
-      </w:r>
-      <w:r>
-        <w:rPr>
-          <w:szCs w:val="22"/>
-        </w:rPr>
-        <w:t>Real-Time Keyhole Porosity Detection in Metal Additive Manufacturing With In-Situ Ultrasound and X-Ray Imaging</w:t>
-      </w:r>
-      <w:r>
-        <w:rPr>
-          <w:szCs w:val="22"/>
-        </w:rPr>
-        <w:t>”</w:t>
-      </w:r>
-      <w:r>
-        <w:rPr>
-          <w:szCs w:val="22"/>
-        </w:rPr>
-        <w:t>, 17</w:t>
+        <w:t>17</w:t>
       </w:r>
       <w:r>
         <w:rPr>
@@ -5622,13 +5752,7 @@
         <w:rPr>
           <w:szCs w:val="22"/>
         </w:rPr>
-        <w:t xml:space="preserve"> USNCCM, </w:t>
-      </w:r>
-      <w:r>
-        <w:rPr>
-          <w:szCs w:val="22"/>
-        </w:rPr>
-        <w:t>Albuquerque, NM, July 23-27, 2023.</w:t>
+        <w:t xml:space="preserve"> USNCCM, Albuquerque, NM, July 23-27, 2023.</w:t>
       </w:r>
     </w:p>
     <w:p>
@@ -5643,34 +5767,66 @@
         <w:rPr>
           <w:szCs w:val="22"/>
         </w:rPr>
-        <w:t xml:space="preserve">S </w:t>
+        <w:t xml:space="preserve">Y Li, </w:t>
+      </w:r>
+      <w:r>
+        <w:rPr>
+          <w:szCs w:val="22"/>
+        </w:rPr>
+        <w:t xml:space="preserve">Y. Lu, </w:t>
+      </w:r>
+      <w:r>
+        <w:rPr>
+          <w:szCs w:val="22"/>
+          <w:u w:val="single"/>
+        </w:rPr>
+        <w:t>A</w:t>
+      </w:r>
+      <w:r>
+        <w:rPr>
+          <w:szCs w:val="22"/>
+          <w:u w:val="single"/>
+        </w:rPr>
+        <w:t>A</w:t>
+      </w:r>
+      <w:r>
+        <w:rPr>
+          <w:szCs w:val="22"/>
+          <w:u w:val="single"/>
+        </w:rPr>
+        <w:t xml:space="preserve"> Amin</w:t>
+      </w:r>
+      <w:r>
+        <w:rPr>
+          <w:szCs w:val="22"/>
+        </w:rPr>
+        <w:t xml:space="preserve">, </w:t>
+      </w:r>
+      <w:r>
+        <w:rPr>
+          <w:szCs w:val="22"/>
+        </w:rPr>
+        <w:t xml:space="preserve">X </w:t>
       </w:r>
       <w:proofErr w:type="spellStart"/>
       <w:r>
         <w:rPr>
           <w:szCs w:val="22"/>
         </w:rPr>
-        <w:t>Mojumder</w:t>
+        <w:t>Xie</w:t>
       </w:r>
       <w:proofErr w:type="spellEnd"/>
       <w:r>
         <w:rPr>
           <w:szCs w:val="22"/>
         </w:rPr>
-        <w:t xml:space="preserve">, H Huang, D Suarez, </w:t>
-      </w:r>
-      <w:r>
-        <w:rPr>
-          <w:szCs w:val="22"/>
-          <w:u w:val="single"/>
-        </w:rPr>
-        <w:t>AA Amin</w:t>
-      </w:r>
-      <w:r>
-        <w:rPr>
-          <w:szCs w:val="22"/>
-        </w:rPr>
-        <w:t>, W</w:t>
+        <w:t>,</w:t>
+      </w:r>
+      <w:r>
+        <w:rPr>
+          <w:szCs w:val="22"/>
+        </w:rPr>
+        <w:t xml:space="preserve"> J Guo, W</w:t>
       </w:r>
       <w:r>
         <w:rPr>
@@ -5688,19 +5844,53 @@
         <w:rPr>
           <w:szCs w:val="22"/>
         </w:rPr>
+        <w:t xml:space="preserve">, </w:t>
+      </w:r>
+      <w:r>
+        <w:rPr>
+          <w:szCs w:val="22"/>
+        </w:rPr>
+        <w:t>“</w:t>
+      </w:r>
+      <w:r>
+        <w:rPr>
+          <w:szCs w:val="22"/>
+        </w:rPr>
+        <w:t>A Stochastic Additive Manufacturing Simulation Method for Surface Roughness and Porosity Prediction</w:t>
+      </w:r>
+      <w:r>
+        <w:rPr>
+          <w:szCs w:val="22"/>
+        </w:rPr>
+        <w:t>”</w:t>
+      </w:r>
+      <w:r>
+        <w:rPr>
+          <w:szCs w:val="22"/>
+        </w:rPr>
         <w:t>,</w:t>
       </w:r>
       <w:r>
-        <w:rPr>
-          <w:szCs w:val="22"/>
-        </w:rPr>
-        <w:t xml:space="preserve"> “Mechanistic data science approach for reinforced polymer composites design</w:t>
-      </w:r>
-      <w:r>
-        <w:rPr>
-          <w:szCs w:val="22"/>
-        </w:rPr>
-        <w:t>” Mechanistic Machine Learning and Digital Twins for Computational Science, Engineering &amp; Technology, San Diego, CA, September 26-29, 2021.</w:t>
+        <w:t xml:space="preserve"> </w:t>
+      </w:r>
+      <w:r>
+        <w:rPr>
+          <w:szCs w:val="22"/>
+        </w:rPr>
+        <w:t>17</w:t>
+      </w:r>
+      <w:r>
+        <w:rPr>
+          <w:szCs w:val="22"/>
+          <w:vertAlign w:val="superscript"/>
+        </w:rPr>
+        <w:t>th</w:t>
+      </w:r>
+      <w:r>
+        <w:rPr>
+          <w:szCs w:val="22"/>
+        </w:rPr>
+        <w:t xml:space="preserve"> USNCCM, Albuquerque, NM, July 23-27, 2023.</w:t>
       </w:r>
     </w:p>
     <w:p>
@@ -5708,6 +5898,269 @@
         <w:pStyle w:val="Conference"/>
         <w:ind w:left="720" w:hanging="450"/>
         <w:rPr>
+          <w:szCs w:val="22"/>
+        </w:rPr>
+      </w:pPr>
+      <w:r>
+        <w:rPr>
+          <w:szCs w:val="22"/>
+        </w:rPr>
+        <w:t xml:space="preserve">X </w:t>
+      </w:r>
+      <w:proofErr w:type="spellStart"/>
+      <w:r>
+        <w:rPr>
+          <w:szCs w:val="22"/>
+        </w:rPr>
+        <w:t>Xie</w:t>
+      </w:r>
+      <w:proofErr w:type="spellEnd"/>
+      <w:r>
+        <w:rPr>
+          <w:szCs w:val="22"/>
+        </w:rPr>
+        <w:t xml:space="preserve">, </w:t>
+      </w:r>
+      <w:r>
+        <w:rPr>
+          <w:szCs w:val="22"/>
+          <w:u w:val="single"/>
+        </w:rPr>
+        <w:t>A</w:t>
+      </w:r>
+      <w:r>
+        <w:rPr>
+          <w:szCs w:val="22"/>
+          <w:u w:val="single"/>
+        </w:rPr>
+        <w:t>A</w:t>
+      </w:r>
+      <w:r>
+        <w:rPr>
+          <w:szCs w:val="22"/>
+          <w:u w:val="single"/>
+        </w:rPr>
+        <w:t xml:space="preserve"> Amin</w:t>
+      </w:r>
+      <w:r>
+        <w:rPr>
+          <w:szCs w:val="22"/>
+        </w:rPr>
+        <w:t xml:space="preserve">, Y Li, J Guo, N </w:t>
+      </w:r>
+      <w:proofErr w:type="spellStart"/>
+      <w:r>
+        <w:rPr>
+          <w:szCs w:val="22"/>
+        </w:rPr>
+        <w:t>Kizer</w:t>
+      </w:r>
+      <w:proofErr w:type="spellEnd"/>
+      <w:r>
+        <w:rPr>
+          <w:szCs w:val="22"/>
+        </w:rPr>
+        <w:t>, L</w:t>
+      </w:r>
+      <w:r>
+        <w:rPr>
+          <w:szCs w:val="22"/>
+        </w:rPr>
+        <w:t xml:space="preserve"> </w:t>
+      </w:r>
+      <w:r>
+        <w:rPr>
+          <w:szCs w:val="22"/>
+        </w:rPr>
+        <w:t xml:space="preserve">Mutswatiwa2, L </w:t>
+      </w:r>
+      <w:proofErr w:type="spellStart"/>
+      <w:r>
+        <w:rPr>
+          <w:szCs w:val="22"/>
+        </w:rPr>
+        <w:t>Katch</w:t>
+      </w:r>
+      <w:proofErr w:type="spellEnd"/>
+      <w:r>
+        <w:rPr>
+          <w:szCs w:val="22"/>
+        </w:rPr>
+        <w:t>, C</w:t>
+      </w:r>
+      <w:r>
+        <w:rPr>
+          <w:szCs w:val="22"/>
+        </w:rPr>
+        <w:t xml:space="preserve"> </w:t>
+      </w:r>
+      <w:proofErr w:type="spellStart"/>
+      <w:r>
+        <w:rPr>
+          <w:szCs w:val="22"/>
+        </w:rPr>
+        <w:t>Kube</w:t>
+      </w:r>
+      <w:proofErr w:type="spellEnd"/>
+      <w:r>
+        <w:rPr>
+          <w:szCs w:val="22"/>
+        </w:rPr>
+        <w:t>, W</w:t>
+      </w:r>
+      <w:r>
+        <w:rPr>
+          <w:szCs w:val="22"/>
+        </w:rPr>
+        <w:t>K</w:t>
+      </w:r>
+      <w:r>
+        <w:rPr>
+          <w:szCs w:val="22"/>
+        </w:rPr>
+        <w:t xml:space="preserve"> Liu</w:t>
+      </w:r>
+      <w:r>
+        <w:rPr>
+          <w:szCs w:val="22"/>
+        </w:rPr>
+        <w:t xml:space="preserve">, </w:t>
+      </w:r>
+      <w:r>
+        <w:rPr>
+          <w:szCs w:val="22"/>
+        </w:rPr>
+        <w:t>“</w:t>
+      </w:r>
+      <w:r>
+        <w:rPr>
+          <w:szCs w:val="22"/>
+        </w:rPr>
+        <w:t xml:space="preserve">Real-Time Keyhole Porosity Detection in Metal Additive Manufacturing </w:t>
+      </w:r>
+      <w:proofErr w:type="gramStart"/>
+      <w:r>
+        <w:rPr>
+          <w:szCs w:val="22"/>
+        </w:rPr>
+        <w:t>With</w:t>
+      </w:r>
+      <w:proofErr w:type="gramEnd"/>
+      <w:r>
+        <w:rPr>
+          <w:szCs w:val="22"/>
+        </w:rPr>
+        <w:t xml:space="preserve"> In-Situ Ultrasound and X-Ray Imaging</w:t>
+      </w:r>
+      <w:r>
+        <w:rPr>
+          <w:szCs w:val="22"/>
+        </w:rPr>
+        <w:t>”</w:t>
+      </w:r>
+      <w:r>
+        <w:rPr>
+          <w:szCs w:val="22"/>
+        </w:rPr>
+        <w:t>, 17</w:t>
+      </w:r>
+      <w:r>
+        <w:rPr>
+          <w:szCs w:val="22"/>
+          <w:vertAlign w:val="superscript"/>
+        </w:rPr>
+        <w:t>th</w:t>
+      </w:r>
+      <w:r>
+        <w:rPr>
+          <w:szCs w:val="22"/>
+        </w:rPr>
+        <w:t xml:space="preserve"> USNCCM, </w:t>
+      </w:r>
+      <w:r>
+        <w:rPr>
+          <w:szCs w:val="22"/>
+        </w:rPr>
+        <w:t>Albuquerque, NM, July 23-27, 2023.</w:t>
+      </w:r>
+    </w:p>
+    <w:p>
+      <w:pPr>
+        <w:pStyle w:val="Conference"/>
+        <w:ind w:left="720" w:hanging="450"/>
+        <w:rPr>
+          <w:szCs w:val="22"/>
+        </w:rPr>
+      </w:pPr>
+      <w:r>
+        <w:rPr>
+          <w:szCs w:val="22"/>
+        </w:rPr>
+        <w:t xml:space="preserve">S </w:t>
+      </w:r>
+      <w:proofErr w:type="spellStart"/>
+      <w:r>
+        <w:rPr>
+          <w:szCs w:val="22"/>
+        </w:rPr>
+        <w:t>Mojumder</w:t>
+      </w:r>
+      <w:proofErr w:type="spellEnd"/>
+      <w:r>
+        <w:rPr>
+          <w:szCs w:val="22"/>
+        </w:rPr>
+        <w:t xml:space="preserve">, H Huang, D Suarez, </w:t>
+      </w:r>
+      <w:r>
+        <w:rPr>
+          <w:szCs w:val="22"/>
+          <w:u w:val="single"/>
+        </w:rPr>
+        <w:t>AA Amin</w:t>
+      </w:r>
+      <w:r>
+        <w:rPr>
+          <w:szCs w:val="22"/>
+        </w:rPr>
+        <w:t>, W</w:t>
+      </w:r>
+      <w:r>
+        <w:rPr>
+          <w:szCs w:val="22"/>
+        </w:rPr>
+        <w:t>K</w:t>
+      </w:r>
+      <w:r>
+        <w:rPr>
+          <w:szCs w:val="22"/>
+        </w:rPr>
+        <w:t xml:space="preserve"> Liu</w:t>
+      </w:r>
+      <w:r>
+        <w:rPr>
+          <w:szCs w:val="22"/>
+        </w:rPr>
+        <w:t>,</w:t>
+      </w:r>
+      <w:r>
+        <w:rPr>
+          <w:szCs w:val="22"/>
+        </w:rPr>
+        <w:t xml:space="preserve"> “Mechanistic data science approach for reinforced polymer composites design</w:t>
+      </w:r>
+      <w:r>
+        <w:rPr>
+          <w:szCs w:val="22"/>
+        </w:rPr>
+        <w:t>” Mechanistic Machine Learning and Digital Twins for Computational Science, Engineering &amp; Technology, San Diego, CA, September 26-29, 2021.</w:t>
+      </w:r>
+    </w:p>
+    <w:p>
+      <w:pPr>
+        <w:pStyle w:val="Conference"/>
+        <w:ind w:left="720" w:hanging="450"/>
+        <w:rPr>
           <w:rFonts w:cstheme="minorHAnsi"/>
           <w:szCs w:val="22"/>
         </w:rPr>
@@ -5718,6 +6171,7 @@
           <w:szCs w:val="22"/>
           <w:shd w:val="clear" w:color="auto" w:fill="FFFFFF"/>
         </w:rPr>
+        <w:lastRenderedPageBreak/>
         <w:t xml:space="preserve">H Li, </w:t>
       </w:r>
       <w:r>
@@ -6135,14 +6589,7 @@
         <w:rPr>
           <w:szCs w:val="22"/>
         </w:rPr>
-        <w:t xml:space="preserve"> MRI Magnet </w:t>
-      </w:r>
-      <w:r>
-        <w:rPr>
-          <w:szCs w:val="22"/>
-        </w:rPr>
-        <w:lastRenderedPageBreak/>
-        <w:t>from a Quench Protection Point of View.", Applied Superconductivity Conference, Denver, Colorado, USA</w:t>
+        <w:t xml:space="preserve"> MRI Magnet from a Quench Protection Point of View.", Applied Superconductivity Conference, Denver, Colorado, USA</w:t>
       </w:r>
       <w:r>
         <w:rPr>
@@ -6455,7 +6902,7 @@
           <w:ilvl w:val="0"/>
           <w:numId w:val="11"/>
         </w:numPr>
-        <w:ind w:left="720"/>
+        <w:ind w:left="720" w:hanging="450"/>
       </w:pPr>
       <w:r>
         <w:t>AM-CFD: A</w:t>
@@ -6469,7 +6916,7 @@
       <w:r>
         <w:t xml:space="preserve"> (</w:t>
       </w:r>
-      <w:hyperlink r:id="rId15" w:history="1">
+      <w:hyperlink r:id="rId14" w:history="1">
         <w:r>
           <w:rPr>
             <w:rStyle w:val="Hyperlink"/>
@@ -6488,7 +6935,7 @@
           <w:ilvl w:val="0"/>
           <w:numId w:val="11"/>
         </w:numPr>
-        <w:ind w:left="720"/>
+        <w:ind w:left="720" w:hanging="450"/>
       </w:pPr>
       <w:r>
         <w:t>Tire F&amp;M: Hybrid analytical-FEM tire force analysis program.</w:t>
@@ -6501,16 +6948,24 @@
           <w:ilvl w:val="0"/>
           <w:numId w:val="11"/>
         </w:numPr>
-        <w:ind w:left="720"/>
+        <w:ind w:left="720" w:hanging="450"/>
       </w:pPr>
       <w:r>
         <w:t xml:space="preserve">M S H Thakur, M Islam, </w:t>
       </w:r>
+      <w:proofErr w:type="gramStart"/>
       <w:r>
         <w:rPr>
           <w:u w:val="single"/>
         </w:rPr>
-        <w:t>A Amin</w:t>
+        <w:t>A</w:t>
+      </w:r>
+      <w:proofErr w:type="gramEnd"/>
+      <w:r>
+        <w:rPr>
+          <w:u w:val="single"/>
+        </w:rPr>
+        <w:t xml:space="preserve"> Amin</w:t>
       </w:r>
       <w:r>
         <w:t xml:space="preserve">, S </w:t>
@@ -6531,7 +6986,7 @@
       <w:r>
         <w:t xml:space="preserve"> Islam (2019), "LAMMPS Input Structure Generator for Functionally Graded Materials (FGM)," </w:t>
       </w:r>
-      <w:hyperlink r:id="rId16" w:history="1">
+      <w:hyperlink r:id="rId15" w:history="1">
         <w:r>
           <w:rPr>
             <w:rStyle w:val="Hyperlink"/>
@@ -6566,7 +7021,7 @@
           <w:ilvl w:val="0"/>
           <w:numId w:val="12"/>
         </w:numPr>
-        <w:ind w:left="720"/>
+        <w:ind w:left="720" w:hanging="450"/>
       </w:pPr>
       <w:r>
         <w:t xml:space="preserve">Mechanistic Data Science for STEM students. (May 30 – August 10) Summer 2022 </w:t>
@@ -6588,7 +7043,7 @@
           <w:ilvl w:val="0"/>
           <w:numId w:val="12"/>
         </w:numPr>
-        <w:ind w:left="720"/>
+        <w:ind w:left="720" w:hanging="450"/>
       </w:pPr>
       <w:r>
         <w:t xml:space="preserve">CMMI Game Changer Academics, NSF Division of CMMI, May 18, 2022. </w:t>
@@ -6604,7 +7059,7 @@
           <w:ilvl w:val="0"/>
           <w:numId w:val="12"/>
         </w:numPr>
-        <w:ind w:left="720"/>
+        <w:ind w:left="720" w:hanging="450"/>
       </w:pPr>
       <w:r>
         <w:t>Mechanistic Data Science for STEM Education and Applications, Mechanistic Machine Learning and Digital Twins for Computational Science, Engineering &amp; Technology, Sand Diego, CA. September 26, 2021</w:t>
@@ -6623,7 +7078,7 @@
           <w:ilvl w:val="0"/>
           <w:numId w:val="12"/>
         </w:numPr>
-        <w:ind w:left="720"/>
+        <w:ind w:left="720" w:hanging="450"/>
       </w:pPr>
       <w:r>
         <w:t>Mechanistic Data Science for STEM Education and Applications, 16</w:t>
@@ -6648,7 +7103,7 @@
           <w:ilvl w:val="0"/>
           <w:numId w:val="12"/>
         </w:numPr>
-        <w:ind w:left="720"/>
+        <w:ind w:left="720" w:hanging="450"/>
       </w:pPr>
       <w:r>
         <w:t xml:space="preserve">Mechanistic Data Science for STEM students. </w:t>
@@ -6682,7 +7137,7 @@
           <w:ilvl w:val="0"/>
           <w:numId w:val="12"/>
         </w:numPr>
-        <w:ind w:left="720"/>
+        <w:ind w:left="720" w:hanging="450"/>
       </w:pPr>
       <w:r>
         <w:t xml:space="preserve">Multiscale Material Design, </w:t>
@@ -6736,7 +7191,7 @@
           <w:ilvl w:val="0"/>
           <w:numId w:val="7"/>
         </w:numPr>
-        <w:ind w:left="720"/>
+        <w:ind w:left="720" w:hanging="540"/>
         <w:rPr>
           <w:szCs w:val="22"/>
         </w:rPr>
@@ -6832,123 +7287,87 @@
           <w:sz w:val="22"/>
           <w:szCs w:val="22"/>
         </w:rPr>
-        <w:t xml:space="preserve">SUCCESSFUL </w:t>
-      </w:r>
-      <w:r>
-        <w:rPr>
-          <w:sz w:val="22"/>
-          <w:szCs w:val="22"/>
-        </w:rPr>
-        <w:t>GRANT</w:t>
-      </w:r>
-      <w:r>
-        <w:rPr>
-          <w:sz w:val="22"/>
-          <w:szCs w:val="22"/>
-        </w:rPr>
-        <w:t>S</w:t>
+        <w:lastRenderedPageBreak/>
+        <w:t>GRANTS</w:t>
+      </w:r>
+      <w:r>
+        <w:rPr>
+          <w:sz w:val="22"/>
+          <w:szCs w:val="22"/>
+        </w:rPr>
+        <w:t xml:space="preserve"> (Awarded)</w:t>
       </w:r>
     </w:p>
     <w:p>
       <w:pPr>
         <w:pStyle w:val="Grant"/>
         <w:spacing w:after="120" w:line="276" w:lineRule="auto"/>
-        <w:rPr>
-          <w:szCs w:val="22"/>
-        </w:rPr>
-      </w:pPr>
-      <w:r>
-        <w:rPr>
-          <w:szCs w:val="22"/>
-        </w:rPr>
-        <w:t>August 2024, “Experiential Learning Innovation Fund”. University of Dayton</w:t>
-      </w:r>
-      <w:r>
-        <w:rPr>
-          <w:szCs w:val="22"/>
-        </w:rPr>
-        <w:t>, Amount: $750</w:t>
+        <w:ind w:hanging="540"/>
+        <w:rPr>
+          <w:szCs w:val="22"/>
+        </w:rPr>
+      </w:pPr>
+      <w:r>
+        <w:rPr>
+          <w:szCs w:val="22"/>
+        </w:rPr>
+        <w:t>August 2025, “</w:t>
+      </w:r>
+      <w:r>
+        <w:rPr>
+          <w:szCs w:val="22"/>
+        </w:rPr>
+        <w:t>Hot Cracking and Porosity Detection in Metal Additive Manufacturing using Eddy Current Sensor</w:t>
+      </w:r>
+      <w:r>
+        <w:rPr>
+          <w:szCs w:val="22"/>
+        </w:rPr>
+        <w:t>”, National Science Foundation. $125,000.</w:t>
       </w:r>
     </w:p>
     <w:p>
       <w:pPr>
         <w:pStyle w:val="Grant"/>
         <w:spacing w:after="120" w:line="276" w:lineRule="auto"/>
-        <w:rPr>
-          <w:szCs w:val="22"/>
-        </w:rPr>
-      </w:pPr>
-      <w:r>
-        <w:rPr>
-          <w:szCs w:val="22"/>
-        </w:rPr>
-        <w:t>Summer 2024, “UD-UDRI Summer Faculty Fellow”, University of Dayton, Amount: $14,500</w:t>
+        <w:ind w:hanging="540"/>
+        <w:rPr>
+          <w:szCs w:val="22"/>
+        </w:rPr>
+      </w:pPr>
+      <w:r>
+        <w:rPr>
+          <w:szCs w:val="22"/>
+        </w:rPr>
+        <w:t>August 11, 2022, “</w:t>
+      </w:r>
+      <w:r>
+        <w:rPr>
+          <w:szCs w:val="22"/>
+        </w:rPr>
+        <w:t>NASA GPU HACKATHON 2022</w:t>
+      </w:r>
+      <w:r>
+        <w:rPr>
+          <w:szCs w:val="22"/>
+        </w:rPr>
+        <w:t>.” Three-day intensive GPU training in collaboration with NASA and NVIDIA.</w:t>
       </w:r>
     </w:p>
     <w:p>
       <w:pPr>
         <w:pStyle w:val="Grant"/>
         <w:spacing w:after="120" w:line="276" w:lineRule="auto"/>
-        <w:rPr>
-          <w:szCs w:val="22"/>
-        </w:rPr>
-      </w:pPr>
-      <w:r>
-        <w:rPr>
-          <w:szCs w:val="22"/>
-        </w:rPr>
-        <w:t>August 11, 2022, “</w:t>
-      </w:r>
-      <w:r>
-        <w:rPr>
-          <w:szCs w:val="22"/>
-        </w:rPr>
-        <w:t>NASA GPU HACKATHON 2022</w:t>
-      </w:r>
-      <w:r>
-        <w:rPr>
-          <w:szCs w:val="22"/>
-        </w:rPr>
-        <w:t xml:space="preserve">.” </w:t>
-      </w:r>
-      <w:r>
-        <w:rPr>
-          <w:szCs w:val="22"/>
-        </w:rPr>
-        <w:t>Three-day</w:t>
-      </w:r>
-      <w:r>
-        <w:rPr>
-          <w:szCs w:val="22"/>
-        </w:rPr>
-        <w:t xml:space="preserve"> intensive GPU training in collaboration with NASA and NVIDIA.</w:t>
-      </w:r>
-    </w:p>
-    <w:p>
-      <w:pPr>
-        <w:pStyle w:val="Grant"/>
-        <w:spacing w:after="120" w:line="276" w:lineRule="auto"/>
-        <w:rPr>
-          <w:szCs w:val="22"/>
-        </w:rPr>
-      </w:pPr>
-      <w:r>
-        <w:rPr>
-          <w:szCs w:val="22"/>
-        </w:rPr>
-        <w:t>November 2016,</w:t>
-      </w:r>
-      <w:r>
-        <w:rPr>
-          <w:szCs w:val="22"/>
-        </w:rPr>
-        <w:t xml:space="preserve"> </w:t>
-      </w:r>
-      <w:r>
-        <w:rPr>
-          <w:szCs w:val="22"/>
-        </w:rPr>
-        <w:t>“</w:t>
+        <w:ind w:hanging="540"/>
+        <w:rPr>
+          <w:szCs w:val="22"/>
+        </w:rPr>
+      </w:pPr>
+      <w:r>
+        <w:rPr>
+          <w:szCs w:val="22"/>
+        </w:rPr>
+        <w:t>November 2016, “</w:t>
       </w:r>
       <w:proofErr w:type="spellStart"/>
       <w:r>
@@ -6990,76 +7409,23 @@
         <w:rPr>
           <w:szCs w:val="22"/>
         </w:rPr>
-        <w:t>, Boston; USA</w:t>
-      </w:r>
-      <w:r>
-        <w:rPr>
-          <w:szCs w:val="22"/>
-        </w:rPr>
-        <w:t>.</w:t>
-      </w:r>
-      <w:r>
-        <w:rPr>
-          <w:szCs w:val="22"/>
-        </w:rPr>
-        <w:t xml:space="preserve"> </w:t>
-      </w:r>
-      <w:r>
-        <w:rPr>
-          <w:szCs w:val="22"/>
-        </w:rPr>
-        <w:t>5000 USD.</w:t>
-      </w:r>
-      <w:r>
-        <w:rPr>
-          <w:szCs w:val="22"/>
-        </w:rPr>
-        <w:t xml:space="preserve"> </w:t>
+        <w:t xml:space="preserve">, Boston; USA. 5000 USD. </w:t>
       </w:r>
     </w:p>
     <w:p>
       <w:pPr>
         <w:pStyle w:val="Grant"/>
         <w:spacing w:line="276" w:lineRule="auto"/>
-        <w:rPr>
-          <w:szCs w:val="22"/>
-        </w:rPr>
-      </w:pPr>
-      <w:r>
-        <w:rPr>
-          <w:szCs w:val="22"/>
-        </w:rPr>
-        <w:t xml:space="preserve">August 2016, </w:t>
-      </w:r>
-      <w:r>
-        <w:rPr>
-          <w:szCs w:val="22"/>
-        </w:rPr>
-        <w:t xml:space="preserve">“Supercomputer to model MRI quench strains.” </w:t>
-      </w:r>
-      <w:r>
-        <w:rPr>
-          <w:szCs w:val="22"/>
-        </w:rPr>
-        <w:t xml:space="preserve">Ohio Supercomputer Center, </w:t>
-      </w:r>
-      <w:r>
-        <w:rPr>
-          <w:szCs w:val="22"/>
-        </w:rPr>
-        <w:t>August</w:t>
-      </w:r>
-      <w:r>
-        <w:rPr>
-          <w:szCs w:val="22"/>
-        </w:rPr>
-        <w:t xml:space="preserve"> 2016.</w:t>
-      </w:r>
-      <w:r>
-        <w:rPr>
-          <w:szCs w:val="22"/>
-        </w:rPr>
-        <w:t xml:space="preserve"> 5000 RU</w:t>
+        <w:ind w:hanging="540"/>
+        <w:rPr>
+          <w:szCs w:val="22"/>
+        </w:rPr>
+      </w:pPr>
+      <w:r>
+        <w:rPr>
+          <w:szCs w:val="22"/>
+        </w:rPr>
+        <w:t>August 2016, “Supercomputer to model MRI quench strains.” Ohio Supercomputer Center, August 2016. 5000 RU</w:t>
       </w:r>
       <w:r>
         <w:rPr>
@@ -7094,14 +7460,14 @@
           <w:sz w:val="22"/>
           <w:szCs w:val="22"/>
         </w:rPr>
-        <w:t xml:space="preserve">SUCCESSFUL </w:t>
-      </w:r>
-      <w:r>
-        <w:rPr>
-          <w:sz w:val="22"/>
-          <w:szCs w:val="22"/>
-        </w:rPr>
         <w:t>GRANTS (</w:t>
+      </w:r>
+      <w:r>
+        <w:rPr>
+          <w:sz w:val="22"/>
+          <w:szCs w:val="22"/>
+        </w:rPr>
+        <w:t xml:space="preserve">Awarded but </w:t>
       </w:r>
       <w:r>
         <w:rPr>
@@ -7126,6 +7492,7 @@
           <w:numId w:val="15"/>
         </w:numPr>
         <w:spacing w:after="120" w:line="276" w:lineRule="auto"/>
+        <w:ind w:hanging="540"/>
         <w:rPr>
           <w:szCs w:val="22"/>
         </w:rPr>
@@ -7145,15 +7512,15 @@
           <w:numId w:val="15"/>
         </w:numPr>
         <w:spacing w:after="120" w:line="276" w:lineRule="auto"/>
-        <w:rPr>
-          <w:szCs w:val="22"/>
-        </w:rPr>
-      </w:pPr>
-      <w:r>
-        <w:rPr>
-          <w:szCs w:val="22"/>
-        </w:rPr>
-        <w:lastRenderedPageBreak/>
+        <w:ind w:hanging="540"/>
+        <w:rPr>
+          <w:szCs w:val="22"/>
+        </w:rPr>
+      </w:pPr>
+      <w:r>
+        <w:rPr>
+          <w:szCs w:val="22"/>
+        </w:rPr>
         <w:t>December 3, 2021, “GPU accelerated computational modeling of laser powder bed additive manufacturing of metallic parts” Quest High-Performance Computing Cluster, Northwestern University. 35,000 compute hours.</w:t>
       </w:r>
     </w:p>
@@ -7165,6 +7532,7 @@
           <w:numId w:val="15"/>
         </w:numPr>
         <w:spacing w:after="120" w:line="276" w:lineRule="auto"/>
+        <w:ind w:hanging="540"/>
         <w:rPr>
           <w:szCs w:val="22"/>
         </w:rPr>
@@ -7204,9 +7572,10 @@
         <w:pStyle w:val="Grant"/>
         <w:numPr>
           <w:ilvl w:val="0"/>
-          <w:numId w:val="16"/>
+          <w:numId w:val="15"/>
         </w:numPr>
         <w:spacing w:after="120" w:line="276" w:lineRule="auto"/>
+        <w:ind w:hanging="540"/>
         <w:rPr>
           <w:szCs w:val="22"/>
         </w:rPr>
@@ -7241,13 +7610,7 @@
         <w:rPr>
           <w:szCs w:val="22"/>
         </w:rPr>
-        <w:t>”</w:t>
-      </w:r>
-      <w:r>
-        <w:rPr>
-          <w:szCs w:val="22"/>
-        </w:rPr>
-        <w:t xml:space="preserve">. </w:t>
+        <w:t xml:space="preserve">”. </w:t>
       </w:r>
     </w:p>
     <w:p>
@@ -7255,24 +7618,19 @@
         <w:pStyle w:val="Grant"/>
         <w:numPr>
           <w:ilvl w:val="0"/>
-          <w:numId w:val="16"/>
+          <w:numId w:val="15"/>
         </w:numPr>
         <w:spacing w:after="120" w:line="276" w:lineRule="auto"/>
-        <w:rPr>
-          <w:szCs w:val="22"/>
-        </w:rPr>
-      </w:pPr>
-      <w:r>
-        <w:rPr>
-          <w:szCs w:val="22"/>
-        </w:rPr>
-        <w:t>August 2021, “</w:t>
-      </w:r>
-      <w:r>
-        <w:rPr>
-          <w:szCs w:val="22"/>
-        </w:rPr>
-        <w:t>Hierarchical Deep Learning Neural Networks Artificial Intelligence (</w:t>
+        <w:ind w:hanging="540"/>
+        <w:rPr>
+          <w:szCs w:val="22"/>
+        </w:rPr>
+      </w:pPr>
+      <w:r>
+        <w:rPr>
+          <w:szCs w:val="22"/>
+        </w:rPr>
+        <w:t>August 2021, “Hierarchical Deep Learning Neural Networks Artificial Intelligence (</w:t>
       </w:r>
       <w:proofErr w:type="spellStart"/>
       <w:r>
@@ -7286,55 +7644,13 @@
         <w:rPr>
           <w:szCs w:val="22"/>
         </w:rPr>
-        <w:t>-AI)</w:t>
-      </w:r>
-      <w:r>
-        <w:rPr>
-          <w:szCs w:val="22"/>
-        </w:rPr>
-        <w:t>”</w:t>
-      </w:r>
-      <w:r>
-        <w:rPr>
-          <w:szCs w:val="22"/>
-        </w:rPr>
-        <w:t>, NSF-SBIR</w:t>
-      </w:r>
-      <w:r>
-        <w:rPr>
-          <w:szCs w:val="22"/>
-        </w:rPr>
-        <w:t>.</w:t>
-      </w:r>
-      <w:r>
-        <w:rPr>
-          <w:szCs w:val="22"/>
-        </w:rPr>
-        <w:t xml:space="preserve"> </w:t>
-      </w:r>
-      <w:r>
-        <w:rPr>
-          <w:szCs w:val="22"/>
-        </w:rPr>
-        <w:t>(Neither PI nor Co-PI)</w:t>
-      </w:r>
-      <w:r>
-        <w:rPr>
-          <w:szCs w:val="22"/>
-        </w:rPr>
-        <w:t xml:space="preserve"> [Not </w:t>
-      </w:r>
-      <w:r>
-        <w:rPr>
-          <w:szCs w:val="22"/>
-        </w:rPr>
-        <w:t>Awarded</w:t>
-      </w:r>
-      <w:r>
-        <w:rPr>
-          <w:szCs w:val="22"/>
-        </w:rPr>
-        <w:t>]</w:t>
+        <w:t>-AI)”, NSF-SBIR. (Neither PI nor Co-PI)</w:t>
+      </w:r>
+      <w:r>
+        <w:rPr>
+          <w:szCs w:val="22"/>
+        </w:rPr>
+        <w:t xml:space="preserve"> [Not Awarded]</w:t>
       </w:r>
     </w:p>
     <w:p>
@@ -7342,9 +7658,10 @@
         <w:pStyle w:val="Grant"/>
         <w:numPr>
           <w:ilvl w:val="0"/>
-          <w:numId w:val="16"/>
+          <w:numId w:val="15"/>
         </w:numPr>
         <w:spacing w:after="120" w:line="276" w:lineRule="auto"/>
+        <w:ind w:hanging="540"/>
         <w:rPr>
           <w:szCs w:val="22"/>
         </w:rPr>
@@ -7361,9 +7678,10 @@
         <w:pStyle w:val="Grant"/>
         <w:numPr>
           <w:ilvl w:val="0"/>
-          <w:numId w:val="16"/>
+          <w:numId w:val="15"/>
         </w:numPr>
         <w:spacing w:after="120" w:line="276" w:lineRule="auto"/>
+        <w:ind w:hanging="540"/>
         <w:rPr>
           <w:szCs w:val="22"/>
         </w:rPr>
@@ -7398,13 +7716,7 @@
         <w:rPr>
           <w:szCs w:val="22"/>
         </w:rPr>
-        <w:t xml:space="preserve"> NSF - Cyberinfrastructure for Sustained Scientific Innovation.</w:t>
-      </w:r>
-      <w:r>
-        <w:rPr>
-          <w:szCs w:val="22"/>
-        </w:rPr>
-        <w:t xml:space="preserve"> (Neither PI nor Co-PI)</w:t>
+        <w:t xml:space="preserve"> NSF - Cyberinfrastructure for Sustained Scientific Innovation. (Neither PI nor Co-PI)</w:t>
       </w:r>
       <w:r>
         <w:rPr>
@@ -7448,9 +7760,10 @@
         <w:pStyle w:val="Grant"/>
         <w:numPr>
           <w:ilvl w:val="0"/>
-          <w:numId w:val="27"/>
+          <w:numId w:val="15"/>
         </w:numPr>
         <w:spacing w:after="120" w:line="276" w:lineRule="auto"/>
+        <w:ind w:hanging="540"/>
         <w:jc w:val="both"/>
         <w:rPr>
           <w:szCs w:val="22"/>
@@ -7486,19 +7799,7 @@
         <w:rPr>
           <w:szCs w:val="22"/>
         </w:rPr>
-        <w:t>, PI: Abdullah Al Amin. (Amoun</w:t>
-      </w:r>
-      <w:r>
-        <w:rPr>
-          <w:szCs w:val="22"/>
-        </w:rPr>
-        <w:t>t</w:t>
-      </w:r>
-      <w:r>
-        <w:rPr>
-          <w:szCs w:val="22"/>
-        </w:rPr>
-        <w:t>: USD 200,000)</w:t>
+        <w:t>, PI: Abdullah Al Amin. (Amount: USD 200,000)</w:t>
       </w:r>
     </w:p>
     <w:p>
@@ -7506,9 +7807,10 @@
         <w:pStyle w:val="Grant"/>
         <w:numPr>
           <w:ilvl w:val="0"/>
-          <w:numId w:val="27"/>
+          <w:numId w:val="15"/>
         </w:numPr>
         <w:spacing w:after="120" w:line="276" w:lineRule="auto"/>
+        <w:ind w:hanging="540"/>
         <w:jc w:val="both"/>
         <w:rPr>
           <w:szCs w:val="22"/>
@@ -7567,14 +7869,7 @@
           <w:rFonts w:cstheme="minorHAnsi"/>
           <w:szCs w:val="22"/>
         </w:rPr>
-        <w:t xml:space="preserve">Air Force Office of Scientific Research (AFOSR), Announcement: </w:t>
-      </w:r>
-      <w:r>
-        <w:rPr>
-          <w:rFonts w:cstheme="minorHAnsi"/>
-          <w:szCs w:val="22"/>
-        </w:rPr>
-        <w:t xml:space="preserve">FOAAFRLAFOSR20240004, </w:t>
+        <w:t xml:space="preserve">Air Force Office of Scientific Research (AFOSR), Announcement: FOAAFRLAFOSR20240004, </w:t>
       </w:r>
       <w:r>
         <w:rPr>
@@ -7653,9 +7948,10 @@
         <w:pStyle w:val="Grant"/>
         <w:numPr>
           <w:ilvl w:val="0"/>
-          <w:numId w:val="29"/>
+          <w:numId w:val="15"/>
         </w:numPr>
         <w:spacing w:after="120"/>
+        <w:ind w:hanging="540"/>
         <w:jc w:val="both"/>
         <w:rPr>
           <w:szCs w:val="22"/>
@@ -7665,13 +7961,7 @@
         <w:rPr>
           <w:szCs w:val="22"/>
         </w:rPr>
-        <w:t>July</w:t>
-      </w:r>
-      <w:r>
-        <w:rPr>
-          <w:szCs w:val="22"/>
-        </w:rPr>
-        <w:t xml:space="preserve"> 2024, “</w:t>
+        <w:t>July 2024, “</w:t>
       </w:r>
       <w:proofErr w:type="spellStart"/>
       <w:r>
@@ -7691,37 +7981,7 @@
         <w:rPr>
           <w:szCs w:val="22"/>
         </w:rPr>
-        <w:t xml:space="preserve">” </w:t>
-      </w:r>
-      <w:r>
-        <w:rPr>
-          <w:szCs w:val="22"/>
-        </w:rPr>
-        <w:t>DARPA, Defense Sciences Office</w:t>
-      </w:r>
-      <w:r>
-        <w:rPr>
-          <w:szCs w:val="22"/>
-        </w:rPr>
-        <w:t xml:space="preserve">, Announcement: </w:t>
-      </w:r>
-      <w:r>
-        <w:rPr>
-          <w:szCs w:val="22"/>
-        </w:rPr>
-        <w:t>HR001124S0018</w:t>
-      </w:r>
-      <w:r>
-        <w:rPr>
-          <w:szCs w:val="22"/>
-        </w:rPr>
-        <w:t xml:space="preserve">, PI: </w:t>
-      </w:r>
-      <w:r>
-        <w:rPr>
-          <w:szCs w:val="22"/>
-        </w:rPr>
-        <w:t xml:space="preserve">Wing Kam Liu (HIDENN-AI) Dong Qian (HIDENN-AI), Gino </w:t>
+        <w:t xml:space="preserve">” DARPA, Defense Sciences Office, Announcement: HR001124S0018, PI: Wing Kam Liu (HIDENN-AI) Dong Qian (HIDENN-AI), Gino </w:t>
       </w:r>
       <w:proofErr w:type="spellStart"/>
       <w:r>
@@ -7735,19 +7995,7 @@
         <w:rPr>
           <w:szCs w:val="22"/>
         </w:rPr>
-        <w:t xml:space="preserve"> (HIDENN-AI)</w:t>
-      </w:r>
-      <w:r>
-        <w:rPr>
-          <w:szCs w:val="22"/>
-        </w:rPr>
-        <w:t xml:space="preserve">, Co-PIs: </w:t>
-      </w:r>
-      <w:r>
-        <w:rPr>
-          <w:szCs w:val="22"/>
-        </w:rPr>
-        <w:t xml:space="preserve">Gregory Wagner (Northwestern University), Jian Cao (Northwestern University), Wei Chen (Northwestern University), Tao Sun (Northwestern University), Ping Guo (Northwestern University), Fred M Carter III (DMG MORI Federal Services), Satyajit </w:t>
+        <w:t xml:space="preserve"> (HIDENN-AI), Co-PIs: Gregory Wagner (Northwestern University), Jian Cao (Northwestern University), Wei Chen (Northwestern University), Tao Sun (Northwestern University), Ping Guo (Northwestern University), Fred M Carter III (DMG MORI Federal Services), Satyajit </w:t>
       </w:r>
       <w:proofErr w:type="spellStart"/>
       <w:r>
@@ -7775,7 +8023,14 @@
         <w:rPr>
           <w:szCs w:val="22"/>
         </w:rPr>
-        <w:t xml:space="preserve"> (Virginia Polytechnic Institute and State University), Orion Kafka (National Institute of Standards and Technology), Nikolas </w:t>
+        <w:t xml:space="preserve"> (Virginia Polytechnic Institute and State University), Orion Kafka (National Institute of </w:t>
+      </w:r>
+      <w:r>
+        <w:rPr>
+          <w:szCs w:val="22"/>
+        </w:rPr>
+        <w:lastRenderedPageBreak/>
+        <w:t xml:space="preserve">Standards and Technology), Nikolas </w:t>
       </w:r>
       <w:proofErr w:type="spellStart"/>
       <w:r>
@@ -7829,49 +8084,7 @@
         <w:rPr>
           <w:szCs w:val="22"/>
         </w:rPr>
-        <w:t xml:space="preserve"> (University of Dayton), Tim Osborn (University of Dayton Research Institute), Kelsey Snively (University of Dayton Research Institute)</w:t>
-      </w:r>
-      <w:r>
-        <w:rPr>
-          <w:szCs w:val="22"/>
-        </w:rPr>
-        <w:t xml:space="preserve">. (Amount: USD </w:t>
-      </w:r>
-      <w:r>
-        <w:rPr>
-          <w:szCs w:val="22"/>
-        </w:rPr>
-        <w:t xml:space="preserve">13,626,055, </w:t>
-      </w:r>
-      <w:r>
-        <w:rPr>
-          <w:szCs w:val="22"/>
-        </w:rPr>
-        <w:t>University of Dayton</w:t>
-      </w:r>
-      <w:r>
-        <w:rPr>
-          <w:szCs w:val="22"/>
-        </w:rPr>
-        <w:t xml:space="preserve"> Share</w:t>
-      </w:r>
-      <w:r>
-        <w:rPr>
-          <w:szCs w:val="22"/>
-        </w:rPr>
-        <w:t xml:space="preserve">: USD </w:t>
-      </w:r>
-      <w:r>
-        <w:rPr>
-          <w:szCs w:val="22"/>
-        </w:rPr>
-        <w:t>5</w:t>
-      </w:r>
-      <w:r>
-        <w:rPr>
-          <w:szCs w:val="22"/>
-        </w:rPr>
-        <w:t>00,000)</w:t>
+        <w:t xml:space="preserve"> (University of Dayton), Tim Osborn (University of Dayton Research Institute), Kelsey Snively (University of Dayton Research Institute). (Amount: USD 13,626,055, University of Dayton Share: USD 500,000)</w:t>
       </w:r>
     </w:p>
     <w:p>
@@ -7879,9 +8092,10 @@
         <w:pStyle w:val="Grant"/>
         <w:numPr>
           <w:ilvl w:val="0"/>
-          <w:numId w:val="27"/>
+          <w:numId w:val="15"/>
         </w:numPr>
         <w:spacing w:after="120" w:line="276" w:lineRule="auto"/>
+        <w:ind w:hanging="540"/>
         <w:jc w:val="both"/>
         <w:rPr>
           <w:szCs w:val="22"/>
@@ -7953,37 +8167,7 @@
         <w:rPr>
           <w:szCs w:val="22"/>
         </w:rPr>
-        <w:t xml:space="preserve"> Islam. (Amount: USD 1,800,000</w:t>
-      </w:r>
-      <w:r>
-        <w:rPr>
-          <w:szCs w:val="22"/>
-        </w:rPr>
-        <w:t xml:space="preserve">, </w:t>
-      </w:r>
-      <w:r>
-        <w:rPr>
-          <w:szCs w:val="22"/>
-        </w:rPr>
-        <w:t xml:space="preserve">Cost Share— </w:t>
-      </w:r>
-      <w:r>
-        <w:rPr>
-          <w:szCs w:val="22"/>
-        </w:rPr>
-        <w:t xml:space="preserve">University of Dayton: </w:t>
-      </w:r>
-      <w:r>
-        <w:rPr>
-          <w:szCs w:val="22"/>
-        </w:rPr>
-        <w:t>USD 420,000, Wayne State University: USD 50,000</w:t>
-      </w:r>
-      <w:r>
-        <w:rPr>
-          <w:szCs w:val="22"/>
-        </w:rPr>
-        <w:t>)</w:t>
+        <w:t xml:space="preserve"> Islam. (Amount: USD 1,800,000, Cost Share— University of Dayton: USD 420,000, Wayne State University: USD 50,000)</w:t>
       </w:r>
     </w:p>
     <w:p>
@@ -7991,9 +8175,10 @@
         <w:pStyle w:val="Grant"/>
         <w:numPr>
           <w:ilvl w:val="0"/>
-          <w:numId w:val="27"/>
+          <w:numId w:val="15"/>
         </w:numPr>
         <w:spacing w:after="120" w:line="276" w:lineRule="auto"/>
+        <w:ind w:hanging="540"/>
         <w:jc w:val="both"/>
         <w:rPr>
           <w:szCs w:val="22"/>
@@ -8003,14 +8188,7 @@
         <w:rPr>
           <w:szCs w:val="22"/>
         </w:rPr>
-        <w:t>March 2024, “Laser Powder Bed Fusion Additive Manufacturing of Reticulated Porous Structure of CaMnO3”, Department of Energy, Announcement: DE-FOA-0003308, Small Innovative Projects in Solar: Concentrating Solar Power and Photovoltaics (SIPS: CSP &amp; PV), PI: Abdullah Al Amin, Co-</w:t>
-      </w:r>
-      <w:r>
-        <w:rPr>
-          <w:szCs w:val="22"/>
-        </w:rPr>
-        <w:lastRenderedPageBreak/>
-        <w:t xml:space="preserve">PIs: Andrew Schrader, </w:t>
+        <w:t xml:space="preserve">March 2024, “Laser Powder Bed Fusion Additive Manufacturing of Reticulated Porous Structure of CaMnO3”, Department of Energy, Announcement: DE-FOA-0003308, Small Innovative Projects in Solar: Concentrating Solar Power and Photovoltaics (SIPS: CSP &amp; PV), PI: Abdullah Al Amin, Co-PIs: Andrew Schrader, </w:t>
       </w:r>
       <w:proofErr w:type="spellStart"/>
       <w:r>
@@ -8080,19 +8258,7 @@
         <w:rPr>
           <w:szCs w:val="22"/>
         </w:rPr>
-        <w:t>, Cost Share</w:t>
-      </w:r>
-      <w:r>
-        <w:rPr>
-          <w:szCs w:val="22"/>
-        </w:rPr>
-        <w:t>— University of Dayton</w:t>
-      </w:r>
-      <w:r>
-        <w:rPr>
-          <w:szCs w:val="22"/>
-        </w:rPr>
-        <w:t>: USD 100,000</w:t>
+        <w:t>, Cost Share— University of Dayton: USD 100,000</w:t>
       </w:r>
       <w:r>
         <w:rPr>
@@ -8115,6 +8281,13 @@
           <w:szCs w:val="22"/>
         </w:rPr>
         <w:t xml:space="preserve">INTERNAL </w:t>
+      </w:r>
+      <w:r>
+        <w:rPr>
+          <w:sz w:val="22"/>
+          <w:szCs w:val="22"/>
+        </w:rPr>
+        <w:t xml:space="preserve">SUCCESSFUL </w:t>
       </w:r>
       <w:r>
         <w:rPr>
@@ -8136,33 +8309,135 @@
         <w:pStyle w:val="Grant"/>
         <w:numPr>
           <w:ilvl w:val="0"/>
-          <w:numId w:val="28"/>
+          <w:numId w:val="30"/>
         </w:numPr>
         <w:spacing w:after="120" w:line="276" w:lineRule="auto"/>
-        <w:jc w:val="both"/>
-        <w:rPr>
-          <w:szCs w:val="22"/>
-        </w:rPr>
-      </w:pPr>
-      <w:r>
-        <w:rPr>
-          <w:szCs w:val="22"/>
-        </w:rPr>
-        <w:t xml:space="preserve">March 2024, “SALT-NIBs: Smart Additive-Subtractive Laser Technology for Sodium-ion Batteries”, Department of Energy, Announcement: DE-FOA-0003236, Platform Technologies for Transformative Battery Manufacturing, PI: Abdullah Al Amin, Co-PIs: Andrew Schrader, Robert Lowe, Jitendra Kumar, Tim Osborn, Md </w:t>
-      </w:r>
-      <w:proofErr w:type="spellStart"/>
-      <w:r>
-        <w:rPr>
-          <w:szCs w:val="22"/>
-        </w:rPr>
-        <w:t>Mahbubul</w:t>
-      </w:r>
-      <w:proofErr w:type="spellEnd"/>
-      <w:r>
-        <w:rPr>
-          <w:szCs w:val="22"/>
-        </w:rPr>
-        <w:t xml:space="preserve"> Islam. (Amount: USD 1,800,000, Cost Share— University of Dayton: USD 420,000, Wayne State University: USD 50,000)</w:t>
+        <w:ind w:hanging="540"/>
+        <w:rPr>
+          <w:szCs w:val="22"/>
+        </w:rPr>
+      </w:pPr>
+      <w:r>
+        <w:rPr>
+          <w:szCs w:val="22"/>
+        </w:rPr>
+        <w:t xml:space="preserve">August 2025, “Experiential Learning Innovation Fund”. University of Dayton, $1,500. </w:t>
+      </w:r>
+    </w:p>
+    <w:p>
+      <w:pPr>
+        <w:pStyle w:val="Grant"/>
+        <w:spacing w:after="120" w:line="276" w:lineRule="auto"/>
+        <w:ind w:hanging="540"/>
+        <w:rPr>
+          <w:szCs w:val="22"/>
+        </w:rPr>
+      </w:pPr>
+      <w:r>
+        <w:rPr>
+          <w:szCs w:val="22"/>
+        </w:rPr>
+        <w:t>Summer 2025, “</w:t>
+      </w:r>
+      <w:r>
+        <w:rPr>
+          <w:szCs w:val="22"/>
+        </w:rPr>
+        <w:t>Defect Prediction in Metal Additive Manufacturing Parts</w:t>
+      </w:r>
+      <w:r>
+        <w:rPr>
+          <w:szCs w:val="22"/>
+        </w:rPr>
+        <w:t xml:space="preserve">”, Research Council Seed Grant, University of Dayton, $6,500. </w:t>
+      </w:r>
+    </w:p>
+    <w:p>
+      <w:pPr>
+        <w:pStyle w:val="Grant"/>
+        <w:spacing w:after="120" w:line="276" w:lineRule="auto"/>
+        <w:ind w:hanging="540"/>
+        <w:rPr>
+          <w:szCs w:val="22"/>
+        </w:rPr>
+      </w:pPr>
+      <w:r>
+        <w:rPr>
+          <w:szCs w:val="22"/>
+        </w:rPr>
+        <w:t>Summer 2025, “</w:t>
+      </w:r>
+      <w:r>
+        <w:rPr>
+          <w:szCs w:val="22"/>
+        </w:rPr>
+        <w:t>Summer Undergraduate Research Experience</w:t>
+      </w:r>
+      <w:r>
+        <w:rPr>
+          <w:szCs w:val="22"/>
+        </w:rPr>
+        <w:t>”, University of Dayton, $6,000 summer student support and $250 consumable supplies.</w:t>
+      </w:r>
+    </w:p>
+    <w:p>
+      <w:pPr>
+        <w:pStyle w:val="Grant"/>
+        <w:spacing w:after="120" w:line="276" w:lineRule="auto"/>
+        <w:ind w:hanging="540"/>
+        <w:rPr>
+          <w:szCs w:val="22"/>
+        </w:rPr>
+      </w:pPr>
+      <w:r>
+        <w:rPr>
+          <w:szCs w:val="22"/>
+        </w:rPr>
+        <w:t>August 2024, “Experiential Learning Innovation Fund”. University of Dayton, Amount: $750</w:t>
+      </w:r>
+    </w:p>
+    <w:p>
+      <w:pPr>
+        <w:pStyle w:val="Grant"/>
+        <w:spacing w:after="120" w:line="276" w:lineRule="auto"/>
+        <w:ind w:hanging="540"/>
+        <w:rPr>
+          <w:szCs w:val="22"/>
+        </w:rPr>
+      </w:pPr>
+      <w:r>
+        <w:rPr>
+          <w:szCs w:val="22"/>
+        </w:rPr>
+        <w:t>Summer 2024, “UD-UDRI Summer Faculty Fellow”, University of Dayton, Amount: $14,500</w:t>
+      </w:r>
+    </w:p>
+    <w:p>
+      <w:pPr>
+        <w:pStyle w:val="Grant"/>
+        <w:spacing w:after="120" w:line="276" w:lineRule="auto"/>
+        <w:ind w:hanging="540"/>
+        <w:rPr>
+          <w:szCs w:val="22"/>
+        </w:rPr>
+      </w:pPr>
+      <w:r>
+        <w:rPr>
+          <w:szCs w:val="22"/>
+        </w:rPr>
+        <w:t>Summer 2024, “</w:t>
+      </w:r>
+      <w:r>
+        <w:rPr>
+          <w:szCs w:val="22"/>
+        </w:rPr>
+        <w:t>Summer Undergraduate Research Experience</w:t>
+      </w:r>
+      <w:r>
+        <w:rPr>
+          <w:szCs w:val="22"/>
+        </w:rPr>
+        <w:t>”, University of Dayton, $6,000 summer student support and $250 consumable supplies.</w:t>
       </w:r>
     </w:p>
     <w:p>
@@ -8185,6 +8460,7 @@
     <w:p>
       <w:pPr>
         <w:pStyle w:val="Invitedtalks"/>
+        <w:ind w:hanging="540"/>
         <w:jc w:val="both"/>
         <w:rPr>
           <w:b w:val="0"/>
@@ -8278,6 +8554,7 @@
     <w:p>
       <w:pPr>
         <w:pStyle w:val="Invitedtalks"/>
+        <w:ind w:hanging="540"/>
         <w:jc w:val="both"/>
         <w:rPr>
           <w:b w:val="0"/>
@@ -8326,6 +8603,7 @@
     <w:p>
       <w:pPr>
         <w:pStyle w:val="Invitedtalks"/>
+        <w:ind w:hanging="540"/>
         <w:jc w:val="both"/>
         <w:rPr>
           <w:b w:val="0"/>
@@ -8401,6 +8679,7 @@
     <w:p>
       <w:pPr>
         <w:pStyle w:val="Invitedtalks"/>
+        <w:ind w:hanging="540"/>
         <w:jc w:val="both"/>
         <w:rPr>
           <w:b w:val="0"/>
@@ -8440,6 +8719,7 @@
     <w:p>
       <w:pPr>
         <w:pStyle w:val="Invitedtalks"/>
+        <w:ind w:hanging="540"/>
         <w:jc w:val="both"/>
         <w:rPr>
           <w:b w:val="0"/>
@@ -8488,6 +8768,7 @@
     <w:p>
       <w:pPr>
         <w:pStyle w:val="Invitedtalks"/>
+        <w:ind w:hanging="540"/>
         <w:jc w:val="both"/>
         <w:rPr>
           <w:b w:val="0"/>
@@ -8527,6 +8808,7 @@
     <w:p>
       <w:pPr>
         <w:pStyle w:val="Invitedtalks"/>
+        <w:ind w:hanging="540"/>
         <w:jc w:val="both"/>
         <w:rPr>
           <w:bCs/>
@@ -8593,6 +8875,7 @@
     <w:p>
       <w:pPr>
         <w:pStyle w:val="Invitedtalks"/>
+        <w:ind w:hanging="540"/>
         <w:jc w:val="both"/>
         <w:rPr>
           <w:bCs/>
@@ -8709,6 +8992,7 @@
     <w:p>
       <w:pPr>
         <w:pStyle w:val="Invitedtalks"/>
+        <w:ind w:hanging="540"/>
         <w:jc w:val="both"/>
         <w:rPr>
           <w:b w:val="0"/>
@@ -8726,6 +9010,7 @@
           <w:sz w:val="22"/>
           <w:szCs w:val="22"/>
         </w:rPr>
+        <w:lastRenderedPageBreak/>
         <w:t>“Building the Next Generation Magnetic Resonance Imaging (MRI) Machines</w:t>
       </w:r>
       <w:r>
@@ -8752,6 +9037,7 @@
     <w:p>
       <w:pPr>
         <w:pStyle w:val="Invitedtalks"/>
+        <w:ind w:hanging="540"/>
         <w:jc w:val="both"/>
         <w:rPr>
           <w:b w:val="0"/>
@@ -8805,6 +9091,7 @@
     <w:p>
       <w:pPr>
         <w:pStyle w:val="Invitedtalks"/>
+        <w:ind w:hanging="540"/>
         <w:jc w:val="both"/>
         <w:rPr>
           <w:b w:val="0"/>
@@ -8828,6 +9115,7 @@
     <w:p>
       <w:pPr>
         <w:pStyle w:val="Invitedtalks"/>
+        <w:ind w:hanging="540"/>
         <w:jc w:val="both"/>
         <w:rPr>
           <w:b w:val="0"/>
@@ -8851,6 +9139,7 @@
     <w:p>
       <w:pPr>
         <w:pStyle w:val="Invitedtalks"/>
+        <w:ind w:hanging="540"/>
         <w:jc w:val="both"/>
         <w:rPr>
           <w:b w:val="0"/>
@@ -8874,6 +9163,7 @@
     <w:p>
       <w:pPr>
         <w:pStyle w:val="Invitedtalks"/>
+        <w:ind w:hanging="540"/>
         <w:jc w:val="both"/>
         <w:rPr>
           <w:b w:val="0"/>
@@ -8919,6 +9209,7 @@
     <w:p>
       <w:pPr>
         <w:pStyle w:val="Invitedtalks"/>
+        <w:ind w:hanging="540"/>
         <w:jc w:val="both"/>
         <w:rPr>
           <w:b w:val="0"/>
@@ -8936,13 +9227,13 @@
           <w:sz w:val="22"/>
           <w:szCs w:val="22"/>
         </w:rPr>
-        <w:lastRenderedPageBreak/>
         <w:t xml:space="preserve">"Stress and Strain Sensitivity Study of 1.5T Conduction Cooled MgB2 Magnet Design." May 2016, ISMRM 23rd annual meeting &amp; exhibition, Toronto, Canada. </w:t>
       </w:r>
     </w:p>
     <w:p>
       <w:pPr>
         <w:pStyle w:val="Invitedtalks"/>
+        <w:ind w:hanging="540"/>
         <w:jc w:val="both"/>
         <w:rPr>
           <w:b w:val="0"/>
@@ -9000,14 +9291,21 @@
           <w:numId w:val="10"/>
         </w:numPr>
       </w:pPr>
-      <w:r>
-        <w:t xml:space="preserve">Caleb Tanner, Graduate Student, University </w:t>
-      </w:r>
-      <w:r>
-        <w:t>of Dayton</w:t>
-      </w:r>
-      <w:r>
-        <w:t>. (Fall 2024 – Present)</w:t>
+      <w:proofErr w:type="spellStart"/>
+      <w:r>
+        <w:t>Husam</w:t>
+      </w:r>
+      <w:proofErr w:type="spellEnd"/>
+      <w:r>
+        <w:t xml:space="preserve"> </w:t>
+      </w:r>
+      <w:proofErr w:type="spellStart"/>
+      <w:r>
+        <w:t>Alboush</w:t>
+      </w:r>
+      <w:proofErr w:type="spellEnd"/>
+      <w:r>
+        <w:t>, Undergraduate Student, University of Dayton (Summer 2025)</w:t>
       </w:r>
     </w:p>
     <w:p>
@@ -9019,7 +9317,7 @@
         </w:numPr>
       </w:pPr>
       <w:r>
-        <w:t>Ian Wall, Undergraduate Student, University of Dayton. (Summer 2024 – Fall 2024)</w:t>
+        <w:t>Caleb Tanner, Graduate Student, University of Dayton. (Fall 2024 – Present)</w:t>
       </w:r>
     </w:p>
     <w:p>
@@ -9031,7 +9329,7 @@
         </w:numPr>
       </w:pPr>
       <w:r>
-        <w:t>Liam Howley, Undergraduate Student, University of Dayton. (Summer 2024)</w:t>
+        <w:t>Ian Wall, Undergraduate Student, University of Dayton. (Summer 2024 – Fall 2024)</w:t>
       </w:r>
     </w:p>
     <w:p>
@@ -9043,15 +9341,7 @@
         </w:numPr>
       </w:pPr>
       <w:r>
-        <w:t xml:space="preserve">Rahul Singha </w:t>
-      </w:r>
-      <w:proofErr w:type="spellStart"/>
-      <w:r>
-        <w:t>Rathun</w:t>
-      </w:r>
-      <w:proofErr w:type="spellEnd"/>
-      <w:r>
-        <w:t>, Masters Student, University of Dayton. (2024~Present)</w:t>
+        <w:t>Liam Howley, Undergraduate Student, University of Dayton. (Summer 2024)</w:t>
       </w:r>
     </w:p>
     <w:p>
@@ -9062,6 +9352,26 @@
           <w:numId w:val="10"/>
         </w:numPr>
       </w:pPr>
+      <w:r>
+        <w:t xml:space="preserve">Rahul Singha </w:t>
+      </w:r>
+      <w:proofErr w:type="spellStart"/>
+      <w:r>
+        <w:t>Rathun</w:t>
+      </w:r>
+      <w:proofErr w:type="spellEnd"/>
+      <w:r>
+        <w:t>, Masters Student, University of Dayton. (2024~Present)</w:t>
+      </w:r>
+    </w:p>
+    <w:p>
+      <w:pPr>
+        <w:pStyle w:val="ListParagraph"/>
+        <w:numPr>
+          <w:ilvl w:val="1"/>
+          <w:numId w:val="10"/>
+        </w:numPr>
+      </w:pPr>
       <w:proofErr w:type="spellStart"/>
       <w:r>
         <w:t>Sivaprasad</w:t>
@@ -9108,28 +9418,10 @@
       </w:r>
       <w:proofErr w:type="spellEnd"/>
       <w:r>
-        <w:t xml:space="preserve">, </w:t>
-      </w:r>
-      <w:r>
-        <w:t>Graduate</w:t>
-      </w:r>
-      <w:r>
-        <w:t xml:space="preserve"> Student, Northwestern University</w:t>
-      </w:r>
-      <w:r>
-        <w:t>.</w:t>
-      </w:r>
-      <w:r>
-        <w:t xml:space="preserve"> (202</w:t>
-      </w:r>
-      <w:r>
-        <w:t>1-</w:t>
-      </w:r>
-      <w:r>
-        <w:t>2023</w:t>
-      </w:r>
-      <w:r>
-        <w:t>)</w:t>
+        <w:t>, Graduate Student, Northwestern University</w:t>
+      </w:r>
+      <w:r>
+        <w:t>. (2021-2023)</w:t>
       </w:r>
     </w:p>
     <w:p>
@@ -9149,22 +9441,10 @@
       </w:r>
       <w:proofErr w:type="spellEnd"/>
       <w:r>
-        <w:t xml:space="preserve">, </w:t>
-      </w:r>
-      <w:r>
-        <w:t>Graduate</w:t>
-      </w:r>
-      <w:r>
-        <w:t xml:space="preserve"> Student, Northwestern University.</w:t>
-      </w:r>
-      <w:r>
-        <w:t xml:space="preserve"> (2021-</w:t>
-      </w:r>
-      <w:r>
-        <w:t>2023</w:t>
-      </w:r>
-      <w:r>
-        <w:t>)</w:t>
+        <w:t>, Graduate Student, Northwestern University.</w:t>
+      </w:r>
+      <w:r>
+        <w:t xml:space="preserve"> (2021-2023)</w:t>
       </w:r>
     </w:p>
     <w:p>
@@ -9179,13 +9459,7 @@
         <w:t>Hengyang Li, Graduate Student, Northwestern University.</w:t>
       </w:r>
       <w:r>
-        <w:t xml:space="preserve"> (2021-</w:t>
-      </w:r>
-      <w:r>
-        <w:t>2023</w:t>
-      </w:r>
-      <w:r>
-        <w:t>)</w:t>
+        <w:t xml:space="preserve"> (2021-2023)</w:t>
       </w:r>
     </w:p>
     <w:p>
@@ -9205,13 +9479,7 @@
         <w:t xml:space="preserve"> Li, Graduate Student, Northwestern University.</w:t>
       </w:r>
       <w:r>
-        <w:t xml:space="preserve"> (2021-</w:t>
-      </w:r>
-      <w:r>
-        <w:t>2023</w:t>
-      </w:r>
-      <w:r>
-        <w:t>)</w:t>
+        <w:t xml:space="preserve"> (2021-2023)</w:t>
       </w:r>
     </w:p>
     <w:p>
@@ -9228,16 +9496,7 @@
       </w:r>
       <w:proofErr w:type="spellEnd"/>
       <w:r>
-        <w:t xml:space="preserve"> Haque Pial, Bangladesh University of Engineering and Technology (</w:t>
-      </w:r>
-      <w:r>
-        <w:t>Current Position</w:t>
-      </w:r>
-      <w:r>
-        <w:t xml:space="preserve">: </w:t>
-      </w:r>
-      <w:r>
-        <w:t>P</w:t>
+        <w:t xml:space="preserve"> Haque Pial, Bangladesh University of Engineering and Technology (Current Position: P</w:t>
       </w:r>
       <w:r>
         <w:t>ostdoctoral Scholar</w:t>
@@ -9252,10 +9511,7 @@
         <w:t>)</w:t>
       </w:r>
       <w:r>
-        <w:t>. (</w:t>
-      </w:r>
-      <w:r>
-        <w:t>2016-2019)</w:t>
+        <w:t>. (2016-2019)</w:t>
       </w:r>
     </w:p>
     <w:p>
@@ -9284,13 +9540,7 @@
       </w:r>
       <w:proofErr w:type="spellEnd"/>
       <w:r>
-        <w:t xml:space="preserve"> Hasan Kabir, Bangladesh University of Engineering and Technology (</w:t>
-      </w:r>
-      <w:r>
-        <w:t>Current Position</w:t>
-      </w:r>
-      <w:r>
-        <w:t>: Lecturer, Sonargaon University)</w:t>
+        <w:t xml:space="preserve"> Hasan Kabir, Bangladesh University of Engineering and Technology (Current Position: Lecturer, Sonargaon University)</w:t>
       </w:r>
       <w:r>
         <w:t>. (2016-2019)</w:t>
@@ -9305,22 +9555,7 @@
         </w:numPr>
       </w:pPr>
       <w:r>
-        <w:t>Moinuddin Shuvo, Bangladesh University of Engineering and Technology (</w:t>
-      </w:r>
-      <w:r>
-        <w:t>Current Position</w:t>
-      </w:r>
-      <w:r>
-        <w:t xml:space="preserve">: </w:t>
-      </w:r>
-      <w:r>
-        <w:t>Ph.D.</w:t>
-      </w:r>
-      <w:r>
-        <w:t xml:space="preserve"> Student, Penn State University</w:t>
-      </w:r>
-      <w:r>
-        <w:t>)</w:t>
+        <w:t>Moinuddin Shuvo, Bangladesh University of Engineering and Technology (Current Position: Ph.D. Student, Penn State University)</w:t>
       </w:r>
       <w:r>
         <w:t>. (2016-2019)</w:t>
@@ -9340,16 +9575,7 @@
       </w:r>
       <w:proofErr w:type="spellEnd"/>
       <w:r>
-        <w:t xml:space="preserve"> Bhowmik, Bangladesh University of Engineering and Technology (</w:t>
-      </w:r>
-      <w:r>
-        <w:t>Current Position</w:t>
-      </w:r>
-      <w:r>
-        <w:t xml:space="preserve">: </w:t>
-      </w:r>
-      <w:r>
-        <w:t xml:space="preserve">Graduate Student, </w:t>
+        <w:t xml:space="preserve"> Bhowmik, Bangladesh University of Engineering and Technology (Current Position: Graduate Student, </w:t>
       </w:r>
       <w:r>
         <w:t>Pennsylvania</w:t>
@@ -9398,17 +9624,31 @@
         </w:rPr>
       </w:pPr>
       <w:r>
-        <w:t>Mahmudul Islam, Bangladesh University of Engineering and Technology.</w:t>
-      </w:r>
-      <w:r>
-        <w:t xml:space="preserve"> (Current Position: Graduate Student, MIT)</w:t>
+        <w:t>Mahmudul Islam, Bangladesh University of Engineering and Technology. (Current Position: Graduate Student, MIT)</w:t>
       </w:r>
       <w:r>
         <w:t xml:space="preserve"> (2020)</w:t>
       </w:r>
     </w:p>
+    <w:p>
+      <w:pPr>
+        <w:pStyle w:val="Invitedtalks"/>
+        <w:numPr>
+          <w:ilvl w:val="0"/>
+          <w:numId w:val="0"/>
+        </w:numPr>
+        <w:jc w:val="both"/>
+        <w:rPr>
+          <w:b w:val="0"/>
+          <w:bCs/>
+          <w:color w:val="auto"/>
+          <w:sz w:val="22"/>
+          <w:szCs w:val="22"/>
+        </w:rPr>
+      </w:pPr>
+    </w:p>
     <w:sectPr>
-      <w:footerReference w:type="default" r:id="rId17"/>
+      <w:footerReference w:type="default" r:id="rId16"/>
       <w:type w:val="continuous"/>
       <w:pgSz w:w="11907" w:h="16839" w:code="9"/>
       <w:pgMar w:top="900" w:right="1152" w:bottom="720" w:left="1440" w:header="187" w:footer="648" w:gutter="0"/>
@@ -9520,7 +9760,7 @@
                             <w:rPr>
                               <w:noProof/>
                             </w:rPr>
-                            <w:t>January 15, 2025</w:t>
+                            <w:t>October 28, 2025</w:t>
                           </w:r>
                           <w:r>
                             <w:fldChar w:fldCharType="end"/>
@@ -9572,7 +9812,7 @@
                       <w:rPr>
                         <w:noProof/>
                       </w:rPr>
-                      <w:t>January 15, 2025</w:t>
+                      <w:t>October 28, 2025</w:t>
                     </w:r>
                     <w:r>
                       <w:fldChar w:fldCharType="end"/>
@@ -11738,6 +11978,12 @@
     </w:lvlOverride>
   </w:num>
   <w:num w:numId="29">
+    <w:abstractNumId w:val="11"/>
+    <w:lvlOverride w:ilvl="0">
+      <w:startOverride w:val="1"/>
+    </w:lvlOverride>
+  </w:num>
+  <w:num w:numId="30">
     <w:abstractNumId w:val="11"/>
     <w:lvlOverride w:ilvl="0">
       <w:startOverride w:val="1"/>

</xml_diff>